<commit_message>
refs #556 Tests dokumentiert
</commit_message>
<xml_diff>
--- a/doc/03_Technischer_Bericht_Teil_2/06_Realisierung und Test/Realisierung und Test.docx
+++ b/doc/03_Technischer_Bericht_Teil_2/06_Realisierung und Test/Realisierung und Test.docx
@@ -41,7 +41,7 @@
               </w:tcPr>
               <w:p>
                 <w:pPr>
-                  <w:pStyle w:val="NoSpacing"/>
+                  <w:pStyle w:val="KeinLeerraum"/>
                   <w:rPr>
                     <w:color w:val="4F81BD" w:themeColor="accent1"/>
                   </w:rPr>
@@ -49,7 +49,7 @@
               </w:p>
               <w:p>
                 <w:pPr>
-                  <w:pStyle w:val="NoSpacing"/>
+                  <w:pStyle w:val="KeinLeerraum"/>
                   <w:rPr>
                     <w:color w:val="4F4F59"/>
                   </w:rPr>
@@ -72,24 +72,16 @@
                   </w:rPr>
                   <w:t xml:space="preserve"> </w:t>
                 </w:r>
-                <w:proofErr w:type="spellStart"/>
                 <w:r>
                   <w:rPr>
                     <w:color w:val="4F4F59"/>
                   </w:rPr>
-                  <w:t>Treichler</w:t>
-                </w:r>
-                <w:proofErr w:type="spellEnd"/>
-                <w:r>
-                  <w:rPr>
-                    <w:color w:val="4F4F59"/>
-                  </w:rPr>
-                  <w:t xml:space="preserve"> Delia</w:t>
+                  <w:t>Treichler Delia</w:t>
                 </w:r>
               </w:p>
               <w:p>
                 <w:pPr>
-                  <w:pStyle w:val="NoSpacing"/>
+                  <w:pStyle w:val="KeinLeerraum"/>
                   <w:rPr>
                     <w:color w:val="4F4F59"/>
                   </w:rPr>
@@ -117,7 +109,7 @@
                     <w:noProof/>
                     <w:color w:val="4F4F59"/>
                   </w:rPr>
-                  <w:t>28. Oktober 2011</w:t>
+                  <w:t>31. Oktober 2011</w:t>
                 </w:r>
                 <w:r>
                   <w:rPr>
@@ -128,7 +120,7 @@
               </w:p>
               <w:p>
                 <w:pPr>
-                  <w:pStyle w:val="NoSpacing"/>
+                  <w:pStyle w:val="KeinLeerraum"/>
                   <w:rPr>
                     <w:color w:val="4F81BD" w:themeColor="accent1"/>
                   </w:rPr>
@@ -163,7 +155,7 @@
               </w:tcPr>
               <w:p>
                 <w:pPr>
-                  <w:pStyle w:val="NoSpacing"/>
+                  <w:pStyle w:val="KeinLeerraum"/>
                   <w:rPr>
                     <w:rFonts w:asciiTheme="majorHAnsi" w:eastAsiaTheme="majorEastAsia" w:hAnsiTheme="majorHAnsi" w:cstheme="majorBidi"/>
                   </w:rPr>
@@ -217,7 +209,7 @@
                 <w:sdtContent>
                   <w:p>
                     <w:pPr>
-                      <w:pStyle w:val="NoSpacing"/>
+                      <w:pStyle w:val="KeinLeerraum"/>
                       <w:rPr>
                         <w:rFonts w:asciiTheme="majorHAnsi" w:eastAsiaTheme="majorEastAsia" w:hAnsiTheme="majorHAnsi" w:cstheme="majorBidi"/>
                         <w:color w:val="4F81BD" w:themeColor="accent1"/>
@@ -265,7 +257,7 @@
                   </w:tcPr>
                   <w:p>
                     <w:pPr>
-                      <w:pStyle w:val="NoSpacing"/>
+                      <w:pStyle w:val="KeinLeerraum"/>
                       <w:rPr>
                         <w:rFonts w:asciiTheme="majorHAnsi" w:eastAsiaTheme="majorEastAsia" w:hAnsiTheme="majorHAnsi" w:cstheme="majorBidi"/>
                       </w:rPr>
@@ -408,9 +400,9 @@
     </w:sdt>
     <w:p>
       <w:pPr>
-        <w:pStyle w:val="Heading1"/>
-      </w:pPr>
-      <w:bookmarkStart w:id="0" w:name="_Toc287347252"/>
+        <w:pStyle w:val="berschrift1"/>
+      </w:pPr>
+      <w:bookmarkStart w:id="0" w:name="_Toc307783647"/>
       <w:r>
         <w:lastRenderedPageBreak/>
         <w:t>Dokumentinformationen</w:t>
@@ -419,9 +411,9 @@
     </w:p>
     <w:p>
       <w:pPr>
-        <w:pStyle w:val="Heading2"/>
-      </w:pPr>
-      <w:bookmarkStart w:id="1" w:name="_Toc287347253"/>
+        <w:pStyle w:val="berschrift2"/>
+      </w:pPr>
+      <w:bookmarkStart w:id="1" w:name="_Toc307783648"/>
       <w:r>
         <w:t>Änderungsgeschichte</w:t>
       </w:r>
@@ -429,7 +421,7 @@
     </w:p>
     <w:tbl>
       <w:tblPr>
-        <w:tblStyle w:val="MediumShading1-Accent1"/>
+        <w:tblStyle w:val="MittlereSchattierung1-Akzent1"/>
         <w:tblW w:w="0" w:type="auto"/>
         <w:tblInd w:w="108" w:type="dxa"/>
         <w:tblLook w:val="0420" w:firstRow="1" w:lastRow="0" w:firstColumn="0" w:lastColumn="0" w:noHBand="0" w:noVBand="1"/>
@@ -532,16 +524,59 @@
             <w:tcW w:w="2303" w:type="dxa"/>
           </w:tcPr>
           <w:p>
-            <w:proofErr w:type="spellStart"/>
             <w:r>
               <w:t>cheidt</w:t>
             </w:r>
-            <w:proofErr w:type="spellEnd"/>
+          </w:p>
+        </w:tc>
+      </w:tr>
+      <w:tr>
+        <w:trPr>
+          <w:cnfStyle w:val="000000010000" w:firstRow="0" w:lastRow="0" w:firstColumn="0" w:lastColumn="0" w:oddVBand="0" w:evenVBand="0" w:oddHBand="0" w:evenHBand="1" w:firstRowFirstColumn="0" w:firstRowLastColumn="0" w:lastRowFirstColumn="0" w:lastRowLastColumn="0"/>
+        </w:trPr>
+        <w:tc>
+          <w:tcPr>
+            <w:tcW w:w="1138" w:type="dxa"/>
+          </w:tcPr>
+          <w:p>
+            <w:r>
+              <w:t>31.10.2011</w:t>
+            </w:r>
+          </w:p>
+        </w:tc>
+        <w:tc>
+          <w:tcPr>
+            <w:tcW w:w="993" w:type="dxa"/>
+          </w:tcPr>
+          <w:p>
+            <w:r>
+              <w:t>1.1</w:t>
+            </w:r>
+          </w:p>
+        </w:tc>
+        <w:tc>
+          <w:tcPr>
+            <w:tcW w:w="4674" w:type="dxa"/>
+          </w:tcPr>
+          <w:p>
+            <w:r>
+              <w:t>Unit Tests hinzugefügt</w:t>
+            </w:r>
+          </w:p>
+        </w:tc>
+        <w:tc>
+          <w:tcPr>
+            <w:tcW w:w="2303" w:type="dxa"/>
+          </w:tcPr>
+          <w:p>
+            <w:r>
+              <w:t>lelmer</w:t>
+            </w:r>
           </w:p>
         </w:tc>
       </w:tr>
     </w:tbl>
-    <w:bookmarkStart w:id="2" w:name="_Toc287347254" w:displacedByCustomXml="next"/>
+    <w:bookmarkStart w:id="2" w:name="_Toc307783649" w:displacedByCustomXml="next"/>
     <w:sdt>
       <w:sdtPr>
         <w:rPr>
@@ -567,7 +602,7 @@
       <w:sdtContent>
         <w:p>
           <w:pPr>
-            <w:pStyle w:val="Heading2"/>
+            <w:pStyle w:val="berschrift2"/>
           </w:pPr>
           <w:r>
             <w:rPr>
@@ -579,7 +614,7 @@
         </w:p>
         <w:p>
           <w:pPr>
-            <w:pStyle w:val="TOC1"/>
+            <w:pStyle w:val="Verzeichnis1"/>
             <w:tabs>
               <w:tab w:val="left" w:pos="440"/>
               <w:tab w:val="right" w:leader="dot" w:pos="9062"/>
@@ -607,7 +642,7 @@
             </w:rPr>
             <w:fldChar w:fldCharType="separate"/>
           </w:r>
-          <w:hyperlink w:anchor="_Toc287347252" w:history="1">
+          <w:hyperlink w:anchor="_Toc307783647" w:history="1">
             <w:r>
               <w:rPr>
                 <w:rStyle w:val="Hyperlink"/>
@@ -651,7 +686,7 @@
                 <w:noProof/>
                 <w:webHidden/>
               </w:rPr>
-              <w:instrText xml:space="preserve"> PAGEREF _Toc287347252 \h </w:instrText>
+              <w:instrText xml:space="preserve"> PAGEREF _Toc307783647 \h </w:instrText>
             </w:r>
             <w:r>
               <w:rPr>
@@ -684,7 +719,7 @@
         </w:p>
         <w:p>
           <w:pPr>
-            <w:pStyle w:val="TOC2"/>
+            <w:pStyle w:val="Verzeichnis2"/>
             <w:tabs>
               <w:tab w:val="left" w:pos="880"/>
               <w:tab w:val="right" w:leader="dot" w:pos="9062"/>
@@ -696,7 +731,7 @@
               <w:lang w:eastAsia="de-CH"/>
             </w:rPr>
           </w:pPr>
-          <w:hyperlink w:anchor="_Toc287347253" w:history="1">
+          <w:hyperlink w:anchor="_Toc307783648" w:history="1">
             <w:r>
               <w:rPr>
                 <w:rStyle w:val="Hyperlink"/>
@@ -739,7 +774,7 @@
                 <w:noProof/>
                 <w:webHidden/>
               </w:rPr>
-              <w:instrText xml:space="preserve"> PAGEREF _Toc287347253 \h </w:instrText>
+              <w:instrText xml:space="preserve"> PAGEREF _Toc307783648 \h </w:instrText>
             </w:r>
             <w:r>
               <w:rPr>
@@ -772,7 +807,7 @@
         </w:p>
         <w:p>
           <w:pPr>
-            <w:pStyle w:val="TOC2"/>
+            <w:pStyle w:val="Verzeichnis2"/>
             <w:tabs>
               <w:tab w:val="left" w:pos="880"/>
               <w:tab w:val="right" w:leader="dot" w:pos="9062"/>
@@ -784,7 +819,7 @@
               <w:lang w:eastAsia="de-CH"/>
             </w:rPr>
           </w:pPr>
-          <w:hyperlink w:anchor="_Toc287347254" w:history="1">
+          <w:hyperlink w:anchor="_Toc307783649" w:history="1">
             <w:r>
               <w:rPr>
                 <w:rStyle w:val="Hyperlink"/>
@@ -828,7 +863,7 @@
                 <w:noProof/>
                 <w:webHidden/>
               </w:rPr>
-              <w:instrText xml:space="preserve"> PAGEREF _Toc287347254 \h </w:instrText>
+              <w:instrText xml:space="preserve"> PAGEREF _Toc307783649 \h </w:instrText>
             </w:r>
             <w:r>
               <w:rPr>
@@ -861,7 +896,7 @@
         </w:p>
         <w:p>
           <w:pPr>
-            <w:pStyle w:val="TOC1"/>
+            <w:pStyle w:val="Verzeichnis1"/>
             <w:tabs>
               <w:tab w:val="left" w:pos="440"/>
               <w:tab w:val="right" w:leader="dot" w:pos="9062"/>
@@ -874,7 +909,7 @@
               <w:lang w:eastAsia="de-CH"/>
             </w:rPr>
           </w:pPr>
-          <w:hyperlink w:anchor="_Toc287347255" w:history="1">
+          <w:hyperlink w:anchor="_Toc307783650" w:history="1">
             <w:r>
               <w:rPr>
                 <w:rStyle w:val="Hyperlink"/>
@@ -897,7 +932,7 @@
                 <w:rStyle w:val="Hyperlink"/>
                 <w:noProof/>
               </w:rPr>
-              <w:t>Lorem ipsum</w:t>
+              <w:t>Tests</w:t>
             </w:r>
             <w:r>
               <w:rPr>
@@ -918,7 +953,7 @@
                 <w:noProof/>
                 <w:webHidden/>
               </w:rPr>
-              <w:instrText xml:space="preserve"> PAGEREF _Toc287347255 \h </w:instrText>
+              <w:instrText xml:space="preserve"> PAGEREF _Toc307783650 \h </w:instrText>
             </w:r>
             <w:r>
               <w:rPr>
@@ -951,7 +986,7 @@
         </w:p>
         <w:p>
           <w:pPr>
-            <w:pStyle w:val="TOC2"/>
+            <w:pStyle w:val="Verzeichnis2"/>
             <w:tabs>
               <w:tab w:val="left" w:pos="880"/>
               <w:tab w:val="right" w:leader="dot" w:pos="9062"/>
@@ -963,7 +998,7 @@
               <w:lang w:eastAsia="de-CH"/>
             </w:rPr>
           </w:pPr>
-          <w:hyperlink w:anchor="_Toc287347256" w:history="1">
+          <w:hyperlink w:anchor="_Toc307783651" w:history="1">
             <w:r>
               <w:rPr>
                 <w:rStyle w:val="Hyperlink"/>
@@ -985,7 +1020,7 @@
                 <w:rStyle w:val="Hyperlink"/>
                 <w:noProof/>
               </w:rPr>
-              <w:t>Lorem ipsum</w:t>
+              <w:t>Unit Tests</w:t>
             </w:r>
             <w:r>
               <w:rPr>
@@ -1006,7 +1041,7 @@
                 <w:noProof/>
                 <w:webHidden/>
               </w:rPr>
-              <w:instrText xml:space="preserve"> PAGEREF _Toc287347256 \h </w:instrText>
+              <w:instrText xml:space="preserve"> PAGEREF _Toc307783651 \h </w:instrText>
             </w:r>
             <w:r>
               <w:rPr>
@@ -1039,16 +1074,17 @@
         </w:p>
         <w:p>
           <w:pPr>
-            <w:pStyle w:val="TOC3"/>
+            <w:pStyle w:val="Verzeichnis3"/>
             <w:tabs>
-              <w:tab w:val="left" w:pos="1320"/>
+              <w:tab w:val="left" w:pos="1100"/>
               <w:tab w:val="right" w:leader="dot" w:pos="9062"/>
             </w:tabs>
             <w:rPr>
               <w:noProof/>
+              <w:sz w:val="22"/>
             </w:rPr>
           </w:pPr>
-          <w:hyperlink w:anchor="_Toc287347257" w:history="1">
+          <w:hyperlink w:anchor="_Toc307783652" w:history="1">
             <w:r>
               <w:rPr>
                 <w:rStyle w:val="Hyperlink"/>
@@ -1059,6 +1095,7 @@
             <w:r>
               <w:rPr>
                 <w:noProof/>
+                <w:sz w:val="22"/>
               </w:rPr>
               <w:tab/>
             </w:r>
@@ -1067,7 +1104,7 @@
                 <w:rStyle w:val="Hyperlink"/>
                 <w:noProof/>
               </w:rPr>
-              <w:t>Lorem ipsum</w:t>
+              <w:t>Sprint 3</w:t>
             </w:r>
             <w:r>
               <w:rPr>
@@ -1088,7 +1125,7 @@
                 <w:noProof/>
                 <w:webHidden/>
               </w:rPr>
-              <w:instrText xml:space="preserve"> PAGEREF _Toc287347257 \h </w:instrText>
+              <w:instrText xml:space="preserve"> PAGEREF _Toc307783652 \h </w:instrText>
             </w:r>
             <w:r>
               <w:rPr>
@@ -1109,6 +1146,262 @@
                 <w:webHidden/>
               </w:rPr>
               <w:t>1</w:t>
+            </w:r>
+            <w:r>
+              <w:rPr>
+                <w:noProof/>
+                <w:webHidden/>
+              </w:rPr>
+              <w:fldChar w:fldCharType="end"/>
+            </w:r>
+          </w:hyperlink>
+        </w:p>
+        <w:p>
+          <w:pPr>
+            <w:pStyle w:val="Verzeichnis2"/>
+            <w:tabs>
+              <w:tab w:val="left" w:pos="880"/>
+              <w:tab w:val="right" w:leader="dot" w:pos="9062"/>
+            </w:tabs>
+            <w:rPr>
+              <w:noProof/>
+              <w:sz w:val="22"/>
+              <w:szCs w:val="22"/>
+              <w:lang w:eastAsia="de-CH"/>
+            </w:rPr>
+          </w:pPr>
+          <w:hyperlink w:anchor="_Toc307783653" w:history="1">
+            <w:r>
+              <w:rPr>
+                <w:rStyle w:val="Hyperlink"/>
+                <w:noProof/>
+              </w:rPr>
+              <w:t>2.2</w:t>
+            </w:r>
+            <w:r>
+              <w:rPr>
+                <w:noProof/>
+                <w:sz w:val="22"/>
+                <w:szCs w:val="22"/>
+                <w:lang w:eastAsia="de-CH"/>
+              </w:rPr>
+              <w:tab/>
+            </w:r>
+            <w:r>
+              <w:rPr>
+                <w:rStyle w:val="Hyperlink"/>
+                <w:noProof/>
+              </w:rPr>
+              <w:t>System Tests</w:t>
+            </w:r>
+            <w:r>
+              <w:rPr>
+                <w:noProof/>
+                <w:webHidden/>
+              </w:rPr>
+              <w:tab/>
+            </w:r>
+            <w:r>
+              <w:rPr>
+                <w:noProof/>
+                <w:webHidden/>
+              </w:rPr>
+              <w:fldChar w:fldCharType="begin"/>
+            </w:r>
+            <w:r>
+              <w:rPr>
+                <w:noProof/>
+                <w:webHidden/>
+              </w:rPr>
+              <w:instrText xml:space="preserve"> PAGEREF _Toc307783653 \h </w:instrText>
+            </w:r>
+            <w:r>
+              <w:rPr>
+                <w:noProof/>
+                <w:webHidden/>
+              </w:rPr>
+            </w:r>
+            <w:r>
+              <w:rPr>
+                <w:noProof/>
+                <w:webHidden/>
+              </w:rPr>
+              <w:fldChar w:fldCharType="separate"/>
+            </w:r>
+            <w:r>
+              <w:rPr>
+                <w:noProof/>
+                <w:webHidden/>
+              </w:rPr>
+              <w:t>2</w:t>
+            </w:r>
+            <w:r>
+              <w:rPr>
+                <w:noProof/>
+                <w:webHidden/>
+              </w:rPr>
+              <w:fldChar w:fldCharType="end"/>
+            </w:r>
+          </w:hyperlink>
+        </w:p>
+        <w:p>
+          <w:pPr>
+            <w:pStyle w:val="Verzeichnis3"/>
+            <w:tabs>
+              <w:tab w:val="left" w:pos="1100"/>
+              <w:tab w:val="right" w:leader="dot" w:pos="9062"/>
+            </w:tabs>
+            <w:rPr>
+              <w:noProof/>
+              <w:sz w:val="22"/>
+            </w:rPr>
+          </w:pPr>
+          <w:hyperlink w:anchor="_Toc307783654" w:history="1">
+            <w:r>
+              <w:rPr>
+                <w:rStyle w:val="Hyperlink"/>
+                <w:noProof/>
+              </w:rPr>
+              <w:t>2.2.1</w:t>
+            </w:r>
+            <w:r>
+              <w:rPr>
+                <w:noProof/>
+                <w:sz w:val="22"/>
+              </w:rPr>
+              <w:tab/>
+            </w:r>
+            <w:r>
+              <w:rPr>
+                <w:rStyle w:val="Hyperlink"/>
+                <w:noProof/>
+              </w:rPr>
+              <w:t>Sprint 3</w:t>
+            </w:r>
+            <w:r>
+              <w:rPr>
+                <w:noProof/>
+                <w:webHidden/>
+              </w:rPr>
+              <w:tab/>
+            </w:r>
+            <w:r>
+              <w:rPr>
+                <w:noProof/>
+                <w:webHidden/>
+              </w:rPr>
+              <w:fldChar w:fldCharType="begin"/>
+            </w:r>
+            <w:r>
+              <w:rPr>
+                <w:noProof/>
+                <w:webHidden/>
+              </w:rPr>
+              <w:instrText xml:space="preserve"> PAGEREF _Toc307783654 \h </w:instrText>
+            </w:r>
+            <w:r>
+              <w:rPr>
+                <w:noProof/>
+                <w:webHidden/>
+              </w:rPr>
+            </w:r>
+            <w:r>
+              <w:rPr>
+                <w:noProof/>
+                <w:webHidden/>
+              </w:rPr>
+              <w:fldChar w:fldCharType="separate"/>
+            </w:r>
+            <w:r>
+              <w:rPr>
+                <w:noProof/>
+                <w:webHidden/>
+              </w:rPr>
+              <w:t>2</w:t>
+            </w:r>
+            <w:r>
+              <w:rPr>
+                <w:noProof/>
+                <w:webHidden/>
+              </w:rPr>
+              <w:fldChar w:fldCharType="end"/>
+            </w:r>
+          </w:hyperlink>
+        </w:p>
+        <w:p>
+          <w:pPr>
+            <w:pStyle w:val="Verzeichnis3"/>
+            <w:tabs>
+              <w:tab w:val="left" w:pos="1100"/>
+              <w:tab w:val="right" w:leader="dot" w:pos="9062"/>
+            </w:tabs>
+            <w:rPr>
+              <w:noProof/>
+              <w:sz w:val="22"/>
+            </w:rPr>
+          </w:pPr>
+          <w:hyperlink w:anchor="_Toc307783655" w:history="1">
+            <w:r>
+              <w:rPr>
+                <w:rStyle w:val="Hyperlink"/>
+                <w:noProof/>
+              </w:rPr>
+              <w:t>2.2.2</w:t>
+            </w:r>
+            <w:r>
+              <w:rPr>
+                <w:noProof/>
+                <w:sz w:val="22"/>
+              </w:rPr>
+              <w:tab/>
+            </w:r>
+            <w:r>
+              <w:rPr>
+                <w:rStyle w:val="Hyperlink"/>
+                <w:noProof/>
+              </w:rPr>
+              <w:t>Sprint 4</w:t>
+            </w:r>
+            <w:r>
+              <w:rPr>
+                <w:noProof/>
+                <w:webHidden/>
+              </w:rPr>
+              <w:tab/>
+            </w:r>
+            <w:r>
+              <w:rPr>
+                <w:noProof/>
+                <w:webHidden/>
+              </w:rPr>
+              <w:fldChar w:fldCharType="begin"/>
+            </w:r>
+            <w:r>
+              <w:rPr>
+                <w:noProof/>
+                <w:webHidden/>
+              </w:rPr>
+              <w:instrText xml:space="preserve"> PAGEREF _Toc307783655 \h </w:instrText>
+            </w:r>
+            <w:r>
+              <w:rPr>
+                <w:noProof/>
+                <w:webHidden/>
+              </w:rPr>
+            </w:r>
+            <w:r>
+              <w:rPr>
+                <w:noProof/>
+                <w:webHidden/>
+              </w:rPr>
+              <w:fldChar w:fldCharType="separate"/>
+            </w:r>
+            <w:r>
+              <w:rPr>
+                <w:noProof/>
+                <w:webHidden/>
+              </w:rPr>
+              <w:t>2</w:t>
             </w:r>
             <w:r>
               <w:rPr>
@@ -1133,28 +1426,213 @@
     </w:sdt>
     <w:p>
       <w:pPr>
-        <w:pStyle w:val="Heading1"/>
-      </w:pPr>
+        <w:pStyle w:val="berschrift1"/>
+      </w:pPr>
+      <w:bookmarkStart w:id="3" w:name="_Toc307783650"/>
       <w:r>
         <w:t>Tests</w:t>
       </w:r>
+      <w:bookmarkEnd w:id="3"/>
     </w:p>
     <w:p>
       <w:pPr>
-        <w:pStyle w:val="Heading2"/>
-      </w:pPr>
+        <w:pStyle w:val="berschrift2"/>
+      </w:pPr>
+      <w:bookmarkStart w:id="4" w:name="_Toc307783651"/>
       <w:r>
         <w:t>Unit Tests</w:t>
       </w:r>
+      <w:bookmarkEnd w:id="4"/>
     </w:p>
-    <w:p/>
     <w:p>
-      <w:pPr>
-        <w:pStyle w:val="Heading2"/>
-      </w:pPr>
+      <w:r>
+        <w:t>Die untenstehenden Unit Tests wurden geschrieben und durchgeführt.</w:t>
+      </w:r>
+    </w:p>
+    <w:p>
+      <w:pPr>
+        <w:pStyle w:val="berschrift3"/>
+      </w:pPr>
+      <w:bookmarkStart w:id="5" w:name="_Toc307783652"/>
+      <w:r>
+        <w:t>Sprint 3</w:t>
+      </w:r>
+      <w:bookmarkEnd w:id="5"/>
+    </w:p>
+    <w:p>
+      <w:pPr>
+        <w:keepNext/>
+      </w:pPr>
+      <w:r>
+        <w:rPr>
+          <w:noProof/>
+          <w:lang w:eastAsia="de-CH"/>
+        </w:rPr>
+        <w:drawing>
+          <wp:inline distT="0" distB="0" distL="0" distR="0" wp14:anchorId="3C87B536" wp14:editId="3D3F9BD4">
+            <wp:extent cx="5705475" cy="2724150"/>
+            <wp:effectExtent l="0" t="0" r="9525" b="0"/>
+            <wp:docPr id="4" name="Grafik 4"/>
+            <wp:cNvGraphicFramePr>
+              <a:graphicFrameLocks xmlns:a="http://schemas.openxmlformats.org/drawingml/2006/main" noChangeAspect="1"/>
+            </wp:cNvGraphicFramePr>
+            <a:graphic xmlns:a="http://schemas.openxmlformats.org/drawingml/2006/main">
+              <a:graphicData uri="http://schemas.openxmlformats.org/drawingml/2006/picture">
+                <pic:pic xmlns:pic="http://schemas.openxmlformats.org/drawingml/2006/picture">
+                  <pic:nvPicPr>
+                    <pic:cNvPr id="0" name=""/>
+                    <pic:cNvPicPr/>
+                  </pic:nvPicPr>
+                  <pic:blipFill>
+                    <a:blip r:embed="rId10"/>
+                    <a:stretch>
+                      <a:fillRect/>
+                    </a:stretch>
+                  </pic:blipFill>
+                  <pic:spPr>
+                    <a:xfrm>
+                      <a:off x="0" y="0"/>
+                      <a:ext cx="5705475" cy="2724150"/>
+                    </a:xfrm>
+                    <a:prstGeom prst="rect">
+                      <a:avLst/>
+                    </a:prstGeom>
+                  </pic:spPr>
+                </pic:pic>
+              </a:graphicData>
+            </a:graphic>
+          </wp:inline>
+        </w:drawing>
+      </w:r>
+    </w:p>
+    <w:p>
+      <w:pPr>
+        <w:pStyle w:val="Beschriftung"/>
+      </w:pPr>
+      <w:r>
+        <w:t xml:space="preserve">Abbildung </w:t>
+      </w:r>
+      <w:fldSimple w:instr=" SEQ Abbildung \* ARABIC ">
+        <w:r>
+          <w:rPr>
+            <w:noProof/>
+          </w:rPr>
+          <w:t>1</w:t>
+        </w:r>
+      </w:fldSimple>
+      <w:r>
+        <w:t xml:space="preserve"> - Unit Tests 31.10.2011</w:t>
+      </w:r>
+    </w:p>
+    <w:p>
+      <w:r>
+        <w:lastRenderedPageBreak/>
+        <w:t xml:space="preserve">Der letzte Unit Test funktioniert noch nicht richtig, weil </w:t>
+      </w:r>
+      <w:r>
+        <w:t>dieser</w:t>
+      </w:r>
+      <w:r>
+        <w:t xml:space="preserve"> Test zu diesem Zeitpunkt noch nicht vollständig implementiert ist.</w:t>
+      </w:r>
+      <w:r>
+        <w:t xml:space="preserve"> Wird beim Code Review besprochen.</w:t>
+      </w:r>
+    </w:p>
+    <w:p>
+      <w:pPr>
+        <w:keepNext/>
+      </w:pPr>
+      <w:r>
+        <w:rPr>
+          <w:noProof/>
+          <w:lang w:eastAsia="de-CH"/>
+        </w:rPr>
+        <w:drawing>
+          <wp:inline distT="0" distB="0" distL="0" distR="0" wp14:anchorId="67658408" wp14:editId="3C871880">
+            <wp:extent cx="5760720" cy="1727200"/>
+            <wp:effectExtent l="0" t="0" r="0" b="6350"/>
+            <wp:docPr id="5" name="Grafik 5"/>
+            <wp:cNvGraphicFramePr>
+              <a:graphicFrameLocks xmlns:a="http://schemas.openxmlformats.org/drawingml/2006/main" noChangeAspect="1"/>
+            </wp:cNvGraphicFramePr>
+            <a:graphic xmlns:a="http://schemas.openxmlformats.org/drawingml/2006/main">
+              <a:graphicData uri="http://schemas.openxmlformats.org/drawingml/2006/picture">
+                <pic:pic xmlns:pic="http://schemas.openxmlformats.org/drawingml/2006/picture">
+                  <pic:nvPicPr>
+                    <pic:cNvPr id="0" name=""/>
+                    <pic:cNvPicPr/>
+                  </pic:nvPicPr>
+                  <pic:blipFill>
+                    <a:blip r:embed="rId11"/>
+                    <a:stretch>
+                      <a:fillRect/>
+                    </a:stretch>
+                  </pic:blipFill>
+                  <pic:spPr>
+                    <a:xfrm>
+                      <a:off x="0" y="0"/>
+                      <a:ext cx="5760720" cy="1727200"/>
+                    </a:xfrm>
+                    <a:prstGeom prst="rect">
+                      <a:avLst/>
+                    </a:prstGeom>
+                  </pic:spPr>
+                </pic:pic>
+              </a:graphicData>
+            </a:graphic>
+          </wp:inline>
+        </w:drawing>
+      </w:r>
+    </w:p>
+    <w:p>
+      <w:pPr>
+        <w:pStyle w:val="Beschriftung"/>
+      </w:pPr>
+      <w:r>
+        <w:t xml:space="preserve">Abbildung </w:t>
+      </w:r>
+      <w:fldSimple w:instr=" SEQ Abbildung \* ARABIC ">
+        <w:r>
+          <w:rPr>
+            <w:noProof/>
+          </w:rPr>
+          <w:t>2</w:t>
+        </w:r>
+      </w:fldSimple>
+      <w:r>
+        <w:t xml:space="preserve"> - Test Coverage</w:t>
+      </w:r>
+      <w:r>
+        <w:t xml:space="preserve"> </w:t>
+      </w:r>
+      <w:r>
+        <w:t>31.10.2011</w:t>
+      </w:r>
+    </w:p>
+    <w:p>
+      <w:r>
+        <w:t xml:space="preserve">Die Testabdeckung </w:t>
+      </w:r>
+      <w:r>
+        <w:t>im Sprint 3 ist noch nicht ideal. Im nächsten Sprint ist das Ziel, diese</w:t>
+      </w:r>
+      <w:r>
+        <w:t xml:space="preserve"> um 10-20%</w:t>
+      </w:r>
+      <w:r>
+        <w:t xml:space="preserve"> zu verbessern.</w:t>
+      </w:r>
+    </w:p>
+    <w:p>
+      <w:pPr>
+        <w:pStyle w:val="berschrift2"/>
+      </w:pPr>
+      <w:bookmarkStart w:id="6" w:name="_Toc307783653"/>
       <w:r>
         <w:t>System Tests</w:t>
       </w:r>
+      <w:bookmarkEnd w:id="6"/>
     </w:p>
     <w:p>
       <w:r>
@@ -1163,15 +1641,24 @@
     </w:p>
     <w:p>
       <w:pPr>
-        <w:pStyle w:val="Heading3"/>
-      </w:pPr>
+        <w:pStyle w:val="berschrift3"/>
+      </w:pPr>
+      <w:bookmarkStart w:id="7" w:name="_Toc307783654"/>
       <w:r>
         <w:t>Sprint 3</w:t>
       </w:r>
+      <w:bookmarkEnd w:id="7"/>
+    </w:p>
+    <w:p>
+      <w:r>
+        <w:t>Testperson: Christina Heidt.</w:t>
+      </w:r>
+      <w:bookmarkStart w:id="8" w:name="_GoBack"/>
+      <w:bookmarkEnd w:id="8"/>
     </w:p>
     <w:tbl>
       <w:tblPr>
-        <w:tblStyle w:val="MediumShading1-Accent1"/>
+        <w:tblStyle w:val="MittlereSchattierung1-Akzent1"/>
         <w:tblW w:w="0" w:type="auto"/>
         <w:tblLook w:val="0420" w:firstRow="1" w:lastRow="0" w:firstColumn="0" w:lastColumn="0" w:noHBand="0" w:noVBand="1"/>
       </w:tblPr>
@@ -1603,15 +2090,17 @@
     </w:tbl>
     <w:p>
       <w:pPr>
-        <w:pStyle w:val="Heading3"/>
-      </w:pPr>
+        <w:pStyle w:val="berschrift3"/>
+      </w:pPr>
+      <w:bookmarkStart w:id="9" w:name="_Toc307783655"/>
       <w:r>
         <w:t>Sprint 4</w:t>
       </w:r>
+      <w:bookmarkEnd w:id="9"/>
     </w:p>
     <w:tbl>
       <w:tblPr>
-        <w:tblStyle w:val="MediumShading1-Accent1"/>
+        <w:tblStyle w:val="MittlereSchattierung1-Akzent1"/>
         <w:tblW w:w="0" w:type="auto"/>
         <w:tblLook w:val="0420" w:firstRow="1" w:lastRow="0" w:firstColumn="0" w:lastColumn="0" w:noHBand="0" w:noVBand="1"/>
       </w:tblPr>
@@ -1685,10 +2174,7 @@
           <w:tcPr>
             <w:tcW w:w="370" w:type="dxa"/>
           </w:tcPr>
-          <w:p>
-            <w:bookmarkStart w:id="3" w:name="_GoBack"/>
-            <w:bookmarkEnd w:id="3"/>
-          </w:p>
+          <w:p/>
         </w:tc>
         <w:tc>
           <w:tcPr>
@@ -1718,8 +2204,8 @@
     </w:tbl>
     <w:p/>
     <w:sectPr>
-      <w:headerReference w:type="default" r:id="rId10"/>
-      <w:footerReference w:type="default" r:id="rId11"/>
+      <w:headerReference w:type="default" r:id="rId12"/>
+      <w:footerReference w:type="default" r:id="rId13"/>
       <w:pgSz w:w="11906" w:h="16838"/>
       <w:pgMar w:top="1417" w:right="1417" w:bottom="1134" w:left="1417" w:header="708" w:footer="708" w:gutter="0"/>
       <w:pgNumType w:start="0"/>
@@ -1760,7 +2246,7 @@
 <w:ftr xmlns:wpc="http://schemas.microsoft.com/office/word/2010/wordprocessingCanvas" xmlns:mc="http://schemas.openxmlformats.org/markup-compatibility/2006" xmlns:o="urn:schemas-microsoft-com:office:office" xmlns:r="http://schemas.openxmlformats.org/officeDocument/2006/relationships" xmlns:m="http://schemas.openxmlformats.org/officeDocument/2006/math" xmlns:v="urn:schemas-microsoft-com:vml" xmlns:wp14="http://schemas.microsoft.com/office/word/2010/wordprocessingDrawing" xmlns:wp="http://schemas.openxmlformats.org/drawingml/2006/wordprocessingDrawing" xmlns:w10="urn:schemas-microsoft-com:office:word" xmlns:w="http://schemas.openxmlformats.org/wordprocessingml/2006/main" xmlns:w14="http://schemas.microsoft.com/office/word/2010/wordml" xmlns:wpg="http://schemas.microsoft.com/office/word/2010/wordprocessingGroup" xmlns:wpi="http://schemas.microsoft.com/office/word/2010/wordprocessingInk" xmlns:wne="http://schemas.microsoft.com/office/word/2006/wordml" xmlns:wps="http://schemas.microsoft.com/office/word/2010/wordprocessingShape" mc:Ignorable="w14 wp14">
   <w:p>
     <w:pPr>
-      <w:pStyle w:val="Footer"/>
+      <w:pStyle w:val="Fuzeile"/>
     </w:pPr>
     <w:r>
       <w:t>Project Flip 2.0 – Realisierung &amp; Test</w:t>
@@ -1781,7 +2267,7 @@
       <w:rPr>
         <w:noProof/>
       </w:rPr>
-      <w:t>28. Oktober 2011</w:t>
+      <w:t>31. Oktober 2011</w:t>
     </w:r>
     <w:r>
       <w:fldChar w:fldCharType="end"/>
@@ -1819,7 +2305,7 @@
         <w:noProof/>
         <w:lang w:val="de-DE"/>
       </w:rPr>
-      <w:t>1</w:t>
+      <w:t>2</w:t>
     </w:r>
     <w:r>
       <w:rPr>
@@ -1833,31 +2319,16 @@
       </w:rPr>
       <w:t xml:space="preserve"> von </w:t>
     </w:r>
-    <w:r>
-      <w:fldChar w:fldCharType="begin"/>
-    </w:r>
-    <w:r>
-      <w:instrText>NUMPAGES  \* Arabic  \* MERGEFORMAT</w:instrText>
-    </w:r>
-    <w:r>
-      <w:fldChar w:fldCharType="separate"/>
-    </w:r>
-    <w:r>
-      <w:rPr>
-        <w:b/>
-        <w:noProof/>
-        <w:lang w:val="de-DE"/>
-      </w:rPr>
-      <w:t>1</w:t>
-    </w:r>
-    <w:r>
-      <w:rPr>
-        <w:b/>
-        <w:noProof/>
-        <w:lang w:val="de-DE"/>
-      </w:rPr>
-      <w:fldChar w:fldCharType="end"/>
-    </w:r>
+    <w:fldSimple w:instr="NUMPAGES  \* Arabic  \* MERGEFORMAT">
+      <w:r>
+        <w:rPr>
+          <w:b/>
+          <w:noProof/>
+          <w:lang w:val="de-DE"/>
+        </w:rPr>
+        <w:t>2</w:t>
+      </w:r>
+    </w:fldSimple>
   </w:p>
 </w:ftr>
 </file>
@@ -1891,7 +2362,7 @@
 <w:hdr xmlns:wpc="http://schemas.microsoft.com/office/word/2010/wordprocessingCanvas" xmlns:mc="http://schemas.openxmlformats.org/markup-compatibility/2006" xmlns:o="urn:schemas-microsoft-com:office:office" xmlns:r="http://schemas.openxmlformats.org/officeDocument/2006/relationships" xmlns:m="http://schemas.openxmlformats.org/officeDocument/2006/math" xmlns:v="urn:schemas-microsoft-com:vml" xmlns:wp14="http://schemas.microsoft.com/office/word/2010/wordprocessingDrawing" xmlns:wp="http://schemas.openxmlformats.org/drawingml/2006/wordprocessingDrawing" xmlns:w10="urn:schemas-microsoft-com:office:word" xmlns:w="http://schemas.openxmlformats.org/wordprocessingml/2006/main" xmlns:w14="http://schemas.microsoft.com/office/word/2010/wordml" xmlns:wpg="http://schemas.microsoft.com/office/word/2010/wordprocessingGroup" xmlns:wpi="http://schemas.microsoft.com/office/word/2010/wordprocessingInk" xmlns:wne="http://schemas.microsoft.com/office/word/2006/wordml" xmlns:wps="http://schemas.microsoft.com/office/word/2010/wordprocessingShape" mc:Ignorable="w14 wp14">
   <w:p>
     <w:pPr>
-      <w:pStyle w:val="Header"/>
+      <w:pStyle w:val="Kopfzeile"/>
     </w:pPr>
     <w:r>
       <w:rPr>
@@ -2162,7 +2633,7 @@
     <w:lvl w:ilvl="0">
       <w:start w:val="1"/>
       <w:numFmt w:val="decimal"/>
-      <w:pStyle w:val="Heading1"/>
+      <w:pStyle w:val="berschrift1"/>
       <w:lvlText w:val="%1"/>
       <w:lvlJc w:val="left"/>
       <w:pPr>
@@ -2172,7 +2643,7 @@
     <w:lvl w:ilvl="1">
       <w:start w:val="1"/>
       <w:numFmt w:val="decimal"/>
-      <w:pStyle w:val="Heading2"/>
+      <w:pStyle w:val="berschrift2"/>
       <w:lvlText w:val="%1.%2"/>
       <w:lvlJc w:val="left"/>
       <w:pPr>
@@ -2182,7 +2653,7 @@
     <w:lvl w:ilvl="2">
       <w:start w:val="1"/>
       <w:numFmt w:val="decimal"/>
-      <w:pStyle w:val="Heading3"/>
+      <w:pStyle w:val="berschrift3"/>
       <w:lvlText w:val="%1.%2.%3"/>
       <w:lvlJc w:val="left"/>
       <w:pPr>
@@ -2192,7 +2663,7 @@
     <w:lvl w:ilvl="3">
       <w:start w:val="1"/>
       <w:numFmt w:val="decimal"/>
-      <w:pStyle w:val="Heading4"/>
+      <w:pStyle w:val="berschrift4"/>
       <w:lvlText w:val="%1.%2.%3.%4"/>
       <w:lvlJc w:val="left"/>
       <w:pPr>
@@ -2202,7 +2673,7 @@
     <w:lvl w:ilvl="4">
       <w:start w:val="1"/>
       <w:numFmt w:val="decimal"/>
-      <w:pStyle w:val="Heading5"/>
+      <w:pStyle w:val="berschrift5"/>
       <w:lvlText w:val="%1.%2.%3.%4.%5"/>
       <w:lvlJc w:val="left"/>
       <w:pPr>
@@ -2212,7 +2683,7 @@
     <w:lvl w:ilvl="5">
       <w:start w:val="1"/>
       <w:numFmt w:val="decimal"/>
-      <w:pStyle w:val="Heading6"/>
+      <w:pStyle w:val="berschrift6"/>
       <w:lvlText w:val="%1.%2.%3.%4.%5.%6"/>
       <w:lvlJc w:val="left"/>
       <w:pPr>
@@ -2222,7 +2693,7 @@
     <w:lvl w:ilvl="6">
       <w:start w:val="1"/>
       <w:numFmt w:val="decimal"/>
-      <w:pStyle w:val="Heading7"/>
+      <w:pStyle w:val="berschrift7"/>
       <w:lvlText w:val="%1.%2.%3.%4.%5.%6.%7"/>
       <w:lvlJc w:val="left"/>
       <w:pPr>
@@ -2232,7 +2703,7 @@
     <w:lvl w:ilvl="7">
       <w:start w:val="1"/>
       <w:numFmt w:val="decimal"/>
-      <w:pStyle w:val="Heading8"/>
+      <w:pStyle w:val="berschrift8"/>
       <w:lvlText w:val="%1.%2.%3.%4.%5.%6.%7.%8"/>
       <w:lvlJc w:val="left"/>
       <w:pPr>
@@ -2242,7 +2713,7 @@
     <w:lvl w:ilvl="8">
       <w:start w:val="1"/>
       <w:numFmt w:val="decimal"/>
-      <w:pStyle w:val="Heading9"/>
+      <w:pStyle w:val="berschrift9"/>
       <w:lvlText w:val="%1.%2.%3.%4.%5.%6.%7.%8.%9"/>
       <w:lvlJc w:val="left"/>
       <w:pPr>
@@ -2507,7 +2978,7 @@
     <w:lsdException w:name="Bibliography" w:uiPriority="37"/>
     <w:lsdException w:name="TOC Heading" w:uiPriority="39" w:qFormat="1"/>
   </w:latentStyles>
-  <w:style w:type="paragraph" w:default="1" w:styleId="Normal">
+  <w:style w:type="paragraph" w:default="1" w:styleId="Standard">
     <w:name w:val="Normal"/>
     <w:qFormat/>
     <w:rsid w:val="003C3BB7"/>
@@ -2516,11 +2987,11 @@
       <w:szCs w:val="20"/>
     </w:rPr>
   </w:style>
-  <w:style w:type="paragraph" w:styleId="Heading1">
+  <w:style w:type="paragraph" w:styleId="berschrift1">
     <w:name w:val="heading 1"/>
-    <w:basedOn w:val="Normal"/>
-    <w:next w:val="Normal"/>
-    <w:link w:val="Heading1Char"/>
+    <w:basedOn w:val="Standard"/>
+    <w:next w:val="Standard"/>
+    <w:link w:val="berschrift1Zchn"/>
     <w:uiPriority w:val="9"/>
     <w:qFormat/>
     <w:rsid w:val="00976450"/>
@@ -2548,11 +3019,11 @@
       <w:szCs w:val="22"/>
     </w:rPr>
   </w:style>
-  <w:style w:type="paragraph" w:styleId="Heading2">
+  <w:style w:type="paragraph" w:styleId="berschrift2">
     <w:name w:val="heading 2"/>
-    <w:basedOn w:val="Normal"/>
-    <w:next w:val="Normal"/>
-    <w:link w:val="Heading2Char"/>
+    <w:basedOn w:val="Standard"/>
+    <w:next w:val="Standard"/>
+    <w:link w:val="berschrift2Zchn"/>
     <w:uiPriority w:val="9"/>
     <w:unhideWhenUsed/>
     <w:qFormat/>
@@ -2579,11 +3050,11 @@
       <w:szCs w:val="22"/>
     </w:rPr>
   </w:style>
-  <w:style w:type="paragraph" w:styleId="Heading3">
+  <w:style w:type="paragraph" w:styleId="berschrift3">
     <w:name w:val="heading 3"/>
-    <w:basedOn w:val="Normal"/>
-    <w:next w:val="Normal"/>
-    <w:link w:val="Heading3Char"/>
+    <w:basedOn w:val="Standard"/>
+    <w:next w:val="Standard"/>
+    <w:link w:val="berschrift3Zchn"/>
     <w:uiPriority w:val="9"/>
     <w:unhideWhenUsed/>
     <w:qFormat/>
@@ -2606,11 +3077,11 @@
       <w:szCs w:val="22"/>
     </w:rPr>
   </w:style>
-  <w:style w:type="paragraph" w:styleId="Heading4">
+  <w:style w:type="paragraph" w:styleId="berschrift4">
     <w:name w:val="heading 4"/>
-    <w:basedOn w:val="Normal"/>
-    <w:next w:val="Normal"/>
-    <w:link w:val="Heading4Char"/>
+    <w:basedOn w:val="Standard"/>
+    <w:next w:val="Standard"/>
+    <w:link w:val="berschrift4Zchn"/>
     <w:uiPriority w:val="9"/>
     <w:unhideWhenUsed/>
     <w:qFormat/>
@@ -2635,11 +3106,11 @@
       <w:szCs w:val="22"/>
     </w:rPr>
   </w:style>
-  <w:style w:type="paragraph" w:styleId="Heading5">
+  <w:style w:type="paragraph" w:styleId="berschrift5">
     <w:name w:val="heading 5"/>
-    <w:basedOn w:val="Normal"/>
-    <w:next w:val="Normal"/>
-    <w:link w:val="Heading5Char"/>
+    <w:basedOn w:val="Standard"/>
+    <w:next w:val="Standard"/>
+    <w:link w:val="berschrift5Zchn"/>
     <w:uiPriority w:val="9"/>
     <w:unhideWhenUsed/>
     <w:qFormat/>
@@ -2660,11 +3131,11 @@
       <w:szCs w:val="22"/>
     </w:rPr>
   </w:style>
-  <w:style w:type="paragraph" w:styleId="Heading6">
+  <w:style w:type="paragraph" w:styleId="berschrift6">
     <w:name w:val="heading 6"/>
-    <w:basedOn w:val="Normal"/>
-    <w:next w:val="Normal"/>
-    <w:link w:val="Heading6Char"/>
+    <w:basedOn w:val="Standard"/>
+    <w:next w:val="Standard"/>
+    <w:link w:val="berschrift6Zchn"/>
     <w:uiPriority w:val="9"/>
     <w:semiHidden/>
     <w:unhideWhenUsed/>
@@ -2689,11 +3160,11 @@
       <w:szCs w:val="22"/>
     </w:rPr>
   </w:style>
-  <w:style w:type="paragraph" w:styleId="Heading7">
+  <w:style w:type="paragraph" w:styleId="berschrift7">
     <w:name w:val="heading 7"/>
-    <w:basedOn w:val="Normal"/>
-    <w:next w:val="Normal"/>
-    <w:link w:val="Heading7Char"/>
+    <w:basedOn w:val="Standard"/>
+    <w:next w:val="Standard"/>
+    <w:link w:val="berschrift7Zchn"/>
     <w:uiPriority w:val="9"/>
     <w:semiHidden/>
     <w:unhideWhenUsed/>
@@ -2715,11 +3186,11 @@
       <w:szCs w:val="22"/>
     </w:rPr>
   </w:style>
-  <w:style w:type="paragraph" w:styleId="Heading8">
+  <w:style w:type="paragraph" w:styleId="berschrift8">
     <w:name w:val="heading 8"/>
-    <w:basedOn w:val="Normal"/>
-    <w:next w:val="Normal"/>
-    <w:link w:val="Heading8Char"/>
+    <w:basedOn w:val="Standard"/>
+    <w:next w:val="Standard"/>
+    <w:link w:val="berschrift8Zchn"/>
     <w:uiPriority w:val="9"/>
     <w:semiHidden/>
     <w:unhideWhenUsed/>
@@ -2740,11 +3211,11 @@
       <w:szCs w:val="18"/>
     </w:rPr>
   </w:style>
-  <w:style w:type="paragraph" w:styleId="Heading9">
+  <w:style w:type="paragraph" w:styleId="berschrift9">
     <w:name w:val="heading 9"/>
-    <w:basedOn w:val="Normal"/>
-    <w:next w:val="Normal"/>
-    <w:link w:val="Heading9Char"/>
+    <w:basedOn w:val="Standard"/>
+    <w:next w:val="Standard"/>
+    <w:link w:val="berschrift9Zchn"/>
     <w:uiPriority w:val="9"/>
     <w:semiHidden/>
     <w:unhideWhenUsed/>
@@ -2766,13 +3237,13 @@
       <w:szCs w:val="18"/>
     </w:rPr>
   </w:style>
-  <w:style w:type="character" w:default="1" w:styleId="DefaultParagraphFont">
+  <w:style w:type="character" w:default="1" w:styleId="Absatz-Standardschriftart">
     <w:name w:val="Default Paragraph Font"/>
     <w:uiPriority w:val="1"/>
     <w:semiHidden/>
     <w:unhideWhenUsed/>
   </w:style>
-  <w:style w:type="table" w:default="1" w:styleId="TableNormal">
+  <w:style w:type="table" w:default="1" w:styleId="NormaleTabelle">
     <w:name w:val="Normal Table"/>
     <w:uiPriority w:val="99"/>
     <w:semiHidden/>
@@ -2787,16 +3258,16 @@
       </w:tblCellMar>
     </w:tblPr>
   </w:style>
-  <w:style w:type="numbering" w:default="1" w:styleId="NoList">
+  <w:style w:type="numbering" w:default="1" w:styleId="KeineListe">
     <w:name w:val="No List"/>
     <w:uiPriority w:val="99"/>
     <w:semiHidden/>
     <w:unhideWhenUsed/>
   </w:style>
-  <w:style w:type="character" w:customStyle="1" w:styleId="Heading1Char">
-    <w:name w:val="Heading 1 Char"/>
-    <w:basedOn w:val="DefaultParagraphFont"/>
-    <w:link w:val="Heading1"/>
+  <w:style w:type="character" w:customStyle="1" w:styleId="berschrift1Zchn">
+    <w:name w:val="Überschrift 1 Zchn"/>
+    <w:basedOn w:val="Absatz-Standardschriftart"/>
+    <w:link w:val="berschrift1"/>
     <w:uiPriority w:val="9"/>
     <w:rsid w:val="00976450"/>
     <w:rPr>
@@ -2809,10 +3280,10 @@
       <w:shd w:val="clear" w:color="auto" w:fill="D5D3EA"/>
     </w:rPr>
   </w:style>
-  <w:style w:type="character" w:customStyle="1" w:styleId="Heading2Char">
-    <w:name w:val="Heading 2 Char"/>
-    <w:basedOn w:val="DefaultParagraphFont"/>
-    <w:link w:val="Heading2"/>
+  <w:style w:type="character" w:customStyle="1" w:styleId="berschrift2Zchn">
+    <w:name w:val="Überschrift 2 Zchn"/>
+    <w:basedOn w:val="Absatz-Standardschriftart"/>
+    <w:link w:val="berschrift2"/>
     <w:uiPriority w:val="9"/>
     <w:rsid w:val="00976450"/>
     <w:rPr>
@@ -2823,9 +3294,9 @@
       <w:shd w:val="clear" w:color="auto" w:fill="FFFFFF" w:themeFill="background1"/>
     </w:rPr>
   </w:style>
-  <w:style w:type="table" w:styleId="TableGrid">
+  <w:style w:type="table" w:styleId="Tabellenraster">
     <w:name w:val="Table Grid"/>
-    <w:basedOn w:val="TableNormal"/>
+    <w:basedOn w:val="NormaleTabelle"/>
     <w:uiPriority w:val="59"/>
     <w:rsid w:val="00651384"/>
     <w:pPr>
@@ -2849,9 +3320,9 @@
       </w:tblCellMar>
     </w:tblPr>
   </w:style>
-  <w:style w:type="table" w:styleId="LightGrid-Accent1">
+  <w:style w:type="table" w:styleId="HellesRaster-Akzent1">
     <w:name w:val="Light Grid Accent 1"/>
-    <w:basedOn w:val="TableNormal"/>
+    <w:basedOn w:val="NormaleTabelle"/>
     <w:uiPriority w:val="62"/>
     <w:rsid w:val="00CB0412"/>
     <w:pPr>
@@ -2979,9 +3450,9 @@
       </w:tcPr>
     </w:tblStylePr>
   </w:style>
-  <w:style w:type="table" w:styleId="MediumShading1-Accent1">
+  <w:style w:type="table" w:styleId="MittlereSchattierung1-Akzent1">
     <w:name w:val="Medium Shading 1 Accent 1"/>
-    <w:basedOn w:val="TableNormal"/>
+    <w:basedOn w:val="NormaleTabelle"/>
     <w:uiPriority w:val="63"/>
     <w:rsid w:val="00FC564C"/>
     <w:pPr>
@@ -3079,9 +3550,9 @@
       </w:tcPr>
     </w:tblStylePr>
   </w:style>
-  <w:style w:type="table" w:styleId="MediumList2-Accent1">
+  <w:style w:type="table" w:styleId="MittlereListe2-Akzent1">
     <w:name w:val="Medium List 2 Accent 1"/>
-    <w:basedOn w:val="TableNormal"/>
+    <w:basedOn w:val="NormaleTabelle"/>
     <w:uiPriority w:val="66"/>
     <w:rsid w:val="00CB0412"/>
     <w:pPr>
@@ -3207,9 +3678,9 @@
       </w:tcPr>
     </w:tblStylePr>
   </w:style>
-  <w:style w:type="table" w:styleId="MediumList1-Accent1">
+  <w:style w:type="table" w:styleId="MittlereListe1-Akzent1">
     <w:name w:val="Medium List 1 Accent 1"/>
-    <w:basedOn w:val="TableNormal"/>
+    <w:basedOn w:val="NormaleTabelle"/>
     <w:uiPriority w:val="65"/>
     <w:rsid w:val="00CB0412"/>
     <w:pPr>
@@ -3291,10 +3762,10 @@
       </w:tcPr>
     </w:tblStylePr>
   </w:style>
-  <w:style w:type="character" w:customStyle="1" w:styleId="Heading3Char">
-    <w:name w:val="Heading 3 Char"/>
-    <w:basedOn w:val="DefaultParagraphFont"/>
-    <w:link w:val="Heading3"/>
+  <w:style w:type="character" w:customStyle="1" w:styleId="berschrift3Zchn">
+    <w:name w:val="Überschrift 3 Zchn"/>
+    <w:basedOn w:val="Absatz-Standardschriftart"/>
+    <w:link w:val="berschrift3"/>
     <w:uiPriority w:val="9"/>
     <w:rsid w:val="00976450"/>
     <w:rPr>
@@ -3302,10 +3773,10 @@
       <w:spacing w:val="15"/>
     </w:rPr>
   </w:style>
-  <w:style w:type="character" w:customStyle="1" w:styleId="Heading4Char">
-    <w:name w:val="Heading 4 Char"/>
-    <w:basedOn w:val="DefaultParagraphFont"/>
-    <w:link w:val="Heading4"/>
+  <w:style w:type="character" w:customStyle="1" w:styleId="berschrift4Zchn">
+    <w:name w:val="Überschrift 4 Zchn"/>
+    <w:basedOn w:val="Absatz-Standardschriftart"/>
+    <w:link w:val="berschrift4"/>
     <w:uiPriority w:val="9"/>
     <w:rsid w:val="00976450"/>
     <w:rPr>
@@ -3314,10 +3785,10 @@
       <w:spacing w:val="10"/>
     </w:rPr>
   </w:style>
-  <w:style w:type="character" w:customStyle="1" w:styleId="Heading5Char">
-    <w:name w:val="Heading 5 Char"/>
-    <w:basedOn w:val="DefaultParagraphFont"/>
-    <w:link w:val="Heading5"/>
+  <w:style w:type="character" w:customStyle="1" w:styleId="berschrift5Zchn">
+    <w:name w:val="Überschrift 5 Zchn"/>
+    <w:basedOn w:val="Absatz-Standardschriftart"/>
+    <w:link w:val="berschrift5"/>
     <w:uiPriority w:val="9"/>
     <w:rsid w:val="00976450"/>
     <w:rPr>
@@ -3326,10 +3797,10 @@
       <w:spacing w:val="10"/>
     </w:rPr>
   </w:style>
-  <w:style w:type="character" w:customStyle="1" w:styleId="Heading6Char">
-    <w:name w:val="Heading 6 Char"/>
-    <w:basedOn w:val="DefaultParagraphFont"/>
-    <w:link w:val="Heading6"/>
+  <w:style w:type="character" w:customStyle="1" w:styleId="berschrift6Zchn">
+    <w:name w:val="Überschrift 6 Zchn"/>
+    <w:basedOn w:val="Absatz-Standardschriftart"/>
+    <w:link w:val="berschrift6"/>
     <w:uiPriority w:val="9"/>
     <w:semiHidden/>
     <w:rsid w:val="003C3BB7"/>
@@ -3339,10 +3810,10 @@
       <w:spacing w:val="10"/>
     </w:rPr>
   </w:style>
-  <w:style w:type="character" w:customStyle="1" w:styleId="Heading7Char">
-    <w:name w:val="Heading 7 Char"/>
-    <w:basedOn w:val="DefaultParagraphFont"/>
-    <w:link w:val="Heading7"/>
+  <w:style w:type="character" w:customStyle="1" w:styleId="berschrift7Zchn">
+    <w:name w:val="Überschrift 7 Zchn"/>
+    <w:basedOn w:val="Absatz-Standardschriftart"/>
+    <w:link w:val="berschrift7"/>
     <w:uiPriority w:val="9"/>
     <w:semiHidden/>
     <w:rsid w:val="003C3BB7"/>
@@ -3352,10 +3823,10 @@
       <w:spacing w:val="10"/>
     </w:rPr>
   </w:style>
-  <w:style w:type="character" w:customStyle="1" w:styleId="Heading8Char">
-    <w:name w:val="Heading 8 Char"/>
-    <w:basedOn w:val="DefaultParagraphFont"/>
-    <w:link w:val="Heading8"/>
+  <w:style w:type="character" w:customStyle="1" w:styleId="berschrift8Zchn">
+    <w:name w:val="Überschrift 8 Zchn"/>
+    <w:basedOn w:val="Absatz-Standardschriftart"/>
+    <w:link w:val="berschrift8"/>
     <w:uiPriority w:val="9"/>
     <w:semiHidden/>
     <w:rsid w:val="003C3BB7"/>
@@ -3366,10 +3837,10 @@
       <w:szCs w:val="18"/>
     </w:rPr>
   </w:style>
-  <w:style w:type="character" w:customStyle="1" w:styleId="Heading9Char">
-    <w:name w:val="Heading 9 Char"/>
-    <w:basedOn w:val="DefaultParagraphFont"/>
-    <w:link w:val="Heading9"/>
+  <w:style w:type="character" w:customStyle="1" w:styleId="berschrift9Zchn">
+    <w:name w:val="Überschrift 9 Zchn"/>
+    <w:basedOn w:val="Absatz-Standardschriftart"/>
+    <w:link w:val="berschrift9"/>
     <w:uiPriority w:val="9"/>
     <w:semiHidden/>
     <w:rsid w:val="003C3BB7"/>
@@ -3381,12 +3852,11 @@
       <w:szCs w:val="18"/>
     </w:rPr>
   </w:style>
-  <w:style w:type="paragraph" w:styleId="Caption">
+  <w:style w:type="paragraph" w:styleId="Beschriftung">
     <w:name w:val="caption"/>
-    <w:basedOn w:val="Normal"/>
-    <w:next w:val="Normal"/>
+    <w:basedOn w:val="Standard"/>
+    <w:next w:val="Standard"/>
     <w:uiPriority w:val="35"/>
-    <w:semiHidden/>
     <w:unhideWhenUsed/>
     <w:qFormat/>
     <w:rsid w:val="003C3BB7"/>
@@ -3398,11 +3868,11 @@
       <w:szCs w:val="16"/>
     </w:rPr>
   </w:style>
-  <w:style w:type="paragraph" w:styleId="Title">
+  <w:style w:type="paragraph" w:styleId="Titel">
     <w:name w:val="Title"/>
-    <w:basedOn w:val="Normal"/>
-    <w:next w:val="Normal"/>
-    <w:link w:val="TitleChar"/>
+    <w:basedOn w:val="Standard"/>
+    <w:next w:val="Standard"/>
+    <w:link w:val="TitelZchn"/>
     <w:uiPriority w:val="10"/>
     <w:qFormat/>
     <w:rsid w:val="005E2896"/>
@@ -3418,10 +3888,10 @@
       <w:szCs w:val="52"/>
     </w:rPr>
   </w:style>
-  <w:style w:type="character" w:customStyle="1" w:styleId="TitleChar">
-    <w:name w:val="Title Char"/>
-    <w:basedOn w:val="DefaultParagraphFont"/>
-    <w:link w:val="Title"/>
+  <w:style w:type="character" w:customStyle="1" w:styleId="TitelZchn">
+    <w:name w:val="Titel Zchn"/>
+    <w:basedOn w:val="Absatz-Standardschriftart"/>
+    <w:link w:val="Titel"/>
     <w:uiPriority w:val="10"/>
     <w:rsid w:val="005E2896"/>
     <w:rPr>
@@ -3433,11 +3903,11 @@
       <w:szCs w:val="52"/>
     </w:rPr>
   </w:style>
-  <w:style w:type="paragraph" w:styleId="Subtitle">
+  <w:style w:type="paragraph" w:styleId="Untertitel">
     <w:name w:val="Subtitle"/>
-    <w:basedOn w:val="Normal"/>
-    <w:next w:val="Normal"/>
-    <w:link w:val="SubtitleChar"/>
+    <w:basedOn w:val="Standard"/>
+    <w:next w:val="Standard"/>
+    <w:link w:val="UntertitelZchn"/>
     <w:uiPriority w:val="11"/>
     <w:qFormat/>
     <w:rsid w:val="003C3BB7"/>
@@ -3452,10 +3922,10 @@
       <w:szCs w:val="24"/>
     </w:rPr>
   </w:style>
-  <w:style w:type="character" w:customStyle="1" w:styleId="SubtitleChar">
-    <w:name w:val="Subtitle Char"/>
-    <w:basedOn w:val="DefaultParagraphFont"/>
-    <w:link w:val="Subtitle"/>
+  <w:style w:type="character" w:customStyle="1" w:styleId="UntertitelZchn">
+    <w:name w:val="Untertitel Zchn"/>
+    <w:basedOn w:val="Absatz-Standardschriftart"/>
+    <w:link w:val="Untertitel"/>
     <w:uiPriority w:val="11"/>
     <w:rsid w:val="003C3BB7"/>
     <w:rPr>
@@ -3466,7 +3936,7 @@
       <w:szCs w:val="24"/>
     </w:rPr>
   </w:style>
-  <w:style w:type="character" w:styleId="Strong">
+  <w:style w:type="character" w:styleId="Fett">
     <w:name w:val="Strong"/>
     <w:uiPriority w:val="22"/>
     <w:qFormat/>
@@ -3476,7 +3946,7 @@
       <w:bCs/>
     </w:rPr>
   </w:style>
-  <w:style w:type="character" w:styleId="Emphasis">
+  <w:style w:type="character" w:styleId="Hervorhebung">
     <w:name w:val="Emphasis"/>
     <w:uiPriority w:val="20"/>
     <w:qFormat/>
@@ -3487,10 +3957,10 @@
       <w:spacing w:val="5"/>
     </w:rPr>
   </w:style>
-  <w:style w:type="paragraph" w:styleId="NoSpacing">
+  <w:style w:type="paragraph" w:styleId="KeinLeerraum">
     <w:name w:val="No Spacing"/>
-    <w:basedOn w:val="Normal"/>
-    <w:link w:val="NoSpacingChar"/>
+    <w:basedOn w:val="Standard"/>
+    <w:link w:val="KeinLeerraumZchn"/>
     <w:uiPriority w:val="1"/>
     <w:qFormat/>
     <w:rsid w:val="003C3BB7"/>
@@ -3498,10 +3968,10 @@
       <w:spacing w:after="0"/>
     </w:pPr>
   </w:style>
-  <w:style w:type="character" w:customStyle="1" w:styleId="NoSpacingChar">
-    <w:name w:val="No Spacing Char"/>
-    <w:basedOn w:val="DefaultParagraphFont"/>
-    <w:link w:val="NoSpacing"/>
+  <w:style w:type="character" w:customStyle="1" w:styleId="KeinLeerraumZchn">
+    <w:name w:val="Kein Leerraum Zchn"/>
+    <w:basedOn w:val="Absatz-Standardschriftart"/>
+    <w:link w:val="KeinLeerraum"/>
     <w:uiPriority w:val="1"/>
     <w:rsid w:val="003C3BB7"/>
     <w:rPr>
@@ -3509,9 +3979,9 @@
       <w:szCs w:val="20"/>
     </w:rPr>
   </w:style>
-  <w:style w:type="paragraph" w:styleId="ListParagraph">
+  <w:style w:type="paragraph" w:styleId="Listenabsatz">
     <w:name w:val="List Paragraph"/>
-    <w:basedOn w:val="Normal"/>
+    <w:basedOn w:val="Standard"/>
     <w:uiPriority w:val="34"/>
     <w:qFormat/>
     <w:rsid w:val="003C3BB7"/>
@@ -3520,11 +3990,11 @@
       <w:contextualSpacing/>
     </w:pPr>
   </w:style>
-  <w:style w:type="paragraph" w:styleId="Quote">
+  <w:style w:type="paragraph" w:styleId="Zitat">
     <w:name w:val="Quote"/>
-    <w:basedOn w:val="Normal"/>
-    <w:next w:val="Normal"/>
-    <w:link w:val="QuoteChar"/>
+    <w:basedOn w:val="Standard"/>
+    <w:next w:val="Standard"/>
+    <w:link w:val="ZitatZchn"/>
     <w:uiPriority w:val="29"/>
     <w:qFormat/>
     <w:rsid w:val="003C3BB7"/>
@@ -3533,10 +4003,10 @@
       <w:iCs/>
     </w:rPr>
   </w:style>
-  <w:style w:type="character" w:customStyle="1" w:styleId="QuoteChar">
-    <w:name w:val="Quote Char"/>
-    <w:basedOn w:val="DefaultParagraphFont"/>
-    <w:link w:val="Quote"/>
+  <w:style w:type="character" w:customStyle="1" w:styleId="ZitatZchn">
+    <w:name w:val="Zitat Zchn"/>
+    <w:basedOn w:val="Absatz-Standardschriftart"/>
+    <w:link w:val="Zitat"/>
     <w:uiPriority w:val="29"/>
     <w:rsid w:val="003C3BB7"/>
     <w:rPr>
@@ -3546,11 +4016,11 @@
       <w:szCs w:val="20"/>
     </w:rPr>
   </w:style>
-  <w:style w:type="paragraph" w:styleId="IntenseQuote">
+  <w:style w:type="paragraph" w:styleId="IntensivesZitat">
     <w:name w:val="Intense Quote"/>
-    <w:basedOn w:val="Normal"/>
-    <w:next w:val="Normal"/>
-    <w:link w:val="IntenseQuoteChar"/>
+    <w:basedOn w:val="Standard"/>
+    <w:next w:val="Standard"/>
+    <w:link w:val="IntensivesZitatZchn"/>
     <w:uiPriority w:val="30"/>
     <w:qFormat/>
     <w:rsid w:val="003C3BB7"/>
@@ -3569,10 +4039,10 @@
       <w:color w:val="4F81BD" w:themeColor="accent1"/>
     </w:rPr>
   </w:style>
-  <w:style w:type="character" w:customStyle="1" w:styleId="IntenseQuoteChar">
-    <w:name w:val="Intense Quote Char"/>
-    <w:basedOn w:val="DefaultParagraphFont"/>
-    <w:link w:val="IntenseQuote"/>
+  <w:style w:type="character" w:customStyle="1" w:styleId="IntensivesZitatZchn">
+    <w:name w:val="Intensives Zitat Zchn"/>
+    <w:basedOn w:val="Absatz-Standardschriftart"/>
+    <w:link w:val="IntensivesZitat"/>
     <w:uiPriority w:val="30"/>
     <w:rsid w:val="003C3BB7"/>
     <w:rPr>
@@ -3583,7 +4053,7 @@
       <w:szCs w:val="20"/>
     </w:rPr>
   </w:style>
-  <w:style w:type="character" w:styleId="SubtleEmphasis">
+  <w:style w:type="character" w:styleId="SchwacheHervorhebung">
     <w:name w:val="Subtle Emphasis"/>
     <w:uiPriority w:val="19"/>
     <w:qFormat/>
@@ -3594,7 +4064,7 @@
       <w:color w:val="243F60" w:themeColor="accent1" w:themeShade="7F"/>
     </w:rPr>
   </w:style>
-  <w:style w:type="character" w:styleId="IntenseEmphasis">
+  <w:style w:type="character" w:styleId="IntensiveHervorhebung">
     <w:name w:val="Intense Emphasis"/>
     <w:uiPriority w:val="21"/>
     <w:qFormat/>
@@ -3607,7 +4077,7 @@
       <w:spacing w:val="10"/>
     </w:rPr>
   </w:style>
-  <w:style w:type="character" w:styleId="SubtleReference">
+  <w:style w:type="character" w:styleId="SchwacherVerweis">
     <w:name w:val="Subtle Reference"/>
     <w:uiPriority w:val="31"/>
     <w:qFormat/>
@@ -3618,7 +4088,7 @@
       <w:color w:val="4F81BD" w:themeColor="accent1"/>
     </w:rPr>
   </w:style>
-  <w:style w:type="character" w:styleId="IntenseReference">
+  <w:style w:type="character" w:styleId="IntensiverVerweis">
     <w:name w:val="Intense Reference"/>
     <w:uiPriority w:val="32"/>
     <w:qFormat/>
@@ -3632,7 +4102,7 @@
       <w:color w:val="4F81BD" w:themeColor="accent1"/>
     </w:rPr>
   </w:style>
-  <w:style w:type="character" w:styleId="BookTitle">
+  <w:style w:type="character" w:styleId="Buchtitel">
     <w:name w:val="Book Title"/>
     <w:uiPriority w:val="33"/>
     <w:qFormat/>
@@ -3645,10 +4115,10 @@
       <w:spacing w:val="9"/>
     </w:rPr>
   </w:style>
-  <w:style w:type="paragraph" w:styleId="TOCHeading">
+  <w:style w:type="paragraph" w:styleId="Inhaltsverzeichnisberschrift">
     <w:name w:val="TOC Heading"/>
-    <w:basedOn w:val="Heading1"/>
-    <w:next w:val="Normal"/>
+    <w:basedOn w:val="berschrift1"/>
+    <w:next w:val="Standard"/>
     <w:uiPriority w:val="39"/>
     <w:unhideWhenUsed/>
     <w:qFormat/>
@@ -3660,10 +4130,10 @@
       <w:lang w:bidi="en-US"/>
     </w:rPr>
   </w:style>
-  <w:style w:type="paragraph" w:styleId="TOC1">
+  <w:style w:type="paragraph" w:styleId="Verzeichnis1">
     <w:name w:val="toc 1"/>
-    <w:basedOn w:val="Normal"/>
-    <w:next w:val="Normal"/>
+    <w:basedOn w:val="Standard"/>
+    <w:next w:val="Standard"/>
     <w:autoRedefine/>
     <w:uiPriority w:val="39"/>
     <w:unhideWhenUsed/>
@@ -3676,10 +4146,10 @@
       <w:b/>
     </w:rPr>
   </w:style>
-  <w:style w:type="paragraph" w:styleId="TOC2">
+  <w:style w:type="paragraph" w:styleId="Verzeichnis2">
     <w:name w:val="toc 2"/>
-    <w:basedOn w:val="Normal"/>
-    <w:next w:val="Normal"/>
+    <w:basedOn w:val="Standard"/>
+    <w:next w:val="Standard"/>
     <w:autoRedefine/>
     <w:uiPriority w:val="39"/>
     <w:unhideWhenUsed/>
@@ -3692,7 +4162,7 @@
   </w:style>
   <w:style w:type="character" w:styleId="Hyperlink">
     <w:name w:val="Hyperlink"/>
-    <w:basedOn w:val="DefaultParagraphFont"/>
+    <w:basedOn w:val="Absatz-Standardschriftart"/>
     <w:uiPriority w:val="99"/>
     <w:unhideWhenUsed/>
     <w:rsid w:val="006F2255"/>
@@ -3701,10 +4171,10 @@
       <w:u w:val="single"/>
     </w:rPr>
   </w:style>
-  <w:style w:type="paragraph" w:styleId="BalloonText">
+  <w:style w:type="paragraph" w:styleId="Sprechblasentext">
     <w:name w:val="Balloon Text"/>
-    <w:basedOn w:val="Normal"/>
-    <w:link w:val="BalloonTextChar"/>
+    <w:basedOn w:val="Standard"/>
+    <w:link w:val="SprechblasentextZchn"/>
     <w:uiPriority w:val="99"/>
     <w:semiHidden/>
     <w:unhideWhenUsed/>
@@ -3718,10 +4188,10 @@
       <w:szCs w:val="16"/>
     </w:rPr>
   </w:style>
-  <w:style w:type="character" w:customStyle="1" w:styleId="BalloonTextChar">
-    <w:name w:val="Balloon Text Char"/>
-    <w:basedOn w:val="DefaultParagraphFont"/>
-    <w:link w:val="BalloonText"/>
+  <w:style w:type="character" w:customStyle="1" w:styleId="SprechblasentextZchn">
+    <w:name w:val="Sprechblasentext Zchn"/>
+    <w:basedOn w:val="Absatz-Standardschriftart"/>
+    <w:link w:val="Sprechblasentext"/>
     <w:uiPriority w:val="99"/>
     <w:semiHidden/>
     <w:rsid w:val="006F2255"/>
@@ -3731,10 +4201,10 @@
       <w:szCs w:val="16"/>
     </w:rPr>
   </w:style>
-  <w:style w:type="paragraph" w:styleId="TOC3">
+  <w:style w:type="paragraph" w:styleId="Verzeichnis3">
     <w:name w:val="toc 3"/>
-    <w:basedOn w:val="Normal"/>
-    <w:next w:val="Normal"/>
+    <w:basedOn w:val="Standard"/>
+    <w:next w:val="Standard"/>
     <w:autoRedefine/>
     <w:uiPriority w:val="39"/>
     <w:unhideWhenUsed/>
@@ -3749,10 +4219,10 @@
       <w:lang w:eastAsia="de-CH"/>
     </w:rPr>
   </w:style>
-  <w:style w:type="paragraph" w:styleId="Header">
+  <w:style w:type="paragraph" w:styleId="Kopfzeile">
     <w:name w:val="header"/>
-    <w:basedOn w:val="Normal"/>
-    <w:link w:val="HeaderChar"/>
+    <w:basedOn w:val="Standard"/>
+    <w:link w:val="KopfzeileZchn"/>
     <w:uiPriority w:val="99"/>
     <w:unhideWhenUsed/>
     <w:rsid w:val="008F2373"/>
@@ -3764,10 +4234,10 @@
       <w:spacing w:after="0"/>
     </w:pPr>
   </w:style>
-  <w:style w:type="character" w:customStyle="1" w:styleId="HeaderChar">
-    <w:name w:val="Header Char"/>
-    <w:basedOn w:val="DefaultParagraphFont"/>
-    <w:link w:val="Header"/>
+  <w:style w:type="character" w:customStyle="1" w:styleId="KopfzeileZchn">
+    <w:name w:val="Kopfzeile Zchn"/>
+    <w:basedOn w:val="Absatz-Standardschriftart"/>
+    <w:link w:val="Kopfzeile"/>
     <w:uiPriority w:val="99"/>
     <w:rsid w:val="008F2373"/>
     <w:rPr>
@@ -3775,10 +4245,10 @@
       <w:szCs w:val="20"/>
     </w:rPr>
   </w:style>
-  <w:style w:type="paragraph" w:styleId="Footer">
+  <w:style w:type="paragraph" w:styleId="Fuzeile">
     <w:name w:val="footer"/>
-    <w:basedOn w:val="Normal"/>
-    <w:link w:val="FooterChar"/>
+    <w:basedOn w:val="Standard"/>
+    <w:link w:val="FuzeileZchn"/>
     <w:uiPriority w:val="99"/>
     <w:unhideWhenUsed/>
     <w:rsid w:val="008F2373"/>
@@ -3790,10 +4260,10 @@
       <w:spacing w:after="0"/>
     </w:pPr>
   </w:style>
-  <w:style w:type="character" w:customStyle="1" w:styleId="FooterChar">
-    <w:name w:val="Footer Char"/>
-    <w:basedOn w:val="DefaultParagraphFont"/>
-    <w:link w:val="Footer"/>
+  <w:style w:type="character" w:customStyle="1" w:styleId="FuzeileZchn">
+    <w:name w:val="Fußzeile Zchn"/>
+    <w:basedOn w:val="Absatz-Standardschriftart"/>
+    <w:link w:val="Fuzeile"/>
     <w:uiPriority w:val="99"/>
     <w:rsid w:val="008F2373"/>
     <w:rPr>
@@ -3960,7 +4430,7 @@
     <w:lsdException w:name="Bibliography" w:uiPriority="37"/>
     <w:lsdException w:name="TOC Heading" w:uiPriority="39" w:qFormat="1"/>
   </w:latentStyles>
-  <w:style w:type="paragraph" w:default="1" w:styleId="Normal">
+  <w:style w:type="paragraph" w:default="1" w:styleId="Standard">
     <w:name w:val="Normal"/>
     <w:qFormat/>
     <w:rsid w:val="003C3BB7"/>
@@ -3969,11 +4439,11 @@
       <w:szCs w:val="20"/>
     </w:rPr>
   </w:style>
-  <w:style w:type="paragraph" w:styleId="Heading1">
+  <w:style w:type="paragraph" w:styleId="berschrift1">
     <w:name w:val="heading 1"/>
-    <w:basedOn w:val="Normal"/>
-    <w:next w:val="Normal"/>
-    <w:link w:val="Heading1Char"/>
+    <w:basedOn w:val="Standard"/>
+    <w:next w:val="Standard"/>
+    <w:link w:val="berschrift1Zchn"/>
     <w:uiPriority w:val="9"/>
     <w:qFormat/>
     <w:rsid w:val="00976450"/>
@@ -4001,11 +4471,11 @@
       <w:szCs w:val="22"/>
     </w:rPr>
   </w:style>
-  <w:style w:type="paragraph" w:styleId="Heading2">
+  <w:style w:type="paragraph" w:styleId="berschrift2">
     <w:name w:val="heading 2"/>
-    <w:basedOn w:val="Normal"/>
-    <w:next w:val="Normal"/>
-    <w:link w:val="Heading2Char"/>
+    <w:basedOn w:val="Standard"/>
+    <w:next w:val="Standard"/>
+    <w:link w:val="berschrift2Zchn"/>
     <w:uiPriority w:val="9"/>
     <w:unhideWhenUsed/>
     <w:qFormat/>
@@ -4032,11 +4502,11 @@
       <w:szCs w:val="22"/>
     </w:rPr>
   </w:style>
-  <w:style w:type="paragraph" w:styleId="Heading3">
+  <w:style w:type="paragraph" w:styleId="berschrift3">
     <w:name w:val="heading 3"/>
-    <w:basedOn w:val="Normal"/>
-    <w:next w:val="Normal"/>
-    <w:link w:val="Heading3Char"/>
+    <w:basedOn w:val="Standard"/>
+    <w:next w:val="Standard"/>
+    <w:link w:val="berschrift3Zchn"/>
     <w:uiPriority w:val="9"/>
     <w:unhideWhenUsed/>
     <w:qFormat/>
@@ -4059,11 +4529,11 @@
       <w:szCs w:val="22"/>
     </w:rPr>
   </w:style>
-  <w:style w:type="paragraph" w:styleId="Heading4">
+  <w:style w:type="paragraph" w:styleId="berschrift4">
     <w:name w:val="heading 4"/>
-    <w:basedOn w:val="Normal"/>
-    <w:next w:val="Normal"/>
-    <w:link w:val="Heading4Char"/>
+    <w:basedOn w:val="Standard"/>
+    <w:next w:val="Standard"/>
+    <w:link w:val="berschrift4Zchn"/>
     <w:uiPriority w:val="9"/>
     <w:unhideWhenUsed/>
     <w:qFormat/>
@@ -4088,11 +4558,11 @@
       <w:szCs w:val="22"/>
     </w:rPr>
   </w:style>
-  <w:style w:type="paragraph" w:styleId="Heading5">
+  <w:style w:type="paragraph" w:styleId="berschrift5">
     <w:name w:val="heading 5"/>
-    <w:basedOn w:val="Normal"/>
-    <w:next w:val="Normal"/>
-    <w:link w:val="Heading5Char"/>
+    <w:basedOn w:val="Standard"/>
+    <w:next w:val="Standard"/>
+    <w:link w:val="berschrift5Zchn"/>
     <w:uiPriority w:val="9"/>
     <w:unhideWhenUsed/>
     <w:qFormat/>
@@ -4113,11 +4583,11 @@
       <w:szCs w:val="22"/>
     </w:rPr>
   </w:style>
-  <w:style w:type="paragraph" w:styleId="Heading6">
+  <w:style w:type="paragraph" w:styleId="berschrift6">
     <w:name w:val="heading 6"/>
-    <w:basedOn w:val="Normal"/>
-    <w:next w:val="Normal"/>
-    <w:link w:val="Heading6Char"/>
+    <w:basedOn w:val="Standard"/>
+    <w:next w:val="Standard"/>
+    <w:link w:val="berschrift6Zchn"/>
     <w:uiPriority w:val="9"/>
     <w:semiHidden/>
     <w:unhideWhenUsed/>
@@ -4142,11 +4612,11 @@
       <w:szCs w:val="22"/>
     </w:rPr>
   </w:style>
-  <w:style w:type="paragraph" w:styleId="Heading7">
+  <w:style w:type="paragraph" w:styleId="berschrift7">
     <w:name w:val="heading 7"/>
-    <w:basedOn w:val="Normal"/>
-    <w:next w:val="Normal"/>
-    <w:link w:val="Heading7Char"/>
+    <w:basedOn w:val="Standard"/>
+    <w:next w:val="Standard"/>
+    <w:link w:val="berschrift7Zchn"/>
     <w:uiPriority w:val="9"/>
     <w:semiHidden/>
     <w:unhideWhenUsed/>
@@ -4168,11 +4638,11 @@
       <w:szCs w:val="22"/>
     </w:rPr>
   </w:style>
-  <w:style w:type="paragraph" w:styleId="Heading8">
+  <w:style w:type="paragraph" w:styleId="berschrift8">
     <w:name w:val="heading 8"/>
-    <w:basedOn w:val="Normal"/>
-    <w:next w:val="Normal"/>
-    <w:link w:val="Heading8Char"/>
+    <w:basedOn w:val="Standard"/>
+    <w:next w:val="Standard"/>
+    <w:link w:val="berschrift8Zchn"/>
     <w:uiPriority w:val="9"/>
     <w:semiHidden/>
     <w:unhideWhenUsed/>
@@ -4193,11 +4663,11 @@
       <w:szCs w:val="18"/>
     </w:rPr>
   </w:style>
-  <w:style w:type="paragraph" w:styleId="Heading9">
+  <w:style w:type="paragraph" w:styleId="berschrift9">
     <w:name w:val="heading 9"/>
-    <w:basedOn w:val="Normal"/>
-    <w:next w:val="Normal"/>
-    <w:link w:val="Heading9Char"/>
+    <w:basedOn w:val="Standard"/>
+    <w:next w:val="Standard"/>
+    <w:link w:val="berschrift9Zchn"/>
     <w:uiPriority w:val="9"/>
     <w:semiHidden/>
     <w:unhideWhenUsed/>
@@ -4219,13 +4689,13 @@
       <w:szCs w:val="18"/>
     </w:rPr>
   </w:style>
-  <w:style w:type="character" w:default="1" w:styleId="DefaultParagraphFont">
+  <w:style w:type="character" w:default="1" w:styleId="Absatz-Standardschriftart">
     <w:name w:val="Default Paragraph Font"/>
     <w:uiPriority w:val="1"/>
     <w:semiHidden/>
     <w:unhideWhenUsed/>
   </w:style>
-  <w:style w:type="table" w:default="1" w:styleId="TableNormal">
+  <w:style w:type="table" w:default="1" w:styleId="NormaleTabelle">
     <w:name w:val="Normal Table"/>
     <w:uiPriority w:val="99"/>
     <w:semiHidden/>
@@ -4240,16 +4710,16 @@
       </w:tblCellMar>
     </w:tblPr>
   </w:style>
-  <w:style w:type="numbering" w:default="1" w:styleId="NoList">
+  <w:style w:type="numbering" w:default="1" w:styleId="KeineListe">
     <w:name w:val="No List"/>
     <w:uiPriority w:val="99"/>
     <w:semiHidden/>
     <w:unhideWhenUsed/>
   </w:style>
-  <w:style w:type="character" w:customStyle="1" w:styleId="Heading1Char">
-    <w:name w:val="Heading 1 Char"/>
-    <w:basedOn w:val="DefaultParagraphFont"/>
-    <w:link w:val="Heading1"/>
+  <w:style w:type="character" w:customStyle="1" w:styleId="berschrift1Zchn">
+    <w:name w:val="Überschrift 1 Zchn"/>
+    <w:basedOn w:val="Absatz-Standardschriftart"/>
+    <w:link w:val="berschrift1"/>
     <w:uiPriority w:val="9"/>
     <w:rsid w:val="00976450"/>
     <w:rPr>
@@ -4262,10 +4732,10 @@
       <w:shd w:val="clear" w:color="auto" w:fill="D5D3EA"/>
     </w:rPr>
   </w:style>
-  <w:style w:type="character" w:customStyle="1" w:styleId="Heading2Char">
-    <w:name w:val="Heading 2 Char"/>
-    <w:basedOn w:val="DefaultParagraphFont"/>
-    <w:link w:val="Heading2"/>
+  <w:style w:type="character" w:customStyle="1" w:styleId="berschrift2Zchn">
+    <w:name w:val="Überschrift 2 Zchn"/>
+    <w:basedOn w:val="Absatz-Standardschriftart"/>
+    <w:link w:val="berschrift2"/>
     <w:uiPriority w:val="9"/>
     <w:rsid w:val="00976450"/>
     <w:rPr>
@@ -4276,9 +4746,9 @@
       <w:shd w:val="clear" w:color="auto" w:fill="FFFFFF" w:themeFill="background1"/>
     </w:rPr>
   </w:style>
-  <w:style w:type="table" w:styleId="TableGrid">
+  <w:style w:type="table" w:styleId="Tabellenraster">
     <w:name w:val="Table Grid"/>
-    <w:basedOn w:val="TableNormal"/>
+    <w:basedOn w:val="NormaleTabelle"/>
     <w:uiPriority w:val="59"/>
     <w:rsid w:val="00651384"/>
     <w:pPr>
@@ -4302,9 +4772,9 @@
       </w:tblCellMar>
     </w:tblPr>
   </w:style>
-  <w:style w:type="table" w:styleId="LightGrid-Accent1">
+  <w:style w:type="table" w:styleId="HellesRaster-Akzent1">
     <w:name w:val="Light Grid Accent 1"/>
-    <w:basedOn w:val="TableNormal"/>
+    <w:basedOn w:val="NormaleTabelle"/>
     <w:uiPriority w:val="62"/>
     <w:rsid w:val="00CB0412"/>
     <w:pPr>
@@ -4432,9 +4902,9 @@
       </w:tcPr>
     </w:tblStylePr>
   </w:style>
-  <w:style w:type="table" w:styleId="MediumShading1-Accent1">
+  <w:style w:type="table" w:styleId="MittlereSchattierung1-Akzent1">
     <w:name w:val="Medium Shading 1 Accent 1"/>
-    <w:basedOn w:val="TableNormal"/>
+    <w:basedOn w:val="NormaleTabelle"/>
     <w:uiPriority w:val="63"/>
     <w:rsid w:val="00FC564C"/>
     <w:pPr>
@@ -4532,9 +5002,9 @@
       </w:tcPr>
     </w:tblStylePr>
   </w:style>
-  <w:style w:type="table" w:styleId="MediumList2-Accent1">
+  <w:style w:type="table" w:styleId="MittlereListe2-Akzent1">
     <w:name w:val="Medium List 2 Accent 1"/>
-    <w:basedOn w:val="TableNormal"/>
+    <w:basedOn w:val="NormaleTabelle"/>
     <w:uiPriority w:val="66"/>
     <w:rsid w:val="00CB0412"/>
     <w:pPr>
@@ -4660,9 +5130,9 @@
       </w:tcPr>
     </w:tblStylePr>
   </w:style>
-  <w:style w:type="table" w:styleId="MediumList1-Accent1">
+  <w:style w:type="table" w:styleId="MittlereListe1-Akzent1">
     <w:name w:val="Medium List 1 Accent 1"/>
-    <w:basedOn w:val="TableNormal"/>
+    <w:basedOn w:val="NormaleTabelle"/>
     <w:uiPriority w:val="65"/>
     <w:rsid w:val="00CB0412"/>
     <w:pPr>
@@ -4744,10 +5214,10 @@
       </w:tcPr>
     </w:tblStylePr>
   </w:style>
-  <w:style w:type="character" w:customStyle="1" w:styleId="Heading3Char">
-    <w:name w:val="Heading 3 Char"/>
-    <w:basedOn w:val="DefaultParagraphFont"/>
-    <w:link w:val="Heading3"/>
+  <w:style w:type="character" w:customStyle="1" w:styleId="berschrift3Zchn">
+    <w:name w:val="Überschrift 3 Zchn"/>
+    <w:basedOn w:val="Absatz-Standardschriftart"/>
+    <w:link w:val="berschrift3"/>
     <w:uiPriority w:val="9"/>
     <w:rsid w:val="00976450"/>
     <w:rPr>
@@ -4755,10 +5225,10 @@
       <w:spacing w:val="15"/>
     </w:rPr>
   </w:style>
-  <w:style w:type="character" w:customStyle="1" w:styleId="Heading4Char">
-    <w:name w:val="Heading 4 Char"/>
-    <w:basedOn w:val="DefaultParagraphFont"/>
-    <w:link w:val="Heading4"/>
+  <w:style w:type="character" w:customStyle="1" w:styleId="berschrift4Zchn">
+    <w:name w:val="Überschrift 4 Zchn"/>
+    <w:basedOn w:val="Absatz-Standardschriftart"/>
+    <w:link w:val="berschrift4"/>
     <w:uiPriority w:val="9"/>
     <w:rsid w:val="00976450"/>
     <w:rPr>
@@ -4767,10 +5237,10 @@
       <w:spacing w:val="10"/>
     </w:rPr>
   </w:style>
-  <w:style w:type="character" w:customStyle="1" w:styleId="Heading5Char">
-    <w:name w:val="Heading 5 Char"/>
-    <w:basedOn w:val="DefaultParagraphFont"/>
-    <w:link w:val="Heading5"/>
+  <w:style w:type="character" w:customStyle="1" w:styleId="berschrift5Zchn">
+    <w:name w:val="Überschrift 5 Zchn"/>
+    <w:basedOn w:val="Absatz-Standardschriftart"/>
+    <w:link w:val="berschrift5"/>
     <w:uiPriority w:val="9"/>
     <w:rsid w:val="00976450"/>
     <w:rPr>
@@ -4779,10 +5249,10 @@
       <w:spacing w:val="10"/>
     </w:rPr>
   </w:style>
-  <w:style w:type="character" w:customStyle="1" w:styleId="Heading6Char">
-    <w:name w:val="Heading 6 Char"/>
-    <w:basedOn w:val="DefaultParagraphFont"/>
-    <w:link w:val="Heading6"/>
+  <w:style w:type="character" w:customStyle="1" w:styleId="berschrift6Zchn">
+    <w:name w:val="Überschrift 6 Zchn"/>
+    <w:basedOn w:val="Absatz-Standardschriftart"/>
+    <w:link w:val="berschrift6"/>
     <w:uiPriority w:val="9"/>
     <w:semiHidden/>
     <w:rsid w:val="003C3BB7"/>
@@ -4792,10 +5262,10 @@
       <w:spacing w:val="10"/>
     </w:rPr>
   </w:style>
-  <w:style w:type="character" w:customStyle="1" w:styleId="Heading7Char">
-    <w:name w:val="Heading 7 Char"/>
-    <w:basedOn w:val="DefaultParagraphFont"/>
-    <w:link w:val="Heading7"/>
+  <w:style w:type="character" w:customStyle="1" w:styleId="berschrift7Zchn">
+    <w:name w:val="Überschrift 7 Zchn"/>
+    <w:basedOn w:val="Absatz-Standardschriftart"/>
+    <w:link w:val="berschrift7"/>
     <w:uiPriority w:val="9"/>
     <w:semiHidden/>
     <w:rsid w:val="003C3BB7"/>
@@ -4805,10 +5275,10 @@
       <w:spacing w:val="10"/>
     </w:rPr>
   </w:style>
-  <w:style w:type="character" w:customStyle="1" w:styleId="Heading8Char">
-    <w:name w:val="Heading 8 Char"/>
-    <w:basedOn w:val="DefaultParagraphFont"/>
-    <w:link w:val="Heading8"/>
+  <w:style w:type="character" w:customStyle="1" w:styleId="berschrift8Zchn">
+    <w:name w:val="Überschrift 8 Zchn"/>
+    <w:basedOn w:val="Absatz-Standardschriftart"/>
+    <w:link w:val="berschrift8"/>
     <w:uiPriority w:val="9"/>
     <w:semiHidden/>
     <w:rsid w:val="003C3BB7"/>
@@ -4819,10 +5289,10 @@
       <w:szCs w:val="18"/>
     </w:rPr>
   </w:style>
-  <w:style w:type="character" w:customStyle="1" w:styleId="Heading9Char">
-    <w:name w:val="Heading 9 Char"/>
-    <w:basedOn w:val="DefaultParagraphFont"/>
-    <w:link w:val="Heading9"/>
+  <w:style w:type="character" w:customStyle="1" w:styleId="berschrift9Zchn">
+    <w:name w:val="Überschrift 9 Zchn"/>
+    <w:basedOn w:val="Absatz-Standardschriftart"/>
+    <w:link w:val="berschrift9"/>
     <w:uiPriority w:val="9"/>
     <w:semiHidden/>
     <w:rsid w:val="003C3BB7"/>
@@ -4834,12 +5304,11 @@
       <w:szCs w:val="18"/>
     </w:rPr>
   </w:style>
-  <w:style w:type="paragraph" w:styleId="Caption">
+  <w:style w:type="paragraph" w:styleId="Beschriftung">
     <w:name w:val="caption"/>
-    <w:basedOn w:val="Normal"/>
-    <w:next w:val="Normal"/>
+    <w:basedOn w:val="Standard"/>
+    <w:next w:val="Standard"/>
     <w:uiPriority w:val="35"/>
-    <w:semiHidden/>
     <w:unhideWhenUsed/>
     <w:qFormat/>
     <w:rsid w:val="003C3BB7"/>
@@ -4851,11 +5320,11 @@
       <w:szCs w:val="16"/>
     </w:rPr>
   </w:style>
-  <w:style w:type="paragraph" w:styleId="Title">
+  <w:style w:type="paragraph" w:styleId="Titel">
     <w:name w:val="Title"/>
-    <w:basedOn w:val="Normal"/>
-    <w:next w:val="Normal"/>
-    <w:link w:val="TitleChar"/>
+    <w:basedOn w:val="Standard"/>
+    <w:next w:val="Standard"/>
+    <w:link w:val="TitelZchn"/>
     <w:uiPriority w:val="10"/>
     <w:qFormat/>
     <w:rsid w:val="005E2896"/>
@@ -4871,10 +5340,10 @@
       <w:szCs w:val="52"/>
     </w:rPr>
   </w:style>
-  <w:style w:type="character" w:customStyle="1" w:styleId="TitleChar">
-    <w:name w:val="Title Char"/>
-    <w:basedOn w:val="DefaultParagraphFont"/>
-    <w:link w:val="Title"/>
+  <w:style w:type="character" w:customStyle="1" w:styleId="TitelZchn">
+    <w:name w:val="Titel Zchn"/>
+    <w:basedOn w:val="Absatz-Standardschriftart"/>
+    <w:link w:val="Titel"/>
     <w:uiPriority w:val="10"/>
     <w:rsid w:val="005E2896"/>
     <w:rPr>
@@ -4886,11 +5355,11 @@
       <w:szCs w:val="52"/>
     </w:rPr>
   </w:style>
-  <w:style w:type="paragraph" w:styleId="Subtitle">
+  <w:style w:type="paragraph" w:styleId="Untertitel">
     <w:name w:val="Subtitle"/>
-    <w:basedOn w:val="Normal"/>
-    <w:next w:val="Normal"/>
-    <w:link w:val="SubtitleChar"/>
+    <w:basedOn w:val="Standard"/>
+    <w:next w:val="Standard"/>
+    <w:link w:val="UntertitelZchn"/>
     <w:uiPriority w:val="11"/>
     <w:qFormat/>
     <w:rsid w:val="003C3BB7"/>
@@ -4905,10 +5374,10 @@
       <w:szCs w:val="24"/>
     </w:rPr>
   </w:style>
-  <w:style w:type="character" w:customStyle="1" w:styleId="SubtitleChar">
-    <w:name w:val="Subtitle Char"/>
-    <w:basedOn w:val="DefaultParagraphFont"/>
-    <w:link w:val="Subtitle"/>
+  <w:style w:type="character" w:customStyle="1" w:styleId="UntertitelZchn">
+    <w:name w:val="Untertitel Zchn"/>
+    <w:basedOn w:val="Absatz-Standardschriftart"/>
+    <w:link w:val="Untertitel"/>
     <w:uiPriority w:val="11"/>
     <w:rsid w:val="003C3BB7"/>
     <w:rPr>
@@ -4919,7 +5388,7 @@
       <w:szCs w:val="24"/>
     </w:rPr>
   </w:style>
-  <w:style w:type="character" w:styleId="Strong">
+  <w:style w:type="character" w:styleId="Fett">
     <w:name w:val="Strong"/>
     <w:uiPriority w:val="22"/>
     <w:qFormat/>
@@ -4929,7 +5398,7 @@
       <w:bCs/>
     </w:rPr>
   </w:style>
-  <w:style w:type="character" w:styleId="Emphasis">
+  <w:style w:type="character" w:styleId="Hervorhebung">
     <w:name w:val="Emphasis"/>
     <w:uiPriority w:val="20"/>
     <w:qFormat/>
@@ -4940,10 +5409,10 @@
       <w:spacing w:val="5"/>
     </w:rPr>
   </w:style>
-  <w:style w:type="paragraph" w:styleId="NoSpacing">
+  <w:style w:type="paragraph" w:styleId="KeinLeerraum">
     <w:name w:val="No Spacing"/>
-    <w:basedOn w:val="Normal"/>
-    <w:link w:val="NoSpacingChar"/>
+    <w:basedOn w:val="Standard"/>
+    <w:link w:val="KeinLeerraumZchn"/>
     <w:uiPriority w:val="1"/>
     <w:qFormat/>
     <w:rsid w:val="003C3BB7"/>
@@ -4951,10 +5420,10 @@
       <w:spacing w:after="0"/>
     </w:pPr>
   </w:style>
-  <w:style w:type="character" w:customStyle="1" w:styleId="NoSpacingChar">
-    <w:name w:val="No Spacing Char"/>
-    <w:basedOn w:val="DefaultParagraphFont"/>
-    <w:link w:val="NoSpacing"/>
+  <w:style w:type="character" w:customStyle="1" w:styleId="KeinLeerraumZchn">
+    <w:name w:val="Kein Leerraum Zchn"/>
+    <w:basedOn w:val="Absatz-Standardschriftart"/>
+    <w:link w:val="KeinLeerraum"/>
     <w:uiPriority w:val="1"/>
     <w:rsid w:val="003C3BB7"/>
     <w:rPr>
@@ -4962,9 +5431,9 @@
       <w:szCs w:val="20"/>
     </w:rPr>
   </w:style>
-  <w:style w:type="paragraph" w:styleId="ListParagraph">
+  <w:style w:type="paragraph" w:styleId="Listenabsatz">
     <w:name w:val="List Paragraph"/>
-    <w:basedOn w:val="Normal"/>
+    <w:basedOn w:val="Standard"/>
     <w:uiPriority w:val="34"/>
     <w:qFormat/>
     <w:rsid w:val="003C3BB7"/>
@@ -4973,11 +5442,11 @@
       <w:contextualSpacing/>
     </w:pPr>
   </w:style>
-  <w:style w:type="paragraph" w:styleId="Quote">
+  <w:style w:type="paragraph" w:styleId="Zitat">
     <w:name w:val="Quote"/>
-    <w:basedOn w:val="Normal"/>
-    <w:next w:val="Normal"/>
-    <w:link w:val="QuoteChar"/>
+    <w:basedOn w:val="Standard"/>
+    <w:next w:val="Standard"/>
+    <w:link w:val="ZitatZchn"/>
     <w:uiPriority w:val="29"/>
     <w:qFormat/>
     <w:rsid w:val="003C3BB7"/>
@@ -4986,10 +5455,10 @@
       <w:iCs/>
     </w:rPr>
   </w:style>
-  <w:style w:type="character" w:customStyle="1" w:styleId="QuoteChar">
-    <w:name w:val="Quote Char"/>
-    <w:basedOn w:val="DefaultParagraphFont"/>
-    <w:link w:val="Quote"/>
+  <w:style w:type="character" w:customStyle="1" w:styleId="ZitatZchn">
+    <w:name w:val="Zitat Zchn"/>
+    <w:basedOn w:val="Absatz-Standardschriftart"/>
+    <w:link w:val="Zitat"/>
     <w:uiPriority w:val="29"/>
     <w:rsid w:val="003C3BB7"/>
     <w:rPr>
@@ -4999,11 +5468,11 @@
       <w:szCs w:val="20"/>
     </w:rPr>
   </w:style>
-  <w:style w:type="paragraph" w:styleId="IntenseQuote">
+  <w:style w:type="paragraph" w:styleId="IntensivesZitat">
     <w:name w:val="Intense Quote"/>
-    <w:basedOn w:val="Normal"/>
-    <w:next w:val="Normal"/>
-    <w:link w:val="IntenseQuoteChar"/>
+    <w:basedOn w:val="Standard"/>
+    <w:next w:val="Standard"/>
+    <w:link w:val="IntensivesZitatZchn"/>
     <w:uiPriority w:val="30"/>
     <w:qFormat/>
     <w:rsid w:val="003C3BB7"/>
@@ -5022,10 +5491,10 @@
       <w:color w:val="4F81BD" w:themeColor="accent1"/>
     </w:rPr>
   </w:style>
-  <w:style w:type="character" w:customStyle="1" w:styleId="IntenseQuoteChar">
-    <w:name w:val="Intense Quote Char"/>
-    <w:basedOn w:val="DefaultParagraphFont"/>
-    <w:link w:val="IntenseQuote"/>
+  <w:style w:type="character" w:customStyle="1" w:styleId="IntensivesZitatZchn">
+    <w:name w:val="Intensives Zitat Zchn"/>
+    <w:basedOn w:val="Absatz-Standardschriftart"/>
+    <w:link w:val="IntensivesZitat"/>
     <w:uiPriority w:val="30"/>
     <w:rsid w:val="003C3BB7"/>
     <w:rPr>
@@ -5036,7 +5505,7 @@
       <w:szCs w:val="20"/>
     </w:rPr>
   </w:style>
-  <w:style w:type="character" w:styleId="SubtleEmphasis">
+  <w:style w:type="character" w:styleId="SchwacheHervorhebung">
     <w:name w:val="Subtle Emphasis"/>
     <w:uiPriority w:val="19"/>
     <w:qFormat/>
@@ -5047,7 +5516,7 @@
       <w:color w:val="243F60" w:themeColor="accent1" w:themeShade="7F"/>
     </w:rPr>
   </w:style>
-  <w:style w:type="character" w:styleId="IntenseEmphasis">
+  <w:style w:type="character" w:styleId="IntensiveHervorhebung">
     <w:name w:val="Intense Emphasis"/>
     <w:uiPriority w:val="21"/>
     <w:qFormat/>
@@ -5060,7 +5529,7 @@
       <w:spacing w:val="10"/>
     </w:rPr>
   </w:style>
-  <w:style w:type="character" w:styleId="SubtleReference">
+  <w:style w:type="character" w:styleId="SchwacherVerweis">
     <w:name w:val="Subtle Reference"/>
     <w:uiPriority w:val="31"/>
     <w:qFormat/>
@@ -5071,7 +5540,7 @@
       <w:color w:val="4F81BD" w:themeColor="accent1"/>
     </w:rPr>
   </w:style>
-  <w:style w:type="character" w:styleId="IntenseReference">
+  <w:style w:type="character" w:styleId="IntensiverVerweis">
     <w:name w:val="Intense Reference"/>
     <w:uiPriority w:val="32"/>
     <w:qFormat/>
@@ -5085,7 +5554,7 @@
       <w:color w:val="4F81BD" w:themeColor="accent1"/>
     </w:rPr>
   </w:style>
-  <w:style w:type="character" w:styleId="BookTitle">
+  <w:style w:type="character" w:styleId="Buchtitel">
     <w:name w:val="Book Title"/>
     <w:uiPriority w:val="33"/>
     <w:qFormat/>
@@ -5098,10 +5567,10 @@
       <w:spacing w:val="9"/>
     </w:rPr>
   </w:style>
-  <w:style w:type="paragraph" w:styleId="TOCHeading">
+  <w:style w:type="paragraph" w:styleId="Inhaltsverzeichnisberschrift">
     <w:name w:val="TOC Heading"/>
-    <w:basedOn w:val="Heading1"/>
-    <w:next w:val="Normal"/>
+    <w:basedOn w:val="berschrift1"/>
+    <w:next w:val="Standard"/>
     <w:uiPriority w:val="39"/>
     <w:unhideWhenUsed/>
     <w:qFormat/>
@@ -5113,10 +5582,10 @@
       <w:lang w:bidi="en-US"/>
     </w:rPr>
   </w:style>
-  <w:style w:type="paragraph" w:styleId="TOC1">
+  <w:style w:type="paragraph" w:styleId="Verzeichnis1">
     <w:name w:val="toc 1"/>
-    <w:basedOn w:val="Normal"/>
-    <w:next w:val="Normal"/>
+    <w:basedOn w:val="Standard"/>
+    <w:next w:val="Standard"/>
     <w:autoRedefine/>
     <w:uiPriority w:val="39"/>
     <w:unhideWhenUsed/>
@@ -5129,10 +5598,10 @@
       <w:b/>
     </w:rPr>
   </w:style>
-  <w:style w:type="paragraph" w:styleId="TOC2">
+  <w:style w:type="paragraph" w:styleId="Verzeichnis2">
     <w:name w:val="toc 2"/>
-    <w:basedOn w:val="Normal"/>
-    <w:next w:val="Normal"/>
+    <w:basedOn w:val="Standard"/>
+    <w:next w:val="Standard"/>
     <w:autoRedefine/>
     <w:uiPriority w:val="39"/>
     <w:unhideWhenUsed/>
@@ -5145,7 +5614,7 @@
   </w:style>
   <w:style w:type="character" w:styleId="Hyperlink">
     <w:name w:val="Hyperlink"/>
-    <w:basedOn w:val="DefaultParagraphFont"/>
+    <w:basedOn w:val="Absatz-Standardschriftart"/>
     <w:uiPriority w:val="99"/>
     <w:unhideWhenUsed/>
     <w:rsid w:val="006F2255"/>
@@ -5154,10 +5623,10 @@
       <w:u w:val="single"/>
     </w:rPr>
   </w:style>
-  <w:style w:type="paragraph" w:styleId="BalloonText">
+  <w:style w:type="paragraph" w:styleId="Sprechblasentext">
     <w:name w:val="Balloon Text"/>
-    <w:basedOn w:val="Normal"/>
-    <w:link w:val="BalloonTextChar"/>
+    <w:basedOn w:val="Standard"/>
+    <w:link w:val="SprechblasentextZchn"/>
     <w:uiPriority w:val="99"/>
     <w:semiHidden/>
     <w:unhideWhenUsed/>
@@ -5171,10 +5640,10 @@
       <w:szCs w:val="16"/>
     </w:rPr>
   </w:style>
-  <w:style w:type="character" w:customStyle="1" w:styleId="BalloonTextChar">
-    <w:name w:val="Balloon Text Char"/>
-    <w:basedOn w:val="DefaultParagraphFont"/>
-    <w:link w:val="BalloonText"/>
+  <w:style w:type="character" w:customStyle="1" w:styleId="SprechblasentextZchn">
+    <w:name w:val="Sprechblasentext Zchn"/>
+    <w:basedOn w:val="Absatz-Standardschriftart"/>
+    <w:link w:val="Sprechblasentext"/>
     <w:uiPriority w:val="99"/>
     <w:semiHidden/>
     <w:rsid w:val="006F2255"/>
@@ -5184,10 +5653,10 @@
       <w:szCs w:val="16"/>
     </w:rPr>
   </w:style>
-  <w:style w:type="paragraph" w:styleId="TOC3">
+  <w:style w:type="paragraph" w:styleId="Verzeichnis3">
     <w:name w:val="toc 3"/>
-    <w:basedOn w:val="Normal"/>
-    <w:next w:val="Normal"/>
+    <w:basedOn w:val="Standard"/>
+    <w:next w:val="Standard"/>
     <w:autoRedefine/>
     <w:uiPriority w:val="39"/>
     <w:unhideWhenUsed/>
@@ -5202,10 +5671,10 @@
       <w:lang w:eastAsia="de-CH"/>
     </w:rPr>
   </w:style>
-  <w:style w:type="paragraph" w:styleId="Header">
+  <w:style w:type="paragraph" w:styleId="Kopfzeile">
     <w:name w:val="header"/>
-    <w:basedOn w:val="Normal"/>
-    <w:link w:val="HeaderChar"/>
+    <w:basedOn w:val="Standard"/>
+    <w:link w:val="KopfzeileZchn"/>
     <w:uiPriority w:val="99"/>
     <w:unhideWhenUsed/>
     <w:rsid w:val="008F2373"/>
@@ -5217,10 +5686,10 @@
       <w:spacing w:after="0"/>
     </w:pPr>
   </w:style>
-  <w:style w:type="character" w:customStyle="1" w:styleId="HeaderChar">
-    <w:name w:val="Header Char"/>
-    <w:basedOn w:val="DefaultParagraphFont"/>
-    <w:link w:val="Header"/>
+  <w:style w:type="character" w:customStyle="1" w:styleId="KopfzeileZchn">
+    <w:name w:val="Kopfzeile Zchn"/>
+    <w:basedOn w:val="Absatz-Standardschriftart"/>
+    <w:link w:val="Kopfzeile"/>
     <w:uiPriority w:val="99"/>
     <w:rsid w:val="008F2373"/>
     <w:rPr>
@@ -5228,10 +5697,10 @@
       <w:szCs w:val="20"/>
     </w:rPr>
   </w:style>
-  <w:style w:type="paragraph" w:styleId="Footer">
+  <w:style w:type="paragraph" w:styleId="Fuzeile">
     <w:name w:val="footer"/>
-    <w:basedOn w:val="Normal"/>
-    <w:link w:val="FooterChar"/>
+    <w:basedOn w:val="Standard"/>
+    <w:link w:val="FuzeileZchn"/>
     <w:uiPriority w:val="99"/>
     <w:unhideWhenUsed/>
     <w:rsid w:val="008F2373"/>
@@ -5243,10 +5712,10 @@
       <w:spacing w:after="0"/>
     </w:pPr>
   </w:style>
-  <w:style w:type="character" w:customStyle="1" w:styleId="FooterChar">
-    <w:name w:val="Footer Char"/>
-    <w:basedOn w:val="DefaultParagraphFont"/>
-    <w:link w:val="Footer"/>
+  <w:style w:type="character" w:customStyle="1" w:styleId="FuzeileZchn">
+    <w:name w:val="Fußzeile Zchn"/>
+    <w:basedOn w:val="Absatz-Standardschriftart"/>
+    <w:link w:val="Fuzeile"/>
     <w:uiPriority w:val="99"/>
     <w:rsid w:val="008F2373"/>
     <w:rPr>
@@ -5547,7 +6016,7 @@
 </file>
 
 <file path=customXml/itemProps1.xml><?xml version="1.0" encoding="utf-8"?>
-<ds:datastoreItem xmlns:ds="http://schemas.openxmlformats.org/officeDocument/2006/customXml" ds:itemID="{45F1F33F-AB6C-4A9B-8346-4D84F732B693}">
+<ds:datastoreItem xmlns:ds="http://schemas.openxmlformats.org/officeDocument/2006/customXml" ds:itemID="{CB795798-1D67-4BBD-99EB-06D8CDD83FD7}">
   <ds:schemaRefs>
     <ds:schemaRef ds:uri="http://schemas.openxmlformats.org/officeDocument/2006/bibliography"/>
   </ds:schemaRefs>

</xml_diff>

<commit_message>
refs #636 Realisierung und Test
</commit_message>
<xml_diff>
--- a/doc/03_Technischer_Bericht_Teil_2/06_Realisierung und Test/Realisierung und Test.docx
+++ b/doc/03_Technischer_Bericht_Teil_2/06_Realisierung und Test/Realisierung und Test.docx
@@ -399,7 +399,7 @@
       <w:pPr>
         <w:pStyle w:val="Heading1"/>
       </w:pPr>
-      <w:bookmarkStart w:id="0" w:name="_Toc311818787"/>
+      <w:bookmarkStart w:id="0" w:name="_Toc311818971"/>
       <w:r>
         <w:lastRenderedPageBreak/>
         <w:t>Dokumentinformationen</w:t>
@@ -410,7 +410,7 @@
       <w:pPr>
         <w:pStyle w:val="Heading2"/>
       </w:pPr>
-      <w:bookmarkStart w:id="1" w:name="_Toc311818788"/>
+      <w:bookmarkStart w:id="1" w:name="_Toc311818972"/>
       <w:r>
         <w:t>Änderungsgeschichte</w:t>
       </w:r>
@@ -949,8 +949,6 @@
             <w:r>
               <w:t>, Tests Sprint 7</w:t>
             </w:r>
-            <w:bookmarkStart w:id="2" w:name="_GoBack"/>
-            <w:bookmarkEnd w:id="2"/>
           </w:p>
         </w:tc>
         <w:tc>
@@ -965,7 +963,7 @@
         </w:tc>
       </w:tr>
     </w:tbl>
-    <w:bookmarkStart w:id="3" w:name="_Toc311818789" w:displacedByCustomXml="next"/>
+    <w:bookmarkStart w:id="2" w:name="_Toc311818973" w:displacedByCustomXml="next"/>
     <w:sdt>
       <w:sdtPr>
         <w:rPr>
@@ -999,7 +997,7 @@
             </w:rPr>
             <w:t>Inhaltsverzeichnis</w:t>
           </w:r>
-          <w:bookmarkEnd w:id="3"/>
+          <w:bookmarkEnd w:id="2"/>
         </w:p>
         <w:p>
           <w:pPr>
@@ -1031,7 +1029,7 @@
             </w:rPr>
             <w:fldChar w:fldCharType="separate"/>
           </w:r>
-          <w:hyperlink w:anchor="_Toc311818787" w:history="1">
+          <w:hyperlink w:anchor="_Toc311818971" w:history="1">
             <w:r>
               <w:rPr>
                 <w:rStyle w:val="Hyperlink"/>
@@ -1075,7 +1073,7 @@
                 <w:noProof/>
                 <w:webHidden/>
               </w:rPr>
-              <w:instrText xml:space="preserve"> PAGEREF _Toc311818787 \h </w:instrText>
+              <w:instrText xml:space="preserve"> PAGEREF _Toc311818971 \h </w:instrText>
             </w:r>
             <w:r>
               <w:rPr>
@@ -1120,7 +1118,7 @@
               <w:lang w:eastAsia="de-CH"/>
             </w:rPr>
           </w:pPr>
-          <w:hyperlink w:anchor="_Toc311818788" w:history="1">
+          <w:hyperlink w:anchor="_Toc311818972" w:history="1">
             <w:r>
               <w:rPr>
                 <w:rStyle w:val="Hyperlink"/>
@@ -1163,7 +1161,7 @@
                 <w:noProof/>
                 <w:webHidden/>
               </w:rPr>
-              <w:instrText xml:space="preserve"> PAGEREF _Toc311818788 \h </w:instrText>
+              <w:instrText xml:space="preserve"> PAGEREF _Toc311818972 \h </w:instrText>
             </w:r>
             <w:r>
               <w:rPr>
@@ -1208,7 +1206,7 @@
               <w:lang w:eastAsia="de-CH"/>
             </w:rPr>
           </w:pPr>
-          <w:hyperlink w:anchor="_Toc311818789" w:history="1">
+          <w:hyperlink w:anchor="_Toc311818973" w:history="1">
             <w:r>
               <w:rPr>
                 <w:rStyle w:val="Hyperlink"/>
@@ -1252,7 +1250,7 @@
                 <w:noProof/>
                 <w:webHidden/>
               </w:rPr>
-              <w:instrText xml:space="preserve"> PAGEREF _Toc311818789 \h </w:instrText>
+              <w:instrText xml:space="preserve"> PAGEREF _Toc311818973 \h </w:instrText>
             </w:r>
             <w:r>
               <w:rPr>
@@ -1297,7 +1295,7 @@
               <w:lang w:eastAsia="de-CH"/>
             </w:rPr>
           </w:pPr>
-          <w:hyperlink w:anchor="_Toc311818790" w:history="1">
+          <w:hyperlink w:anchor="_Toc311818974" w:history="1">
             <w:r>
               <w:rPr>
                 <w:rStyle w:val="Hyperlink"/>
@@ -1340,7 +1338,7 @@
                 <w:noProof/>
                 <w:webHidden/>
               </w:rPr>
-              <w:instrText xml:space="preserve"> PAGEREF _Toc311818790 \h </w:instrText>
+              <w:instrText xml:space="preserve"> PAGEREF _Toc311818974 \h </w:instrText>
             </w:r>
             <w:r>
               <w:rPr>
@@ -1386,7 +1384,7 @@
               <w:lang w:eastAsia="de-CH"/>
             </w:rPr>
           </w:pPr>
-          <w:hyperlink w:anchor="_Toc311818791" w:history="1">
+          <w:hyperlink w:anchor="_Toc311818975" w:history="1">
             <w:r>
               <w:rPr>
                 <w:rStyle w:val="Hyperlink"/>
@@ -1409,7 +1407,21 @@
                 <w:rStyle w:val="Hyperlink"/>
                 <w:noProof/>
               </w:rPr>
-              <w:t>Tests</w:t>
+              <w:t>Tes</w:t>
+            </w:r>
+            <w:r>
+              <w:rPr>
+                <w:rStyle w:val="Hyperlink"/>
+                <w:noProof/>
+              </w:rPr>
+              <w:t>t</w:t>
+            </w:r>
+            <w:r>
+              <w:rPr>
+                <w:rStyle w:val="Hyperlink"/>
+                <w:noProof/>
+              </w:rPr>
+              <w:t>s</w:t>
             </w:r>
             <w:r>
               <w:rPr>
@@ -1430,7 +1442,7 @@
                 <w:noProof/>
                 <w:webHidden/>
               </w:rPr>
-              <w:instrText xml:space="preserve"> PAGEREF _Toc311818791 \h </w:instrText>
+              <w:instrText xml:space="preserve"> PAGEREF _Toc311818975 \h </w:instrText>
             </w:r>
             <w:r>
               <w:rPr>
@@ -1475,7 +1487,7 @@
               <w:lang w:eastAsia="de-CH"/>
             </w:rPr>
           </w:pPr>
-          <w:hyperlink w:anchor="_Toc311818792" w:history="1">
+          <w:hyperlink w:anchor="_Toc311818976" w:history="1">
             <w:r>
               <w:rPr>
                 <w:rStyle w:val="Hyperlink"/>
@@ -1518,7 +1530,7 @@
                 <w:noProof/>
                 <w:webHidden/>
               </w:rPr>
-              <w:instrText xml:space="preserve"> PAGEREF _Toc311818792 \h </w:instrText>
+              <w:instrText xml:space="preserve"> PAGEREF _Toc311818976 \h </w:instrText>
             </w:r>
             <w:r>
               <w:rPr>
@@ -1561,7 +1573,7 @@
               <w:sz w:val="22"/>
             </w:rPr>
           </w:pPr>
-          <w:hyperlink w:anchor="_Toc311818793" w:history="1">
+          <w:hyperlink w:anchor="_Toc311818977" w:history="1">
             <w:r>
               <w:rPr>
                 <w:rStyle w:val="Hyperlink"/>
@@ -1602,7 +1614,7 @@
                 <w:noProof/>
                 <w:webHidden/>
               </w:rPr>
-              <w:instrText xml:space="preserve"> PAGEREF _Toc311818793 \h </w:instrText>
+              <w:instrText xml:space="preserve"> PAGEREF _Toc311818977 \h </w:instrText>
             </w:r>
             <w:r>
               <w:rPr>
@@ -1645,7 +1657,7 @@
               <w:sz w:val="22"/>
             </w:rPr>
           </w:pPr>
-          <w:hyperlink w:anchor="_Toc311818794" w:history="1">
+          <w:hyperlink w:anchor="_Toc311818978" w:history="1">
             <w:r>
               <w:rPr>
                 <w:rStyle w:val="Hyperlink"/>
@@ -1686,7 +1698,7 @@
                 <w:noProof/>
                 <w:webHidden/>
               </w:rPr>
-              <w:instrText xml:space="preserve"> PAGEREF _Toc311818794 \h </w:instrText>
+              <w:instrText xml:space="preserve"> PAGEREF _Toc311818978 \h </w:instrText>
             </w:r>
             <w:r>
               <w:rPr>
@@ -1729,7 +1741,7 @@
               <w:sz w:val="22"/>
             </w:rPr>
           </w:pPr>
-          <w:hyperlink w:anchor="_Toc311818795" w:history="1">
+          <w:hyperlink w:anchor="_Toc311818979" w:history="1">
             <w:r>
               <w:rPr>
                 <w:rStyle w:val="Hyperlink"/>
@@ -1770,7 +1782,7 @@
                 <w:noProof/>
                 <w:webHidden/>
               </w:rPr>
-              <w:instrText xml:space="preserve"> PAGEREF _Toc311818795 \h </w:instrText>
+              <w:instrText xml:space="preserve"> PAGEREF _Toc311818979 \h </w:instrText>
             </w:r>
             <w:r>
               <w:rPr>
@@ -1813,7 +1825,7 @@
               <w:sz w:val="22"/>
             </w:rPr>
           </w:pPr>
-          <w:hyperlink w:anchor="_Toc311818796" w:history="1">
+          <w:hyperlink w:anchor="_Toc311818980" w:history="1">
             <w:r>
               <w:rPr>
                 <w:rStyle w:val="Hyperlink"/>
@@ -1854,7 +1866,7 @@
                 <w:noProof/>
                 <w:webHidden/>
               </w:rPr>
-              <w:instrText xml:space="preserve"> PAGEREF _Toc311818796 \h </w:instrText>
+              <w:instrText xml:space="preserve"> PAGEREF _Toc311818980 \h </w:instrText>
             </w:r>
             <w:r>
               <w:rPr>
@@ -1897,7 +1909,7 @@
               <w:sz w:val="22"/>
             </w:rPr>
           </w:pPr>
-          <w:hyperlink w:anchor="_Toc311818797" w:history="1">
+          <w:hyperlink w:anchor="_Toc311818981" w:history="1">
             <w:r>
               <w:rPr>
                 <w:rStyle w:val="Hyperlink"/>
@@ -1938,7 +1950,7 @@
                 <w:noProof/>
                 <w:webHidden/>
               </w:rPr>
-              <w:instrText xml:space="preserve"> PAGEREF _Toc311818797 \h </w:instrText>
+              <w:instrText xml:space="preserve"> PAGEREF _Toc311818981 \h </w:instrText>
             </w:r>
             <w:r>
               <w:rPr>
@@ -1983,7 +1995,7 @@
               <w:lang w:eastAsia="de-CH"/>
             </w:rPr>
           </w:pPr>
-          <w:hyperlink w:anchor="_Toc311818798" w:history="1">
+          <w:hyperlink w:anchor="_Toc311818982" w:history="1">
             <w:r>
               <w:rPr>
                 <w:rStyle w:val="Hyperlink"/>
@@ -2026,7 +2038,7 @@
                 <w:noProof/>
                 <w:webHidden/>
               </w:rPr>
-              <w:instrText xml:space="preserve"> PAGEREF _Toc311818798 \h </w:instrText>
+              <w:instrText xml:space="preserve"> PAGEREF _Toc311818982 \h </w:instrText>
             </w:r>
             <w:r>
               <w:rPr>
@@ -2069,7 +2081,7 @@
               <w:sz w:val="22"/>
             </w:rPr>
           </w:pPr>
-          <w:hyperlink w:anchor="_Toc311818799" w:history="1">
+          <w:hyperlink w:anchor="_Toc311818983" w:history="1">
             <w:r>
               <w:rPr>
                 <w:rStyle w:val="Hyperlink"/>
@@ -2110,7 +2122,7 @@
                 <w:noProof/>
                 <w:webHidden/>
               </w:rPr>
-              <w:instrText xml:space="preserve"> PAGEREF _Toc311818799 \h </w:instrText>
+              <w:instrText xml:space="preserve"> PAGEREF _Toc311818983 \h </w:instrText>
             </w:r>
             <w:r>
               <w:rPr>
@@ -2153,7 +2165,7 @@
               <w:sz w:val="22"/>
             </w:rPr>
           </w:pPr>
-          <w:hyperlink w:anchor="_Toc311818800" w:history="1">
+          <w:hyperlink w:anchor="_Toc311818984" w:history="1">
             <w:r>
               <w:rPr>
                 <w:rStyle w:val="Hyperlink"/>
@@ -2194,7 +2206,7 @@
                 <w:noProof/>
                 <w:webHidden/>
               </w:rPr>
-              <w:instrText xml:space="preserve"> PAGEREF _Toc311818800 \h </w:instrText>
+              <w:instrText xml:space="preserve"> PAGEREF _Toc311818984 \h </w:instrText>
             </w:r>
             <w:r>
               <w:rPr>
@@ -2237,7 +2249,7 @@
               <w:sz w:val="22"/>
             </w:rPr>
           </w:pPr>
-          <w:hyperlink w:anchor="_Toc311818801" w:history="1">
+          <w:hyperlink w:anchor="_Toc311818985" w:history="1">
             <w:r>
               <w:rPr>
                 <w:rStyle w:val="Hyperlink"/>
@@ -2278,7 +2290,7 @@
                 <w:noProof/>
                 <w:webHidden/>
               </w:rPr>
-              <w:instrText xml:space="preserve"> PAGEREF _Toc311818801 \h </w:instrText>
+              <w:instrText xml:space="preserve"> PAGEREF _Toc311818985 \h </w:instrText>
             </w:r>
             <w:r>
               <w:rPr>
@@ -2321,7 +2333,7 @@
               <w:sz w:val="22"/>
             </w:rPr>
           </w:pPr>
-          <w:hyperlink w:anchor="_Toc311818802" w:history="1">
+          <w:hyperlink w:anchor="_Toc311818986" w:history="1">
             <w:r>
               <w:rPr>
                 <w:rStyle w:val="Hyperlink"/>
@@ -2362,7 +2374,7 @@
                 <w:noProof/>
                 <w:webHidden/>
               </w:rPr>
-              <w:instrText xml:space="preserve"> PAGEREF _Toc311818802 \h </w:instrText>
+              <w:instrText xml:space="preserve"> PAGEREF _Toc311818986 \h </w:instrText>
             </w:r>
             <w:r>
               <w:rPr>
@@ -2405,7 +2417,7 @@
               <w:sz w:val="22"/>
             </w:rPr>
           </w:pPr>
-          <w:hyperlink w:anchor="_Toc311818803" w:history="1">
+          <w:hyperlink w:anchor="_Toc311818987" w:history="1">
             <w:r>
               <w:rPr>
                 <w:rStyle w:val="Hyperlink"/>
@@ -2446,7 +2458,7 @@
                 <w:noProof/>
                 <w:webHidden/>
               </w:rPr>
-              <w:instrText xml:space="preserve"> PAGEREF _Toc311818803 \h </w:instrText>
+              <w:instrText xml:space="preserve"> PAGEREF _Toc311818987 \h </w:instrText>
             </w:r>
             <w:r>
               <w:rPr>
@@ -2491,7 +2503,7 @@
               <w:lang w:eastAsia="de-CH"/>
             </w:rPr>
           </w:pPr>
-          <w:hyperlink w:anchor="_Toc311818804" w:history="1">
+          <w:hyperlink w:anchor="_Toc311818988" w:history="1">
             <w:r>
               <w:rPr>
                 <w:rStyle w:val="Hyperlink"/>
@@ -2534,7 +2546,7 @@
                 <w:noProof/>
                 <w:webHidden/>
               </w:rPr>
-              <w:instrText xml:space="preserve"> PAGEREF _Toc311818804 \h </w:instrText>
+              <w:instrText xml:space="preserve"> PAGEREF _Toc311818988 \h </w:instrText>
             </w:r>
             <w:r>
               <w:rPr>
@@ -2577,7 +2589,7 @@
               <w:sz w:val="22"/>
             </w:rPr>
           </w:pPr>
-          <w:hyperlink w:anchor="_Toc311818805" w:history="1">
+          <w:hyperlink w:anchor="_Toc311818989" w:history="1">
             <w:r>
               <w:rPr>
                 <w:rStyle w:val="Hyperlink"/>
@@ -2618,7 +2630,7 @@
                 <w:noProof/>
                 <w:webHidden/>
               </w:rPr>
-              <w:instrText xml:space="preserve"> PAGEREF _Toc311818805 \h </w:instrText>
+              <w:instrText xml:space="preserve"> PAGEREF _Toc311818989 \h </w:instrText>
             </w:r>
             <w:r>
               <w:rPr>
@@ -2661,7 +2673,7 @@
               <w:sz w:val="22"/>
             </w:rPr>
           </w:pPr>
-          <w:hyperlink w:anchor="_Toc311818806" w:history="1">
+          <w:hyperlink w:anchor="_Toc311818990" w:history="1">
             <w:r>
               <w:rPr>
                 <w:rStyle w:val="Hyperlink"/>
@@ -2702,7 +2714,7 @@
                 <w:noProof/>
                 <w:webHidden/>
               </w:rPr>
-              <w:instrText xml:space="preserve"> PAGEREF _Toc311818806 \h </w:instrText>
+              <w:instrText xml:space="preserve"> PAGEREF _Toc311818990 \h </w:instrText>
             </w:r>
             <w:r>
               <w:rPr>
@@ -2745,7 +2757,7 @@
               <w:sz w:val="22"/>
             </w:rPr>
           </w:pPr>
-          <w:hyperlink w:anchor="_Toc311818807" w:history="1">
+          <w:hyperlink w:anchor="_Toc311818991" w:history="1">
             <w:r>
               <w:rPr>
                 <w:rStyle w:val="Hyperlink"/>
@@ -2786,7 +2798,7 @@
                 <w:noProof/>
                 <w:webHidden/>
               </w:rPr>
-              <w:instrText xml:space="preserve"> PAGEREF _Toc311818807 \h </w:instrText>
+              <w:instrText xml:space="preserve"> PAGEREF _Toc311818991 \h </w:instrText>
             </w:r>
             <w:r>
               <w:rPr>
@@ -2829,7 +2841,7 @@
               <w:sz w:val="22"/>
             </w:rPr>
           </w:pPr>
-          <w:hyperlink w:anchor="_Toc311818808" w:history="1">
+          <w:hyperlink w:anchor="_Toc311818992" w:history="1">
             <w:r>
               <w:rPr>
                 <w:rStyle w:val="Hyperlink"/>
@@ -2870,7 +2882,7 @@
                 <w:noProof/>
                 <w:webHidden/>
               </w:rPr>
-              <w:instrText xml:space="preserve"> PAGEREF _Toc311818808 \h </w:instrText>
+              <w:instrText xml:space="preserve"> PAGEREF _Toc311818992 \h </w:instrText>
             </w:r>
             <w:r>
               <w:rPr>
@@ -2913,7 +2925,7 @@
               <w:sz w:val="22"/>
             </w:rPr>
           </w:pPr>
-          <w:hyperlink w:anchor="_Toc311818809" w:history="1">
+          <w:hyperlink w:anchor="_Toc311818993" w:history="1">
             <w:r>
               <w:rPr>
                 <w:rStyle w:val="Hyperlink"/>
@@ -2954,7 +2966,7 @@
                 <w:noProof/>
                 <w:webHidden/>
               </w:rPr>
-              <w:instrText xml:space="preserve"> PAGEREF _Toc311818809 \h </w:instrText>
+              <w:instrText xml:space="preserve"> PAGEREF _Toc311818993 \h </w:instrText>
             </w:r>
             <w:r>
               <w:rPr>
@@ -2997,7 +3009,7 @@
               <w:sz w:val="22"/>
             </w:rPr>
           </w:pPr>
-          <w:hyperlink w:anchor="_Toc311818810" w:history="1">
+          <w:hyperlink w:anchor="_Toc311818994" w:history="1">
             <w:r>
               <w:rPr>
                 <w:rStyle w:val="Hyperlink"/>
@@ -3038,7 +3050,7 @@
                 <w:noProof/>
                 <w:webHidden/>
               </w:rPr>
-              <w:instrText xml:space="preserve"> PAGEREF _Toc311818810 \h </w:instrText>
+              <w:instrText xml:space="preserve"> PAGEREF _Toc311818994 \h </w:instrText>
             </w:r>
             <w:r>
               <w:rPr>
@@ -3081,7 +3093,7 @@
               <w:sz w:val="22"/>
             </w:rPr>
           </w:pPr>
-          <w:hyperlink w:anchor="_Toc311818811" w:history="1">
+          <w:hyperlink w:anchor="_Toc311818995" w:history="1">
             <w:r>
               <w:rPr>
                 <w:rStyle w:val="Hyperlink"/>
@@ -3122,7 +3134,7 @@
                 <w:noProof/>
                 <w:webHidden/>
               </w:rPr>
-              <w:instrText xml:space="preserve"> PAGEREF _Toc311818811 \h </w:instrText>
+              <w:instrText xml:space="preserve"> PAGEREF _Toc311818995 \h </w:instrText>
             </w:r>
             <w:r>
               <w:rPr>
@@ -3165,7 +3177,7 @@
               <w:sz w:val="22"/>
             </w:rPr>
           </w:pPr>
-          <w:hyperlink w:anchor="_Toc311818812" w:history="1">
+          <w:hyperlink w:anchor="_Toc311818996" w:history="1">
             <w:r>
               <w:rPr>
                 <w:rStyle w:val="Hyperlink"/>
@@ -3206,7 +3218,7 @@
                 <w:noProof/>
                 <w:webHidden/>
               </w:rPr>
-              <w:instrText xml:space="preserve"> PAGEREF _Toc311818812 \h </w:instrText>
+              <w:instrText xml:space="preserve"> PAGEREF _Toc311818996 \h </w:instrText>
             </w:r>
             <w:r>
               <w:rPr>
@@ -3249,7 +3261,7 @@
               <w:sz w:val="22"/>
             </w:rPr>
           </w:pPr>
-          <w:hyperlink w:anchor="_Toc311818813" w:history="1">
+          <w:hyperlink w:anchor="_Toc311818997" w:history="1">
             <w:r>
               <w:rPr>
                 <w:rStyle w:val="Hyperlink"/>
@@ -3290,7 +3302,7 @@
                 <w:noProof/>
                 <w:webHidden/>
               </w:rPr>
-              <w:instrText xml:space="preserve"> PAGEREF _Toc311818813 \h </w:instrText>
+              <w:instrText xml:space="preserve"> PAGEREF _Toc311818997 \h </w:instrText>
             </w:r>
             <w:r>
               <w:rPr>
@@ -3336,7 +3348,7 @@
               <w:lang w:eastAsia="de-CH"/>
             </w:rPr>
           </w:pPr>
-          <w:hyperlink w:anchor="_Toc311818814" w:history="1">
+          <w:hyperlink w:anchor="_Toc311818998" w:history="1">
             <w:r>
               <w:rPr>
                 <w:rStyle w:val="Hyperlink"/>
@@ -3380,7 +3392,7 @@
                 <w:noProof/>
                 <w:webHidden/>
               </w:rPr>
-              <w:instrText xml:space="preserve"> PAGEREF _Toc311818814 \h </w:instrText>
+              <w:instrText xml:space="preserve"> PAGEREF _Toc311818998 \h </w:instrText>
             </w:r>
             <w:r>
               <w:rPr>
@@ -3425,7 +3437,7 @@
               <w:lang w:eastAsia="de-CH"/>
             </w:rPr>
           </w:pPr>
-          <w:hyperlink w:anchor="_Toc311818815" w:history="1">
+          <w:hyperlink w:anchor="_Toc311818999" w:history="1">
             <w:r>
               <w:rPr>
                 <w:rStyle w:val="Hyperlink"/>
@@ -3468,7 +3480,7 @@
                 <w:noProof/>
                 <w:webHidden/>
               </w:rPr>
-              <w:instrText xml:space="preserve"> PAGEREF _Toc311818815 \h </w:instrText>
+              <w:instrText xml:space="preserve"> PAGEREF _Toc311818999 \h </w:instrText>
             </w:r>
             <w:r>
               <w:rPr>
@@ -3511,7 +3523,7 @@
               <w:sz w:val="22"/>
             </w:rPr>
           </w:pPr>
-          <w:hyperlink w:anchor="_Toc311818816" w:history="1">
+          <w:hyperlink w:anchor="_Toc311819000" w:history="1">
             <w:r>
               <w:rPr>
                 <w:rStyle w:val="Hyperlink"/>
@@ -3552,7 +3564,7 @@
                 <w:noProof/>
                 <w:webHidden/>
               </w:rPr>
-              <w:instrText xml:space="preserve"> PAGEREF _Toc311818816 \h </w:instrText>
+              <w:instrText xml:space="preserve"> PAGEREF _Toc311819000 \h </w:instrText>
             </w:r>
             <w:r>
               <w:rPr>
@@ -3595,7 +3607,7 @@
               <w:sz w:val="22"/>
             </w:rPr>
           </w:pPr>
-          <w:hyperlink w:anchor="_Toc311818817" w:history="1">
+          <w:hyperlink w:anchor="_Toc311819001" w:history="1">
             <w:r>
               <w:rPr>
                 <w:rStyle w:val="Hyperlink"/>
@@ -3636,7 +3648,7 @@
                 <w:noProof/>
                 <w:webHidden/>
               </w:rPr>
-              <w:instrText xml:space="preserve"> PAGEREF _Toc311818817 \h </w:instrText>
+              <w:instrText xml:space="preserve"> PAGEREF _Toc311819001 \h </w:instrText>
             </w:r>
             <w:r>
               <w:rPr>
@@ -3679,7 +3691,7 @@
               <w:sz w:val="22"/>
             </w:rPr>
           </w:pPr>
-          <w:hyperlink w:anchor="_Toc311818818" w:history="1">
+          <w:hyperlink w:anchor="_Toc311819002" w:history="1">
             <w:r>
               <w:rPr>
                 <w:rStyle w:val="Hyperlink"/>
@@ -3720,7 +3732,7 @@
                 <w:noProof/>
                 <w:webHidden/>
               </w:rPr>
-              <w:instrText xml:space="preserve"> PAGEREF _Toc311818818 \h </w:instrText>
+              <w:instrText xml:space="preserve"> PAGEREF _Toc311819002 \h </w:instrText>
             </w:r>
             <w:r>
               <w:rPr>
@@ -3763,7 +3775,7 @@
               <w:sz w:val="22"/>
             </w:rPr>
           </w:pPr>
-          <w:hyperlink w:anchor="_Toc311818819" w:history="1">
+          <w:hyperlink w:anchor="_Toc311819003" w:history="1">
             <w:r>
               <w:rPr>
                 <w:rStyle w:val="Hyperlink"/>
@@ -3804,7 +3816,7 @@
                 <w:noProof/>
                 <w:webHidden/>
               </w:rPr>
-              <w:instrText xml:space="preserve"> PAGEREF _Toc311818819 \h </w:instrText>
+              <w:instrText xml:space="preserve"> PAGEREF _Toc311819003 \h </w:instrText>
             </w:r>
             <w:r>
               <w:rPr>
@@ -3849,7 +3861,7 @@
               <w:lang w:eastAsia="de-CH"/>
             </w:rPr>
           </w:pPr>
-          <w:hyperlink w:anchor="_Toc311818820" w:history="1">
+          <w:hyperlink w:anchor="_Toc311819004" w:history="1">
             <w:r>
               <w:rPr>
                 <w:rStyle w:val="Hyperlink"/>
@@ -3892,7 +3904,7 @@
                 <w:noProof/>
                 <w:webHidden/>
               </w:rPr>
-              <w:instrText xml:space="preserve"> PAGEREF _Toc311818820 \h </w:instrText>
+              <w:instrText xml:space="preserve"> PAGEREF _Toc311819004 \h </w:instrText>
             </w:r>
             <w:r>
               <w:rPr>
@@ -3935,7 +3947,7 @@
               <w:sz w:val="22"/>
             </w:rPr>
           </w:pPr>
-          <w:hyperlink w:anchor="_Toc311818821" w:history="1">
+          <w:hyperlink w:anchor="_Toc311819005" w:history="1">
             <w:r>
               <w:rPr>
                 <w:rStyle w:val="Hyperlink"/>
@@ -3976,7 +3988,7 @@
                 <w:noProof/>
                 <w:webHidden/>
               </w:rPr>
-              <w:instrText xml:space="preserve"> PAGEREF _Toc311818821 \h </w:instrText>
+              <w:instrText xml:space="preserve"> PAGEREF _Toc311819005 \h </w:instrText>
             </w:r>
             <w:r>
               <w:rPr>
@@ -4019,7 +4031,7 @@
               <w:sz w:val="22"/>
             </w:rPr>
           </w:pPr>
-          <w:hyperlink w:anchor="_Toc311818822" w:history="1">
+          <w:hyperlink w:anchor="_Toc311819006" w:history="1">
             <w:r>
               <w:rPr>
                 <w:rStyle w:val="Hyperlink"/>
@@ -4060,7 +4072,7 @@
                 <w:noProof/>
                 <w:webHidden/>
               </w:rPr>
-              <w:instrText xml:space="preserve"> PAGEREF _Toc311818822 \h </w:instrText>
+              <w:instrText xml:space="preserve"> PAGEREF _Toc311819006 \h </w:instrText>
             </w:r>
             <w:r>
               <w:rPr>
@@ -4103,7 +4115,7 @@
               <w:sz w:val="22"/>
             </w:rPr>
           </w:pPr>
-          <w:hyperlink w:anchor="_Toc311818823" w:history="1">
+          <w:hyperlink w:anchor="_Toc311819007" w:history="1">
             <w:r>
               <w:rPr>
                 <w:rStyle w:val="Hyperlink"/>
@@ -4144,7 +4156,7 @@
                 <w:noProof/>
                 <w:webHidden/>
               </w:rPr>
-              <w:instrText xml:space="preserve"> PAGEREF _Toc311818823 \h </w:instrText>
+              <w:instrText xml:space="preserve"> PAGEREF _Toc311819007 \h </w:instrText>
             </w:r>
             <w:r>
               <w:rPr>
@@ -4187,7 +4199,7 @@
               <w:sz w:val="22"/>
             </w:rPr>
           </w:pPr>
-          <w:hyperlink w:anchor="_Toc311818824" w:history="1">
+          <w:hyperlink w:anchor="_Toc311819008" w:history="1">
             <w:r>
               <w:rPr>
                 <w:rStyle w:val="Hyperlink"/>
@@ -4228,7 +4240,7 @@
                 <w:noProof/>
                 <w:webHidden/>
               </w:rPr>
-              <w:instrText xml:space="preserve"> PAGEREF _Toc311818824 \h </w:instrText>
+              <w:instrText xml:space="preserve"> PAGEREF _Toc311819008 \h </w:instrText>
             </w:r>
             <w:r>
               <w:rPr>
@@ -4273,7 +4285,7 @@
               <w:lang w:eastAsia="de-CH"/>
             </w:rPr>
           </w:pPr>
-          <w:hyperlink w:anchor="_Toc311818825" w:history="1">
+          <w:hyperlink w:anchor="_Toc311819009" w:history="1">
             <w:r>
               <w:rPr>
                 <w:rStyle w:val="Hyperlink"/>
@@ -4316,7 +4328,7 @@
                 <w:noProof/>
                 <w:webHidden/>
               </w:rPr>
-              <w:instrText xml:space="preserve"> PAGEREF _Toc311818825 \h </w:instrText>
+              <w:instrText xml:space="preserve"> PAGEREF _Toc311819009 \h </w:instrText>
             </w:r>
             <w:r>
               <w:rPr>
@@ -4359,7 +4371,7 @@
               <w:sz w:val="22"/>
             </w:rPr>
           </w:pPr>
-          <w:hyperlink w:anchor="_Toc311818826" w:history="1">
+          <w:hyperlink w:anchor="_Toc311819010" w:history="1">
             <w:r>
               <w:rPr>
                 <w:rStyle w:val="Hyperlink"/>
@@ -4400,7 +4412,7 @@
                 <w:noProof/>
                 <w:webHidden/>
               </w:rPr>
-              <w:instrText xml:space="preserve"> PAGEREF _Toc311818826 \h </w:instrText>
+              <w:instrText xml:space="preserve"> PAGEREF _Toc311819010 \h </w:instrText>
             </w:r>
             <w:r>
               <w:rPr>
@@ -4443,7 +4455,7 @@
               <w:sz w:val="22"/>
             </w:rPr>
           </w:pPr>
-          <w:hyperlink w:anchor="_Toc311818827" w:history="1">
+          <w:hyperlink w:anchor="_Toc311819011" w:history="1">
             <w:r>
               <w:rPr>
                 <w:rStyle w:val="Hyperlink"/>
@@ -4484,7 +4496,7 @@
                 <w:noProof/>
                 <w:webHidden/>
               </w:rPr>
-              <w:instrText xml:space="preserve"> PAGEREF _Toc311818827 \h </w:instrText>
+              <w:instrText xml:space="preserve"> PAGEREF _Toc311819011 \h </w:instrText>
             </w:r>
             <w:r>
               <w:rPr>
@@ -4527,7 +4539,7 @@
               <w:sz w:val="22"/>
             </w:rPr>
           </w:pPr>
-          <w:hyperlink w:anchor="_Toc311818828" w:history="1">
+          <w:hyperlink w:anchor="_Toc311819012" w:history="1">
             <w:r>
               <w:rPr>
                 <w:rStyle w:val="Hyperlink"/>
@@ -4568,7 +4580,7 @@
                 <w:noProof/>
                 <w:webHidden/>
               </w:rPr>
-              <w:instrText xml:space="preserve"> PAGEREF _Toc311818828 \h </w:instrText>
+              <w:instrText xml:space="preserve"> PAGEREF _Toc311819012 \h </w:instrText>
             </w:r>
             <w:r>
               <w:rPr>
@@ -4614,7 +4626,7 @@
               <w:lang w:eastAsia="de-CH"/>
             </w:rPr>
           </w:pPr>
-          <w:hyperlink w:anchor="_Toc311818829" w:history="1">
+          <w:hyperlink w:anchor="_Toc311819013" w:history="1">
             <w:r>
               <w:rPr>
                 <w:rStyle w:val="Hyperlink"/>
@@ -4658,7 +4670,7 @@
                 <w:noProof/>
                 <w:webHidden/>
               </w:rPr>
-              <w:instrText xml:space="preserve"> PAGEREF _Toc311818829 \h </w:instrText>
+              <w:instrText xml:space="preserve"> PAGEREF _Toc311819013 \h </w:instrText>
             </w:r>
             <w:r>
               <w:rPr>
@@ -4703,7 +4715,7 @@
               <w:lang w:eastAsia="de-CH"/>
             </w:rPr>
           </w:pPr>
-          <w:hyperlink w:anchor="_Toc311818830" w:history="1">
+          <w:hyperlink w:anchor="_Toc311819014" w:history="1">
             <w:r>
               <w:rPr>
                 <w:rStyle w:val="Hyperlink"/>
@@ -4746,7 +4758,7 @@
                 <w:noProof/>
                 <w:webHidden/>
               </w:rPr>
-              <w:instrText xml:space="preserve"> PAGEREF _Toc311818830 \h </w:instrText>
+              <w:instrText xml:space="preserve"> PAGEREF _Toc311819014 \h </w:instrText>
             </w:r>
             <w:r>
               <w:rPr>
@@ -4791,7 +4803,7 @@
               <w:lang w:eastAsia="de-CH"/>
             </w:rPr>
           </w:pPr>
-          <w:hyperlink w:anchor="_Toc311818831" w:history="1">
+          <w:hyperlink w:anchor="_Toc311819015" w:history="1">
             <w:r>
               <w:rPr>
                 <w:rStyle w:val="Hyperlink"/>
@@ -4834,7 +4846,7 @@
                 <w:noProof/>
                 <w:webHidden/>
               </w:rPr>
-              <w:instrText xml:space="preserve"> PAGEREF _Toc311818831 \h </w:instrText>
+              <w:instrText xml:space="preserve"> PAGEREF _Toc311819015 \h </w:instrText>
             </w:r>
             <w:r>
               <w:rPr>
@@ -4877,7 +4889,7 @@
               <w:sz w:val="22"/>
             </w:rPr>
           </w:pPr>
-          <w:hyperlink w:anchor="_Toc311818832" w:history="1">
+          <w:hyperlink w:anchor="_Toc311819016" w:history="1">
             <w:r>
               <w:rPr>
                 <w:rStyle w:val="Hyperlink"/>
@@ -4918,7 +4930,7 @@
                 <w:noProof/>
                 <w:webHidden/>
               </w:rPr>
-              <w:instrText xml:space="preserve"> PAGEREF _Toc311818832 \h </w:instrText>
+              <w:instrText xml:space="preserve"> PAGEREF _Toc311819016 \h </w:instrText>
             </w:r>
             <w:r>
               <w:rPr>
@@ -4961,7 +4973,7 @@
               <w:sz w:val="22"/>
             </w:rPr>
           </w:pPr>
-          <w:hyperlink w:anchor="_Toc311818833" w:history="1">
+          <w:hyperlink w:anchor="_Toc311819017" w:history="1">
             <w:r>
               <w:rPr>
                 <w:rStyle w:val="Hyperlink"/>
@@ -5002,7 +5014,7 @@
                 <w:noProof/>
                 <w:webHidden/>
               </w:rPr>
-              <w:instrText xml:space="preserve"> PAGEREF _Toc311818833 \h </w:instrText>
+              <w:instrText xml:space="preserve"> PAGEREF _Toc311819017 \h </w:instrText>
             </w:r>
             <w:r>
               <w:rPr>
@@ -5047,7 +5059,7 @@
               <w:lang w:eastAsia="de-CH"/>
             </w:rPr>
           </w:pPr>
-          <w:hyperlink w:anchor="_Toc311818834" w:history="1">
+          <w:hyperlink w:anchor="_Toc311819018" w:history="1">
             <w:r>
               <w:rPr>
                 <w:rStyle w:val="Hyperlink"/>
@@ -5090,7 +5102,7 @@
                 <w:noProof/>
                 <w:webHidden/>
               </w:rPr>
-              <w:instrText xml:space="preserve"> PAGEREF _Toc311818834 \h </w:instrText>
+              <w:instrText xml:space="preserve"> PAGEREF _Toc311819018 \h </w:instrText>
             </w:r>
             <w:r>
               <w:rPr>
@@ -5133,7 +5145,7 @@
               <w:sz w:val="22"/>
             </w:rPr>
           </w:pPr>
-          <w:hyperlink w:anchor="_Toc311818835" w:history="1">
+          <w:hyperlink w:anchor="_Toc311819019" w:history="1">
             <w:r>
               <w:rPr>
                 <w:rStyle w:val="Hyperlink"/>
@@ -5174,7 +5186,7 @@
                 <w:noProof/>
                 <w:webHidden/>
               </w:rPr>
-              <w:instrText xml:space="preserve"> PAGEREF _Toc311818835 \h </w:instrText>
+              <w:instrText xml:space="preserve"> PAGEREF _Toc311819019 \h </w:instrText>
             </w:r>
             <w:r>
               <w:rPr>
@@ -5217,7 +5229,7 @@
               <w:sz w:val="22"/>
             </w:rPr>
           </w:pPr>
-          <w:hyperlink w:anchor="_Toc311818836" w:history="1">
+          <w:hyperlink w:anchor="_Toc311819020" w:history="1">
             <w:r>
               <w:rPr>
                 <w:rStyle w:val="Hyperlink"/>
@@ -5260,7 +5272,7 @@
                 <w:noProof/>
                 <w:webHidden/>
               </w:rPr>
-              <w:instrText xml:space="preserve"> PAGEREF _Toc311818836 \h </w:instrText>
+              <w:instrText xml:space="preserve"> PAGEREF _Toc311819020 \h </w:instrText>
             </w:r>
             <w:r>
               <w:rPr>
@@ -5303,7 +5315,7 @@
               <w:sz w:val="22"/>
             </w:rPr>
           </w:pPr>
-          <w:hyperlink w:anchor="_Toc311818837" w:history="1">
+          <w:hyperlink w:anchor="_Toc311819021" w:history="1">
             <w:r>
               <w:rPr>
                 <w:rStyle w:val="Hyperlink"/>
@@ -5344,7 +5356,7 @@
                 <w:noProof/>
                 <w:webHidden/>
               </w:rPr>
-              <w:instrText xml:space="preserve"> PAGEREF _Toc311818837 \h </w:instrText>
+              <w:instrText xml:space="preserve"> PAGEREF _Toc311819021 \h </w:instrText>
             </w:r>
             <w:r>
               <w:rPr>
@@ -5389,7 +5401,7 @@
               <w:lang w:eastAsia="de-CH"/>
             </w:rPr>
           </w:pPr>
-          <w:hyperlink w:anchor="_Toc311818838" w:history="1">
+          <w:hyperlink w:anchor="_Toc311819022" w:history="1">
             <w:r>
               <w:rPr>
                 <w:rStyle w:val="Hyperlink"/>
@@ -5432,7 +5444,7 @@
                 <w:noProof/>
                 <w:webHidden/>
               </w:rPr>
-              <w:instrText xml:space="preserve"> PAGEREF _Toc311818838 \h </w:instrText>
+              <w:instrText xml:space="preserve"> PAGEREF _Toc311819022 \h </w:instrText>
             </w:r>
             <w:r>
               <w:rPr>
@@ -5475,7 +5487,7 @@
               <w:sz w:val="22"/>
             </w:rPr>
           </w:pPr>
-          <w:hyperlink w:anchor="_Toc311818839" w:history="1">
+          <w:hyperlink w:anchor="_Toc311819023" w:history="1">
             <w:r>
               <w:rPr>
                 <w:rStyle w:val="Hyperlink"/>
@@ -5516,7 +5528,7 @@
                 <w:noProof/>
                 <w:webHidden/>
               </w:rPr>
-              <w:instrText xml:space="preserve"> PAGEREF _Toc311818839 \h </w:instrText>
+              <w:instrText xml:space="preserve"> PAGEREF _Toc311819023 \h </w:instrText>
             </w:r>
             <w:r>
               <w:rPr>
@@ -5559,7 +5571,7 @@
               <w:sz w:val="22"/>
             </w:rPr>
           </w:pPr>
-          <w:hyperlink w:anchor="_Toc311818840" w:history="1">
+          <w:hyperlink w:anchor="_Toc311819024" w:history="1">
             <w:r>
               <w:rPr>
                 <w:rStyle w:val="Hyperlink"/>
@@ -5600,7 +5612,7 @@
                 <w:noProof/>
                 <w:webHidden/>
               </w:rPr>
-              <w:instrText xml:space="preserve"> PAGEREF _Toc311818840 \h </w:instrText>
+              <w:instrText xml:space="preserve"> PAGEREF _Toc311819024 \h </w:instrText>
             </w:r>
             <w:r>
               <w:rPr>
@@ -5643,7 +5655,7 @@
               <w:sz w:val="22"/>
             </w:rPr>
           </w:pPr>
-          <w:hyperlink w:anchor="_Toc311818841" w:history="1">
+          <w:hyperlink w:anchor="_Toc311819025" w:history="1">
             <w:r>
               <w:rPr>
                 <w:rStyle w:val="Hyperlink"/>
@@ -5684,7 +5696,7 @@
                 <w:noProof/>
                 <w:webHidden/>
               </w:rPr>
-              <w:instrText xml:space="preserve"> PAGEREF _Toc311818841 \h </w:instrText>
+              <w:instrText xml:space="preserve"> PAGEREF _Toc311819025 \h </w:instrText>
             </w:r>
             <w:r>
               <w:rPr>
@@ -5729,7 +5741,7 @@
               <w:lang w:eastAsia="de-CH"/>
             </w:rPr>
           </w:pPr>
-          <w:hyperlink w:anchor="_Toc311818842" w:history="1">
+          <w:hyperlink w:anchor="_Toc311819026" w:history="1">
             <w:r>
               <w:rPr>
                 <w:rStyle w:val="Hyperlink"/>
@@ -5772,7 +5784,7 @@
                 <w:noProof/>
                 <w:webHidden/>
               </w:rPr>
-              <w:instrText xml:space="preserve"> PAGEREF _Toc311818842 \h </w:instrText>
+              <w:instrText xml:space="preserve"> PAGEREF _Toc311819026 \h </w:instrText>
             </w:r>
             <w:r>
               <w:rPr>
@@ -5818,7 +5830,7 @@
               <w:lang w:eastAsia="de-CH"/>
             </w:rPr>
           </w:pPr>
-          <w:hyperlink w:anchor="_Toc311818843" w:history="1">
+          <w:hyperlink w:anchor="_Toc311819027" w:history="1">
             <w:r>
               <w:rPr>
                 <w:rStyle w:val="Hyperlink"/>
@@ -5862,7 +5874,7 @@
                 <w:noProof/>
                 <w:webHidden/>
               </w:rPr>
-              <w:instrText xml:space="preserve"> PAGEREF _Toc311818843 \h </w:instrText>
+              <w:instrText xml:space="preserve"> PAGEREF _Toc311819027 \h </w:instrText>
             </w:r>
             <w:r>
               <w:rPr>
@@ -5905,7 +5917,7 @@
               <w:sz w:val="22"/>
             </w:rPr>
           </w:pPr>
-          <w:hyperlink w:anchor="_Toc311818844" w:history="1">
+          <w:hyperlink w:anchor="_Toc311819028" w:history="1">
             <w:r>
               <w:rPr>
                 <w:rStyle w:val="Hyperlink"/>
@@ -5946,7 +5958,7 @@
                 <w:noProof/>
                 <w:webHidden/>
               </w:rPr>
-              <w:instrText xml:space="preserve"> PAGEREF _Toc311818844 \h </w:instrText>
+              <w:instrText xml:space="preserve"> PAGEREF _Toc311819028 \h </w:instrText>
             </w:r>
             <w:r>
               <w:rPr>
@@ -5989,7 +6001,7 @@
               <w:sz w:val="22"/>
             </w:rPr>
           </w:pPr>
-          <w:hyperlink w:anchor="_Toc311818845" w:history="1">
+          <w:hyperlink w:anchor="_Toc311819029" w:history="1">
             <w:r>
               <w:rPr>
                 <w:rStyle w:val="Hyperlink"/>
@@ -6030,7 +6042,7 @@
                 <w:noProof/>
                 <w:webHidden/>
               </w:rPr>
-              <w:instrText xml:space="preserve"> PAGEREF _Toc311818845 \h </w:instrText>
+              <w:instrText xml:space="preserve"> PAGEREF _Toc311819029 \h </w:instrText>
             </w:r>
             <w:r>
               <w:rPr>
@@ -6073,7 +6085,7 @@
               <w:sz w:val="22"/>
             </w:rPr>
           </w:pPr>
-          <w:hyperlink w:anchor="_Toc311818846" w:history="1">
+          <w:hyperlink w:anchor="_Toc311819030" w:history="1">
             <w:r>
               <w:rPr>
                 <w:rStyle w:val="Hyperlink"/>
@@ -6114,7 +6126,7 @@
                 <w:noProof/>
                 <w:webHidden/>
               </w:rPr>
-              <w:instrText xml:space="preserve"> PAGEREF _Toc311818846 \h </w:instrText>
+              <w:instrText xml:space="preserve"> PAGEREF _Toc311819030 \h </w:instrText>
             </w:r>
             <w:r>
               <w:rPr>
@@ -6161,11 +6173,11 @@
       <w:pPr>
         <w:pStyle w:val="Heading2"/>
       </w:pPr>
-      <w:bookmarkStart w:id="4" w:name="_Toc311818790"/>
+      <w:bookmarkStart w:id="3" w:name="_Toc311818974"/>
       <w:r>
         <w:t>Abbildungsverzeichnis</w:t>
       </w:r>
-      <w:bookmarkEnd w:id="4"/>
+      <w:bookmarkEnd w:id="3"/>
     </w:p>
     <w:p>
       <w:pPr>
@@ -8332,26 +8344,26 @@
       <w:pPr>
         <w:pStyle w:val="Heading1"/>
       </w:pPr>
-      <w:bookmarkStart w:id="5" w:name="_Toc311818791"/>
+      <w:bookmarkStart w:id="4" w:name="_Toc311818975"/>
       <w:r>
         <w:lastRenderedPageBreak/>
         <w:t>Tests</w:t>
       </w:r>
-      <w:bookmarkEnd w:id="5"/>
+      <w:bookmarkEnd w:id="4"/>
     </w:p>
     <w:p>
       <w:pPr>
         <w:pStyle w:val="Heading2"/>
       </w:pPr>
-      <w:bookmarkStart w:id="6" w:name="_Ref311817440"/>
-      <w:bookmarkStart w:id="7" w:name="_Ref311817445"/>
-      <w:bookmarkStart w:id="8" w:name="_Toc311818792"/>
+      <w:bookmarkStart w:id="5" w:name="_Ref311817440"/>
+      <w:bookmarkStart w:id="6" w:name="_Ref311817445"/>
+      <w:bookmarkStart w:id="7" w:name="_Toc311818976"/>
       <w:r>
         <w:t>Unit Tests</w:t>
       </w:r>
+      <w:bookmarkEnd w:id="5"/>
       <w:bookmarkEnd w:id="6"/>
       <w:bookmarkEnd w:id="7"/>
-      <w:bookmarkEnd w:id="8"/>
     </w:p>
     <w:p>
       <w:r>
@@ -8368,11 +8380,11 @@
       <w:pPr>
         <w:pStyle w:val="Heading3"/>
       </w:pPr>
-      <w:bookmarkStart w:id="9" w:name="_Toc311818793"/>
+      <w:bookmarkStart w:id="8" w:name="_Toc311818977"/>
       <w:r>
         <w:t>Sprint 3</w:t>
       </w:r>
-      <w:bookmarkEnd w:id="9"/>
+      <w:bookmarkEnd w:id="8"/>
     </w:p>
     <w:p>
       <w:pPr>
@@ -8424,7 +8436,7 @@
       <w:pPr>
         <w:pStyle w:val="Caption"/>
       </w:pPr>
-      <w:bookmarkStart w:id="10" w:name="_Toc311818757"/>
+      <w:bookmarkStart w:id="9" w:name="_Toc311818757"/>
       <w:r>
         <w:t xml:space="preserve">Abbildung </w:t>
       </w:r>
@@ -8439,7 +8451,7 @@
       <w:r>
         <w:t xml:space="preserve"> - Unit Tests 31.10.2011</w:t>
       </w:r>
-      <w:bookmarkEnd w:id="10"/>
+      <w:bookmarkEnd w:id="9"/>
     </w:p>
     <w:p>
       <w:r>
@@ -8517,7 +8529,7 @@
       <w:pPr>
         <w:pStyle w:val="Caption"/>
       </w:pPr>
-      <w:bookmarkStart w:id="11" w:name="_Toc311818758"/>
+      <w:bookmarkStart w:id="10" w:name="_Toc311818758"/>
       <w:r>
         <w:t xml:space="preserve">Abbildung </w:t>
       </w:r>
@@ -8535,7 +8547,7 @@
       <w:r>
         <w:t xml:space="preserve"> 31.10.2011</w:t>
       </w:r>
-      <w:bookmarkEnd w:id="11"/>
+      <w:bookmarkEnd w:id="10"/>
     </w:p>
     <w:p>
       <w:r>
@@ -8574,12 +8586,12 @@
       <w:pPr>
         <w:pStyle w:val="Heading3"/>
       </w:pPr>
-      <w:bookmarkStart w:id="12" w:name="_Toc311818794"/>
+      <w:bookmarkStart w:id="11" w:name="_Toc311818978"/>
       <w:r>
         <w:lastRenderedPageBreak/>
         <w:t>Sprint 4</w:t>
       </w:r>
-      <w:bookmarkEnd w:id="12"/>
+      <w:bookmarkEnd w:id="11"/>
     </w:p>
     <w:p>
       <w:pPr>
@@ -8592,8 +8604,8 @@
         </w:rPr>
         <w:drawing>
           <wp:inline distT="0" distB="0" distL="0" distR="0" wp14:anchorId="073EA853" wp14:editId="09CC2018">
-            <wp:extent cx="5467350" cy="6210300"/>
-            <wp:effectExtent l="0" t="0" r="0" b="0"/>
+            <wp:extent cx="4685871" cy="5322627"/>
+            <wp:effectExtent l="0" t="0" r="635" b="0"/>
             <wp:docPr id="3" name="Picture 3"/>
             <wp:cNvGraphicFramePr>
               <a:graphicFrameLocks xmlns:a="http://schemas.openxmlformats.org/drawingml/2006/main" noChangeAspect="1"/>
@@ -8614,7 +8626,7 @@
                   <pic:spPr>
                     <a:xfrm>
                       <a:off x="0" y="0"/>
-                      <a:ext cx="5467350" cy="6210300"/>
+                      <a:ext cx="4687089" cy="5324011"/>
                     </a:xfrm>
                     <a:prstGeom prst="rect">
                       <a:avLst/>
@@ -8631,7 +8643,7 @@
       <w:pPr>
         <w:pStyle w:val="Caption"/>
       </w:pPr>
-      <w:bookmarkStart w:id="13" w:name="_Toc311818759"/>
+      <w:bookmarkStart w:id="12" w:name="_Toc311818759"/>
       <w:r>
         <w:t xml:space="preserve">Abbildung </w:t>
       </w:r>
@@ -8646,7 +8658,7 @@
       <w:r>
         <w:t xml:space="preserve"> - Unit Tests 15.11.2011</w:t>
       </w:r>
-      <w:bookmarkEnd w:id="13"/>
+      <w:bookmarkEnd w:id="12"/>
     </w:p>
     <w:p/>
     <w:p>
@@ -8660,8 +8672,8 @@
         </w:rPr>
         <w:drawing>
           <wp:inline distT="0" distB="0" distL="0" distR="0" wp14:anchorId="76F7E513" wp14:editId="1F1BF820">
-            <wp:extent cx="4800600" cy="1343025"/>
-            <wp:effectExtent l="0" t="0" r="0" b="9525"/>
+            <wp:extent cx="4455994" cy="1246618"/>
+            <wp:effectExtent l="0" t="0" r="1905" b="0"/>
             <wp:docPr id="6" name="Picture 6"/>
             <wp:cNvGraphicFramePr>
               <a:graphicFrameLocks xmlns:a="http://schemas.openxmlformats.org/drawingml/2006/main" noChangeAspect="1"/>
@@ -8682,7 +8694,7 @@
                   <pic:spPr>
                     <a:xfrm>
                       <a:off x="0" y="0"/>
-                      <a:ext cx="4800600" cy="1343025"/>
+                      <a:ext cx="4452829" cy="1245733"/>
                     </a:xfrm>
                     <a:prstGeom prst="rect">
                       <a:avLst/>
@@ -8699,7 +8711,7 @@
       <w:pPr>
         <w:pStyle w:val="Caption"/>
       </w:pPr>
-      <w:bookmarkStart w:id="14" w:name="_Toc311818760"/>
+      <w:bookmarkStart w:id="13" w:name="_Toc311818760"/>
       <w:r>
         <w:t xml:space="preserve">Abbildung </w:t>
       </w:r>
@@ -8714,7 +8726,7 @@
       <w:r>
         <w:t xml:space="preserve"> - Test Coverage 15.11.2011</w:t>
       </w:r>
-      <w:bookmarkEnd w:id="14"/>
+      <w:bookmarkEnd w:id="13"/>
     </w:p>
     <w:p>
       <w:pPr>
@@ -8733,12 +8745,12 @@
       <w:pPr>
         <w:pStyle w:val="Heading3"/>
       </w:pPr>
-      <w:bookmarkStart w:id="15" w:name="_Toc311818795"/>
+      <w:bookmarkStart w:id="14" w:name="_Toc311818979"/>
       <w:r>
         <w:lastRenderedPageBreak/>
         <w:t>Sprint 5</w:t>
       </w:r>
-      <w:bookmarkEnd w:id="15"/>
+      <w:bookmarkEnd w:id="14"/>
     </w:p>
     <w:p>
       <w:pPr>
@@ -8751,8 +8763,8 @@
         </w:rPr>
         <w:drawing>
           <wp:inline distT="0" distB="0" distL="0" distR="0" wp14:anchorId="0F0A9E99" wp14:editId="25730530">
-            <wp:extent cx="5581650" cy="7800975"/>
-            <wp:effectExtent l="0" t="0" r="0" b="9525"/>
+            <wp:extent cx="4433340" cy="6196084"/>
+            <wp:effectExtent l="0" t="0" r="5715" b="0"/>
             <wp:docPr id="11" name="Picture 11"/>
             <wp:cNvGraphicFramePr>
               <a:graphicFrameLocks xmlns:a="http://schemas.openxmlformats.org/drawingml/2006/main" noChangeAspect="1"/>
@@ -8773,7 +8785,7 @@
                   <pic:spPr>
                     <a:xfrm>
                       <a:off x="0" y="0"/>
-                      <a:ext cx="5581650" cy="7800975"/>
+                      <a:ext cx="4433114" cy="6195768"/>
                     </a:xfrm>
                     <a:prstGeom prst="rect">
                       <a:avLst/>
@@ -8790,7 +8802,7 @@
       <w:pPr>
         <w:pStyle w:val="Caption"/>
       </w:pPr>
-      <w:bookmarkStart w:id="16" w:name="_Toc311818761"/>
+      <w:bookmarkStart w:id="15" w:name="_Toc311818761"/>
       <w:r>
         <w:t xml:space="preserve">Abbildung </w:t>
       </w:r>
@@ -8805,7 +8817,7 @@
       <w:r>
         <w:t xml:space="preserve"> - Unit Tests 28.11.2011</w:t>
       </w:r>
-      <w:bookmarkEnd w:id="16"/>
+      <w:bookmarkEnd w:id="15"/>
     </w:p>
     <w:p/>
     <w:p>
@@ -8817,11 +8829,10 @@
           <w:noProof/>
           <w:lang w:eastAsia="de-CH"/>
         </w:rPr>
-        <w:lastRenderedPageBreak/>
         <w:drawing>
           <wp:inline distT="0" distB="0" distL="0" distR="0" wp14:anchorId="489ABF5B" wp14:editId="73ABD362">
-            <wp:extent cx="4305300" cy="1266825"/>
-            <wp:effectExtent l="0" t="0" r="0" b="9525"/>
+            <wp:extent cx="3814549" cy="1122422"/>
+            <wp:effectExtent l="0" t="0" r="0" b="1905"/>
             <wp:docPr id="8" name="Picture 8"/>
             <wp:cNvGraphicFramePr>
               <a:graphicFrameLocks xmlns:a="http://schemas.openxmlformats.org/drawingml/2006/main" noChangeAspect="1"/>
@@ -8842,7 +8853,7 @@
                   <pic:spPr>
                     <a:xfrm>
                       <a:off x="0" y="0"/>
-                      <a:ext cx="4305300" cy="1266825"/>
+                      <a:ext cx="3814045" cy="1122274"/>
                     </a:xfrm>
                     <a:prstGeom prst="rect">
                       <a:avLst/>
@@ -8859,7 +8870,7 @@
       <w:pPr>
         <w:pStyle w:val="Caption"/>
       </w:pPr>
-      <w:bookmarkStart w:id="17" w:name="_Toc311818762"/>
+      <w:bookmarkStart w:id="16" w:name="_Toc311818762"/>
       <w:r>
         <w:t xml:space="preserve">Abbildung </w:t>
       </w:r>
@@ -8874,7 +8885,7 @@
       <w:r>
         <w:t xml:space="preserve"> - Test Coverage 28.11.2011</w:t>
       </w:r>
-      <w:bookmarkEnd w:id="17"/>
+      <w:bookmarkEnd w:id="16"/>
     </w:p>
     <w:p>
       <w:r>
@@ -8885,12 +8896,12 @@
       <w:pPr>
         <w:pStyle w:val="Heading3"/>
       </w:pPr>
-      <w:bookmarkStart w:id="18" w:name="_Toc311818796"/>
+      <w:bookmarkStart w:id="17" w:name="_Toc311818980"/>
       <w:r>
         <w:lastRenderedPageBreak/>
         <w:t>Sprint 6</w:t>
       </w:r>
-      <w:bookmarkEnd w:id="18"/>
+      <w:bookmarkEnd w:id="17"/>
     </w:p>
     <w:p>
       <w:pPr>
@@ -8942,7 +8953,7 @@
       <w:pPr>
         <w:pStyle w:val="Caption"/>
       </w:pPr>
-      <w:bookmarkStart w:id="19" w:name="_Toc311818763"/>
+      <w:bookmarkStart w:id="18" w:name="_Toc311818763"/>
       <w:r>
         <w:t xml:space="preserve">Abbildung </w:t>
       </w:r>
@@ -8966,7 +8977,7 @@
       <w:r>
         <w:t>.2011</w:t>
       </w:r>
-      <w:bookmarkEnd w:id="19"/>
+      <w:bookmarkEnd w:id="18"/>
     </w:p>
     <w:p>
       <w:pPr>
@@ -8980,8 +8991,8 @@
         <w:lastRenderedPageBreak/>
         <w:drawing>
           <wp:inline distT="0" distB="0" distL="0" distR="0" wp14:anchorId="0B40D91B" wp14:editId="51D58EBD">
-            <wp:extent cx="5657850" cy="1276350"/>
-            <wp:effectExtent l="0" t="0" r="0" b="0"/>
+            <wp:extent cx="5199797" cy="1173018"/>
+            <wp:effectExtent l="0" t="0" r="1270" b="8255"/>
             <wp:docPr id="13" name="Grafik 13"/>
             <wp:cNvGraphicFramePr>
               <a:graphicFrameLocks xmlns:a="http://schemas.openxmlformats.org/drawingml/2006/main" noChangeAspect="1"/>
@@ -9002,7 +9013,7 @@
                   <pic:spPr>
                     <a:xfrm>
                       <a:off x="0" y="0"/>
-                      <a:ext cx="5657850" cy="1276350"/>
+                      <a:ext cx="5200954" cy="1173279"/>
                     </a:xfrm>
                     <a:prstGeom prst="rect">
                       <a:avLst/>
@@ -9019,7 +9030,7 @@
       <w:pPr>
         <w:pStyle w:val="Caption"/>
       </w:pPr>
-      <w:bookmarkStart w:id="20" w:name="_Toc311818764"/>
+      <w:bookmarkStart w:id="19" w:name="_Toc311818764"/>
       <w:r>
         <w:t xml:space="preserve">Abbildung </w:t>
       </w:r>
@@ -9034,7 +9045,7 @@
       <w:r>
         <w:t xml:space="preserve"> - Test Coverage 11.12.2011</w:t>
       </w:r>
-      <w:bookmarkEnd w:id="20"/>
+      <w:bookmarkEnd w:id="19"/>
     </w:p>
     <w:p>
       <w:r>
@@ -9045,12 +9056,12 @@
       <w:pPr>
         <w:pStyle w:val="Heading3"/>
       </w:pPr>
-      <w:bookmarkStart w:id="21" w:name="_Toc311818797"/>
+      <w:bookmarkStart w:id="20" w:name="_Toc311818981"/>
       <w:r>
         <w:lastRenderedPageBreak/>
         <w:t>Sprint 7</w:t>
       </w:r>
-      <w:bookmarkEnd w:id="21"/>
+      <w:bookmarkEnd w:id="20"/>
     </w:p>
     <w:p>
       <w:pPr>
@@ -9102,7 +9113,7 @@
       <w:pPr>
         <w:pStyle w:val="Caption"/>
       </w:pPr>
-      <w:bookmarkStart w:id="22" w:name="_Toc311818765"/>
+      <w:bookmarkStart w:id="21" w:name="_Toc311818765"/>
       <w:r>
         <w:t xml:space="preserve">Abbildung </w:t>
       </w:r>
@@ -9123,7 +9134,7 @@
       <w:r>
         <w:t xml:space="preserve"> Teil 1</w:t>
       </w:r>
-      <w:bookmarkEnd w:id="22"/>
+      <w:bookmarkEnd w:id="21"/>
     </w:p>
     <w:p/>
     <w:p>
@@ -9176,7 +9187,7 @@
       <w:pPr>
         <w:pStyle w:val="Caption"/>
       </w:pPr>
-      <w:bookmarkStart w:id="23" w:name="_Toc311818766"/>
+      <w:bookmarkStart w:id="22" w:name="_Toc311818766"/>
       <w:r>
         <w:t xml:space="preserve">Abbildung </w:t>
       </w:r>
@@ -9197,7 +9208,7 @@
       <w:r>
         <w:t xml:space="preserve"> Teil 2</w:t>
       </w:r>
-      <w:bookmarkEnd w:id="23"/>
+      <w:bookmarkEnd w:id="22"/>
     </w:p>
     <w:p>
       <w:pPr>
@@ -9257,7 +9268,7 @@
       <w:pPr>
         <w:pStyle w:val="Caption"/>
       </w:pPr>
-      <w:bookmarkStart w:id="24" w:name="_Toc311818767"/>
+      <w:bookmarkStart w:id="23" w:name="_Toc311818767"/>
       <w:r>
         <w:t xml:space="preserve">Abbildung </w:t>
       </w:r>
@@ -9275,7 +9286,7 @@
       <w:r>
         <w:t>- Test Coverage 16.12.2011</w:t>
       </w:r>
-      <w:bookmarkEnd w:id="24"/>
+      <w:bookmarkEnd w:id="23"/>
     </w:p>
     <w:p>
       <w:r>
@@ -9286,12 +9297,12 @@
       <w:pPr>
         <w:pStyle w:val="Heading2"/>
       </w:pPr>
-      <w:bookmarkStart w:id="25" w:name="_Toc311818798"/>
+      <w:bookmarkStart w:id="24" w:name="_Toc311818982"/>
       <w:r>
         <w:lastRenderedPageBreak/>
         <w:t>System Tests</w:t>
       </w:r>
-      <w:bookmarkEnd w:id="25"/>
+      <w:bookmarkEnd w:id="24"/>
     </w:p>
     <w:p>
       <w:r>
@@ -9308,11 +9319,11 @@
       <w:pPr>
         <w:pStyle w:val="Heading3"/>
       </w:pPr>
-      <w:bookmarkStart w:id="26" w:name="_Toc311818799"/>
+      <w:bookmarkStart w:id="25" w:name="_Toc311818983"/>
       <w:r>
         <w:t>Sprint 3</w:t>
       </w:r>
-      <w:bookmarkEnd w:id="26"/>
+      <w:bookmarkEnd w:id="25"/>
     </w:p>
     <w:p>
       <w:r>
@@ -9755,11 +9766,11 @@
       <w:pPr>
         <w:pStyle w:val="Heading3"/>
       </w:pPr>
-      <w:bookmarkStart w:id="27" w:name="_Toc311818800"/>
+      <w:bookmarkStart w:id="26" w:name="_Toc311818984"/>
       <w:r>
         <w:t>Sprint 4</w:t>
       </w:r>
-      <w:bookmarkEnd w:id="27"/>
+      <w:bookmarkEnd w:id="26"/>
     </w:p>
     <w:p>
       <w:r>
@@ -10592,11 +10603,11 @@
       <w:pPr>
         <w:pStyle w:val="Heading3"/>
       </w:pPr>
-      <w:bookmarkStart w:id="28" w:name="_Toc311818801"/>
+      <w:bookmarkStart w:id="27" w:name="_Toc311818985"/>
       <w:r>
         <w:t>Sprint 5</w:t>
       </w:r>
-      <w:bookmarkEnd w:id="28"/>
+      <w:bookmarkEnd w:id="27"/>
     </w:p>
     <w:p>
       <w:r>
@@ -11841,11 +11852,11 @@
       <w:pPr>
         <w:pStyle w:val="Heading3"/>
       </w:pPr>
-      <w:bookmarkStart w:id="29" w:name="_Toc311818802"/>
+      <w:bookmarkStart w:id="28" w:name="_Toc311818986"/>
       <w:r>
         <w:t>Sprint 6</w:t>
       </w:r>
-      <w:bookmarkEnd w:id="29"/>
+      <w:bookmarkEnd w:id="28"/>
     </w:p>
     <w:p>
       <w:r>
@@ -13255,11 +13266,11 @@
       <w:pPr>
         <w:pStyle w:val="Heading3"/>
       </w:pPr>
-      <w:bookmarkStart w:id="30" w:name="_Toc311818803"/>
+      <w:bookmarkStart w:id="29" w:name="_Toc311818987"/>
       <w:r>
         <w:t>Sprint 7</w:t>
       </w:r>
-      <w:bookmarkEnd w:id="30"/>
+      <w:bookmarkEnd w:id="29"/>
     </w:p>
     <w:p>
       <w:r>
@@ -14676,12 +14687,12 @@
       <w:pPr>
         <w:pStyle w:val="Heading2"/>
       </w:pPr>
-      <w:bookmarkStart w:id="31" w:name="_Toc311818804"/>
+      <w:bookmarkStart w:id="30" w:name="_Toc311818988"/>
       <w:r>
         <w:lastRenderedPageBreak/>
         <w:t>Usability Test</w:t>
       </w:r>
-      <w:bookmarkEnd w:id="31"/>
+      <w:bookmarkEnd w:id="30"/>
     </w:p>
     <w:p>
       <w:r>
@@ -14692,11 +14703,11 @@
       <w:pPr>
         <w:pStyle w:val="Heading3"/>
       </w:pPr>
-      <w:bookmarkStart w:id="32" w:name="_Toc311818805"/>
+      <w:bookmarkStart w:id="31" w:name="_Toc311818989"/>
       <w:r>
         <w:t>Testszenario</w:t>
       </w:r>
-      <w:bookmarkEnd w:id="32"/>
+      <w:bookmarkEnd w:id="31"/>
     </w:p>
     <w:p>
       <w:r>
@@ -14767,11 +14778,11 @@
       <w:pPr>
         <w:pStyle w:val="Heading3"/>
       </w:pPr>
-      <w:bookmarkStart w:id="33" w:name="_Toc311818806"/>
+      <w:bookmarkStart w:id="32" w:name="_Toc311818990"/>
       <w:r>
         <w:t>Kriterien</w:t>
       </w:r>
-      <w:bookmarkEnd w:id="33"/>
+      <w:bookmarkEnd w:id="32"/>
     </w:p>
     <w:p>
       <w:r>
@@ -14984,7 +14995,7 @@
                                 <w:szCs w:val="20"/>
                               </w:rPr>
                             </w:pPr>
-                            <w:bookmarkStart w:id="34" w:name="_Toc311818768"/>
+                            <w:bookmarkStart w:id="33" w:name="_Toc311818768"/>
                             <w:r>
                               <w:t xml:space="preserve">Abbildung </w:t>
                             </w:r>
@@ -14999,7 +15010,7 @@
                             <w:r>
                               <w:t xml:space="preserve"> - Usability nach ISO 9241-11 und Quesenbery</w:t>
                             </w:r>
-                            <w:bookmarkEnd w:id="34"/>
+                            <w:bookmarkEnd w:id="33"/>
                           </w:p>
                         </w:txbxContent>
                       </wps:txbx>
@@ -15033,7 +15044,7 @@
                           <w:szCs w:val="20"/>
                         </w:rPr>
                       </w:pPr>
-                      <w:bookmarkStart w:id="35" w:name="_Toc311818768"/>
+                      <w:bookmarkStart w:id="34" w:name="_Toc311818768"/>
                       <w:r>
                         <w:t xml:space="preserve">Abbildung </w:t>
                       </w:r>
@@ -15048,7 +15059,7 @@
                       <w:r>
                         <w:t xml:space="preserve"> - Usability nach ISO 9241-11 und Quesenbery</w:t>
                       </w:r>
-                      <w:bookmarkEnd w:id="35"/>
+                      <w:bookmarkEnd w:id="34"/>
                     </w:p>
                   </w:txbxContent>
                 </v:textbox>
@@ -15069,12 +15080,12 @@
       <w:pPr>
         <w:pStyle w:val="Heading3"/>
       </w:pPr>
-      <w:bookmarkStart w:id="36" w:name="_Toc311818807"/>
+      <w:bookmarkStart w:id="35" w:name="_Toc311818991"/>
       <w:r>
         <w:lastRenderedPageBreak/>
         <w:t>Testpersonen</w:t>
       </w:r>
-      <w:bookmarkEnd w:id="36"/>
+      <w:bookmarkEnd w:id="35"/>
     </w:p>
     <w:tbl>
       <w:tblPr>
@@ -15273,7 +15284,7 @@
       <w:pPr>
         <w:pStyle w:val="Heading3"/>
       </w:pPr>
-      <w:bookmarkStart w:id="37" w:name="_Toc311818808"/>
+      <w:bookmarkStart w:id="36" w:name="_Toc311818992"/>
       <w:r>
         <w:lastRenderedPageBreak/>
         <w:t>Fragebogen</w:t>
@@ -15281,7 +15292,7 @@
       <w:r>
         <w:t xml:space="preserve"> Michael Gfeller</w:t>
       </w:r>
-      <w:bookmarkEnd w:id="37"/>
+      <w:bookmarkEnd w:id="36"/>
     </w:p>
     <w:tbl>
       <w:tblPr>
@@ -21637,7 +21648,7 @@
       <w:pPr>
         <w:pStyle w:val="Heading3"/>
       </w:pPr>
-      <w:bookmarkStart w:id="38" w:name="_Toc311818809"/>
+      <w:bookmarkStart w:id="37" w:name="_Toc311818993"/>
       <w:r>
         <w:lastRenderedPageBreak/>
         <w:t xml:space="preserve">Fragebogen </w:t>
@@ -21645,7 +21656,7 @@
       <w:r>
         <w:t>Mirko Stocker</w:t>
       </w:r>
-      <w:bookmarkEnd w:id="38"/>
+      <w:bookmarkEnd w:id="37"/>
     </w:p>
     <w:tbl>
       <w:tblPr>
@@ -27900,7 +27911,7 @@
       <w:pPr>
         <w:pStyle w:val="Heading3"/>
       </w:pPr>
-      <w:bookmarkStart w:id="39" w:name="_Toc311818810"/>
+      <w:bookmarkStart w:id="38" w:name="_Toc311818994"/>
       <w:r>
         <w:lastRenderedPageBreak/>
         <w:t xml:space="preserve">Fragebogen </w:t>
@@ -27908,7 +27919,7 @@
       <w:r>
         <w:t>Markus Stolze</w:t>
       </w:r>
-      <w:bookmarkEnd w:id="39"/>
+      <w:bookmarkEnd w:id="38"/>
     </w:p>
     <w:tbl>
       <w:tblPr>
@@ -34165,7 +34176,7 @@
       <w:pPr>
         <w:pStyle w:val="Heading3"/>
       </w:pPr>
-      <w:bookmarkStart w:id="40" w:name="_Toc311818811"/>
+      <w:bookmarkStart w:id="39" w:name="_Toc311818995"/>
       <w:r>
         <w:lastRenderedPageBreak/>
         <w:t xml:space="preserve">Fragebogen </w:t>
@@ -34173,7 +34184,7 @@
       <w:r>
         <w:t>Mischa Trecco</w:t>
       </w:r>
-      <w:bookmarkEnd w:id="40"/>
+      <w:bookmarkEnd w:id="39"/>
     </w:p>
     <w:tbl>
       <w:tblPr>
@@ -40466,11 +40477,11 @@
       <w:pPr>
         <w:pStyle w:val="Heading3"/>
       </w:pPr>
-      <w:bookmarkStart w:id="41" w:name="_Toc311818812"/>
+      <w:bookmarkStart w:id="40" w:name="_Toc311818996"/>
       <w:r>
         <w:t>Gesamtauswertung</w:t>
       </w:r>
-      <w:bookmarkEnd w:id="41"/>
+      <w:bookmarkEnd w:id="40"/>
     </w:p>
     <w:p>
       <w:r>
@@ -40528,7 +40539,7 @@
       <w:pPr>
         <w:pStyle w:val="Caption"/>
       </w:pPr>
-      <w:bookmarkStart w:id="42" w:name="_Toc311818769"/>
+      <w:bookmarkStart w:id="41" w:name="_Toc311818769"/>
       <w:r>
         <w:t xml:space="preserve">Abbildung </w:t>
       </w:r>
@@ -40543,7 +40554,7 @@
       <w:r>
         <w:t xml:space="preserve"> - Effektivität</w:t>
       </w:r>
-      <w:bookmarkEnd w:id="42"/>
+      <w:bookmarkEnd w:id="41"/>
     </w:p>
     <w:p/>
     <w:p>
@@ -40575,7 +40586,7 @@
       <w:pPr>
         <w:pStyle w:val="Caption"/>
       </w:pPr>
-      <w:bookmarkStart w:id="43" w:name="_Toc311818770"/>
+      <w:bookmarkStart w:id="42" w:name="_Toc311818770"/>
       <w:r>
         <w:t xml:space="preserve">Abbildung </w:t>
       </w:r>
@@ -40590,7 +40601,7 @@
       <w:r>
         <w:t xml:space="preserve"> - Effizienz</w:t>
       </w:r>
-      <w:bookmarkEnd w:id="43"/>
+      <w:bookmarkEnd w:id="42"/>
     </w:p>
     <w:p>
       <w:pPr>
@@ -40620,7 +40631,7 @@
       <w:pPr>
         <w:pStyle w:val="Caption"/>
       </w:pPr>
-      <w:bookmarkStart w:id="44" w:name="_Toc311818771"/>
+      <w:bookmarkStart w:id="43" w:name="_Toc311818771"/>
       <w:r>
         <w:t xml:space="preserve">Abbildung </w:t>
       </w:r>
@@ -40635,7 +40646,7 @@
       <w:r>
         <w:t xml:space="preserve"> - Fehlertoleranz</w:t>
       </w:r>
-      <w:bookmarkEnd w:id="44"/>
+      <w:bookmarkEnd w:id="43"/>
     </w:p>
     <w:p/>
     <w:p>
@@ -40667,7 +40678,7 @@
       <w:pPr>
         <w:pStyle w:val="Caption"/>
       </w:pPr>
-      <w:bookmarkStart w:id="45" w:name="_Toc311818772"/>
+      <w:bookmarkStart w:id="44" w:name="_Toc311818772"/>
       <w:r>
         <w:t xml:space="preserve">Abbildung </w:t>
       </w:r>
@@ -40682,7 +40693,7 @@
       <w:r>
         <w:t xml:space="preserve"> - Zufriedenheit</w:t>
       </w:r>
-      <w:bookmarkEnd w:id="45"/>
+      <w:bookmarkEnd w:id="44"/>
     </w:p>
     <w:p>
       <w:pPr>
@@ -40712,7 +40723,7 @@
       <w:pPr>
         <w:pStyle w:val="Caption"/>
       </w:pPr>
-      <w:bookmarkStart w:id="46" w:name="_Toc311818773"/>
+      <w:bookmarkStart w:id="45" w:name="_Toc311818773"/>
       <w:r>
         <w:t xml:space="preserve">Abbildung </w:t>
       </w:r>
@@ -40727,7 +40738,7 @@
       <w:r>
         <w:t xml:space="preserve"> - Erlernbarkeit</w:t>
       </w:r>
-      <w:bookmarkEnd w:id="46"/>
+      <w:bookmarkEnd w:id="45"/>
     </w:p>
     <w:p/>
     <w:p>
@@ -40759,7 +40770,7 @@
       <w:pPr>
         <w:pStyle w:val="Caption"/>
       </w:pPr>
-      <w:bookmarkStart w:id="47" w:name="_Toc311818774"/>
+      <w:bookmarkStart w:id="46" w:name="_Toc311818774"/>
       <w:r>
         <w:t xml:space="preserve">Abbildung </w:t>
       </w:r>
@@ -40774,17 +40785,17 @@
       <w:r>
         <w:t xml:space="preserve"> - Design</w:t>
       </w:r>
-      <w:bookmarkEnd w:id="47"/>
+      <w:bookmarkEnd w:id="46"/>
     </w:p>
     <w:p>
       <w:pPr>
         <w:pStyle w:val="Heading3"/>
       </w:pPr>
-      <w:bookmarkStart w:id="48" w:name="_Toc311818813"/>
+      <w:bookmarkStart w:id="47" w:name="_Toc311818997"/>
       <w:r>
         <w:t>Fazit</w:t>
       </w:r>
-      <w:bookmarkEnd w:id="48"/>
+      <w:bookmarkEnd w:id="47"/>
     </w:p>
     <w:p>
       <w:r>
@@ -41225,7 +41236,7 @@
       <w:pPr>
         <w:pStyle w:val="Heading1"/>
       </w:pPr>
-      <w:bookmarkStart w:id="49" w:name="_Toc311818814"/>
+      <w:bookmarkStart w:id="48" w:name="_Toc311818998"/>
       <w:r>
         <w:lastRenderedPageBreak/>
         <w:t>Betriebs</w:t>
@@ -41236,17 +41247,17 @@
       <w:r>
         <w:t xml:space="preserve"> &amp; Installationsdokumentation</w:t>
       </w:r>
-      <w:bookmarkEnd w:id="49"/>
+      <w:bookmarkEnd w:id="48"/>
     </w:p>
     <w:p>
       <w:pPr>
         <w:pStyle w:val="Heading2"/>
       </w:pPr>
-      <w:bookmarkStart w:id="50" w:name="_Toc311818815"/>
+      <w:bookmarkStart w:id="49" w:name="_Toc311818999"/>
       <w:r>
         <w:t>Betriebskonzept</w:t>
       </w:r>
-      <w:bookmarkEnd w:id="50"/>
+      <w:bookmarkEnd w:id="49"/>
     </w:p>
     <w:p>
       <w:r>
@@ -41278,11 +41289,11 @@
       <w:pPr>
         <w:pStyle w:val="Heading3"/>
       </w:pPr>
-      <w:bookmarkStart w:id="51" w:name="_Toc311818816"/>
+      <w:bookmarkStart w:id="50" w:name="_Toc311819000"/>
       <w:r>
         <w:t>Reinigung</w:t>
       </w:r>
-      <w:bookmarkEnd w:id="51"/>
+      <w:bookmarkEnd w:id="50"/>
     </w:p>
     <w:p>
       <w:r>
@@ -41302,11 +41313,11 @@
       <w:pPr>
         <w:pStyle w:val="Heading3"/>
       </w:pPr>
-      <w:bookmarkStart w:id="52" w:name="_Toc311818817"/>
+      <w:bookmarkStart w:id="51" w:name="_Toc311819001"/>
       <w:r>
         <w:t>Aktualisierung der Projektreferenzen</w:t>
       </w:r>
-      <w:bookmarkEnd w:id="52"/>
+      <w:bookmarkEnd w:id="51"/>
     </w:p>
     <w:p>
       <w:r>
@@ -41359,11 +41370,11 @@
       <w:pPr>
         <w:pStyle w:val="Heading3"/>
       </w:pPr>
-      <w:bookmarkStart w:id="53" w:name="_Toc311818818"/>
+      <w:bookmarkStart w:id="52" w:name="_Toc311819002"/>
       <w:r>
         <w:t>Neustarten des Surface</w:t>
       </w:r>
-      <w:bookmarkEnd w:id="53"/>
+      <w:bookmarkEnd w:id="52"/>
     </w:p>
     <w:p>
       <w:r>
@@ -41380,21 +41391,21 @@
       <w:pPr>
         <w:pStyle w:val="Heading3"/>
       </w:pPr>
-      <w:bookmarkStart w:id="54" w:name="_Toc311818819"/>
+      <w:bookmarkStart w:id="53" w:name="_Toc311819003"/>
       <w:r>
         <w:t>Mapping</w:t>
       </w:r>
-      <w:bookmarkEnd w:id="54"/>
+      <w:bookmarkEnd w:id="53"/>
     </w:p>
     <w:p>
       <w:r>
         <w:t xml:space="preserve">Werden neue Project Notes hinzugefügt, muss </w:t>
       </w:r>
-      <w:bookmarkStart w:id="55" w:name="_Toc310273091"/>
+      <w:bookmarkStart w:id="54" w:name="_Toc310273091"/>
       <w:r>
         <w:t>die Aggregation der Kategorien und Begriffe</w:t>
       </w:r>
-      <w:bookmarkEnd w:id="55"/>
+      <w:bookmarkEnd w:id="54"/>
       <w:r>
         <w:t xml:space="preserve"> </w:t>
       </w:r>
@@ -41445,11 +41456,11 @@
       <w:pPr>
         <w:pStyle w:val="Heading2"/>
       </w:pPr>
-      <w:bookmarkStart w:id="56" w:name="_Toc311818820"/>
+      <w:bookmarkStart w:id="55" w:name="_Toc311819004"/>
       <w:r>
         <w:t>Installationsanleitung</w:t>
       </w:r>
-      <w:bookmarkEnd w:id="56"/>
+      <w:bookmarkEnd w:id="55"/>
     </w:p>
     <w:p>
       <w:r>
@@ -41463,162 +41474,24 @@
       </w:r>
       <w:r>
         <w:t>, die schon jetzt bekannt sind.</w:t>
+      </w:r>
+      <w:r>
+        <w:t xml:space="preserve"> Für die tatsächliche Einführung muss diese Anleitung mit der Hardware getestet werden und eventuell angepasst werden.</w:t>
       </w:r>
     </w:p>
     <w:p>
       <w:pPr>
         <w:pStyle w:val="Heading3"/>
       </w:pPr>
-      <w:bookmarkStart w:id="57" w:name="_Toc311818821"/>
+      <w:bookmarkStart w:id="56" w:name="_Toc311819005"/>
       <w:r>
         <w:t>Vorbedingungen</w:t>
       </w:r>
-      <w:bookmarkEnd w:id="57"/>
+      <w:bookmarkEnd w:id="56"/>
     </w:p>
     <w:p>
       <w:r>
-        <w:t>Als Erstes muss der Adobe Reader 10 installiert werden. Zusätzlich wird die Surface 2.0 Runtime benötigt.</w:t>
-      </w:r>
-      <w:r>
-        <w:t xml:space="preserve"> Der Pfad zum Adobe Reader muss über das Config File „</w:t>
-      </w:r>
-      <w:r>
-        <w:t>ProjectFlip</w:t>
-      </w:r>
-      <w:r>
-        <w:t>\</w:t>
-      </w:r>
-      <w:r>
-        <w:t>app.config</w:t>
-      </w:r>
-      <w:r>
-        <w:t>“ eingestellt werden.</w:t>
-      </w:r>
-    </w:p>
-    <w:p>
-      <w:r>
-        <w:t>Es wird eine Internetverbindung benötigt.</w:t>
-      </w:r>
-    </w:p>
-    <w:p>
-      <w:pPr>
-        <w:pStyle w:val="Heading3"/>
-      </w:pPr>
-      <w:bookmarkStart w:id="58" w:name="_Toc311818822"/>
-      <w:r>
-        <w:t>Installation</w:t>
-      </w:r>
-      <w:bookmarkEnd w:id="58"/>
-    </w:p>
-    <w:p>
-      <w:r>
-        <w:t>Um die Applikation zu installieren, müssen die kompilierten Dateien (ext, dll) in aktuell kompilierten Ordnerhierarchie auf das Zielgerät kopiert werden. Zusätzlich muss der Ordner „</w:t>
-      </w:r>
-      <w:r>
-        <w:t>Resources</w:t>
-      </w:r>
-      <w:r>
-        <w:t xml:space="preserve">“ auch kopiert werden, der dann, relativ zum Ausführungspfad, </w:t>
-      </w:r>
-      <w:r>
-        <w:t>zwe</w:t>
-      </w:r>
-      <w:r>
-        <w:t>i</w:t>
-      </w:r>
-      <w:r>
-        <w:t xml:space="preserve"> Ordnerebenen weiter oben liegen muss.</w:t>
-      </w:r>
-    </w:p>
-    <w:p>
-      <w:pPr>
-        <w:pStyle w:val="Heading3"/>
-      </w:pPr>
-      <w:bookmarkStart w:id="59" w:name="_Toc311818823"/>
-      <w:r>
-        <w:t>Download der Project Notes</w:t>
-      </w:r>
-      <w:bookmarkEnd w:id="59"/>
-    </w:p>
-    <w:p>
-      <w:r>
-        <w:lastRenderedPageBreak/>
-        <w:t>Als Nächstes müssen alle Project Notes heruntergeladen u</w:t>
-      </w:r>
-      <w:r>
-        <w:t>nd ins</w:t>
-      </w:r>
-      <w:r>
-        <w:t xml:space="preserve"> XPS Format konvertiert werden. Dies geschieht mithilfe des Preparers, der sich unter „</w:t>
-      </w:r>
-      <w:r>
-        <w:t>ProjectFlip.Preparer\bin\Debug</w:t>
-      </w:r>
-      <w:r>
-        <w:t>\</w:t>
-      </w:r>
-      <w:r>
-        <w:t xml:space="preserve"> ProjectFlip.Preparer.exe</w:t>
-      </w:r>
-      <w:r>
-        <w:t>“</w:t>
-      </w:r>
-      <w:r>
-        <w:t xml:space="preserve"> befindet. Dieser Vorgang kann bis zu 20 Minuten dauern.</w:t>
-      </w:r>
-    </w:p>
-    <w:p>
-      <w:pPr>
-        <w:pStyle w:val="Heading3"/>
-      </w:pPr>
-      <w:bookmarkStart w:id="60" w:name="_Toc311818824"/>
-      <w:r>
-        <w:t>Ausführen der Applikation</w:t>
-      </w:r>
-      <w:bookmarkEnd w:id="60"/>
-    </w:p>
-    <w:p>
-      <w:r>
-        <w:t>Unter „ProjectFlip\bin\Debug\</w:t>
-      </w:r>
-      <w:r>
-        <w:t>ProjectFlip.exe“</w:t>
-      </w:r>
-      <w:r>
-        <w:t xml:space="preserve"> kann schliesslich</w:t>
-      </w:r>
-      <w:r>
-        <w:t xml:space="preserve"> die Applikation gestartet werden.</w:t>
-      </w:r>
-    </w:p>
-    <w:p>
-      <w:pPr>
-        <w:pStyle w:val="Heading2"/>
-      </w:pPr>
-      <w:bookmarkStart w:id="61" w:name="_Toc311818825"/>
-      <w:r>
-        <w:t>Weiterentwicklung</w:t>
-      </w:r>
-      <w:bookmarkEnd w:id="61"/>
-    </w:p>
-    <w:p>
-      <w:r>
-        <w:t>Um Project Flip 2.0 weiterentwickeln zu können, müssen folgende Schritte ausgeführt werden</w:t>
-      </w:r>
-    </w:p>
-    <w:p>
-      <w:pPr>
-        <w:pStyle w:val="Heading3"/>
-      </w:pPr>
-      <w:bookmarkStart w:id="62" w:name="_Toc311818826"/>
-      <w:r>
-        <w:t>Entwicklungsumgebung Anforderungen</w:t>
-      </w:r>
-      <w:bookmarkEnd w:id="62"/>
-    </w:p>
-    <w:p>
-      <w:r>
-        <w:t>Die wichtigsten Anforderungen an die Entwicklungsumgebungen sind kurz zusammengefasst:</w:t>
+        <w:t>Es wird benötigt:</w:t>
       </w:r>
     </w:p>
     <w:p>
@@ -41630,7 +41503,10 @@
         </w:numPr>
       </w:pPr>
       <w:r>
-        <w:t>Visual Studio 2010</w:t>
+        <w:t xml:space="preserve">Kompilierte Version </w:t>
+      </w:r>
+      <w:r>
+        <w:t>des Projektes</w:t>
       </w:r>
     </w:p>
     <w:p>
@@ -41642,7 +41518,10 @@
         </w:numPr>
       </w:pPr>
       <w:r>
-        <w:t>.NET, Surface 2 SDK</w:t>
+        <w:t xml:space="preserve">.NET, Surface 2 </w:t>
+      </w:r>
+      <w:r>
+        <w:t>Runtime</w:t>
       </w:r>
     </w:p>
     <w:p>
@@ -41670,16 +41549,242 @@
       </w:r>
     </w:p>
     <w:p>
+      <w:r>
+        <w:t>Der Pfad zum Adobe Re</w:t>
+      </w:r>
+      <w:r>
+        <w:t xml:space="preserve">ader muss über das Config File </w:t>
+      </w:r>
+      <w:r>
+        <w:t>ProjectFlip.Preparer</w:t>
+      </w:r>
+      <w:r>
+        <w:t>/bin/Release/</w:t>
+      </w:r>
+      <w:r>
+        <w:t>ProjectFlip.Preparer</w:t>
+      </w:r>
+      <w:r>
+        <w:t>.exe.config</w:t>
+      </w:r>
+      <w:r>
+        <w:t xml:space="preserve"> </w:t>
+      </w:r>
+      <w:r>
+        <w:t>eingestellt werden.</w:t>
+      </w:r>
+    </w:p>
+    <w:p>
       <w:pPr>
         <w:pStyle w:val="Heading3"/>
       </w:pPr>
-      <w:bookmarkStart w:id="63" w:name="_Toc311469943"/>
-      <w:bookmarkStart w:id="64" w:name="_Toc311818827"/>
-      <w:r>
-        <w:t>Entwicklungsumgebung</w:t>
-      </w:r>
-      <w:bookmarkEnd w:id="63"/>
-      <w:bookmarkEnd w:id="64"/>
+      <w:bookmarkStart w:id="57" w:name="_Toc311819006"/>
+      <w:r>
+        <w:t>Installation</w:t>
+      </w:r>
+      <w:bookmarkEnd w:id="57"/>
+    </w:p>
+    <w:p>
+      <w:r>
+        <w:lastRenderedPageBreak/>
+        <w:t>Um die Applikation zu installieren, müssen die kompilierten Dateien (ext, dll) in aktuell kompilierten Ordnerhierarchie auf das Zielgerät kopiert werden. Zusätzlich muss der Ordner „</w:t>
+      </w:r>
+      <w:r>
+        <w:t>Resources</w:t>
+      </w:r>
+      <w:r>
+        <w:t xml:space="preserve">“ auch kopiert werden, der dann, relativ zum Ausführungspfad, </w:t>
+      </w:r>
+      <w:r>
+        <w:t>zwe</w:t>
+      </w:r>
+      <w:r>
+        <w:t>i</w:t>
+      </w:r>
+      <w:r>
+        <w:t xml:space="preserve"> Ordnerebenen weiter oben liegen muss.</w:t>
+      </w:r>
+    </w:p>
+    <w:p>
+      <w:pPr>
+        <w:pStyle w:val="Heading3"/>
+      </w:pPr>
+      <w:bookmarkStart w:id="58" w:name="_Toc311819007"/>
+      <w:r>
+        <w:t>Download der Project Notes</w:t>
+      </w:r>
+      <w:bookmarkEnd w:id="58"/>
+    </w:p>
+    <w:p>
+      <w:r>
+        <w:t>Als Nächstes müssen alle Project Notes heruntergeladen u</w:t>
+      </w:r>
+      <w:r>
+        <w:t>nd ins</w:t>
+      </w:r>
+      <w:r>
+        <w:t xml:space="preserve"> XPS Format konvertiert werden. Dies geschieht mithilfe</w:t>
+      </w:r>
+      <w:r>
+        <w:t xml:space="preserve"> des Preparers, der sich unter </w:t>
+      </w:r>
+      <w:r>
+        <w:t>ProjectFlip.Preparer</w:t>
+      </w:r>
+      <w:r>
+        <w:t>/</w:t>
+      </w:r>
+      <w:r>
+        <w:t>bin</w:t>
+      </w:r>
+      <w:r>
+        <w:t>/</w:t>
+      </w:r>
+      <w:r>
+        <w:t>Release</w:t>
+      </w:r>
+      <w:r>
+        <w:t>/</w:t>
+      </w:r>
+      <w:r>
+        <w:t>ProjectFlip.Preparer.exe</w:t>
+      </w:r>
+      <w:r>
+        <w:t>“</w:t>
+      </w:r>
+      <w:r>
+        <w:t xml:space="preserve"> befindet. Dieser Vorgang kann bis zu 20 Minuten dauern.</w:t>
+      </w:r>
+    </w:p>
+    <w:p>
+      <w:pPr>
+        <w:pStyle w:val="Heading3"/>
+      </w:pPr>
+      <w:bookmarkStart w:id="59" w:name="_Toc311819008"/>
+      <w:r>
+        <w:t>Ausführen der Applikation</w:t>
+      </w:r>
+      <w:bookmarkEnd w:id="59"/>
+    </w:p>
+    <w:p>
+      <w:r>
+        <w:t xml:space="preserve">Unter </w:t>
+      </w:r>
+      <w:r>
+        <w:t>ProjectFlip</w:t>
+      </w:r>
+      <w:r>
+        <w:t>/</w:t>
+      </w:r>
+      <w:r>
+        <w:t>bin</w:t>
+      </w:r>
+      <w:r>
+        <w:t>/</w:t>
+      </w:r>
+      <w:r>
+        <w:t>Release</w:t>
+      </w:r>
+      <w:r>
+        <w:t>/</w:t>
+      </w:r>
+      <w:r>
+        <w:t>ProjectFlip.exe</w:t>
+      </w:r>
+      <w:r>
+        <w:t xml:space="preserve"> kann schliesslich</w:t>
+      </w:r>
+      <w:r>
+        <w:t xml:space="preserve"> die Applikation gestartet werden.</w:t>
+      </w:r>
+    </w:p>
+    <w:p>
+      <w:pPr>
+        <w:pStyle w:val="Heading2"/>
+      </w:pPr>
+      <w:bookmarkStart w:id="60" w:name="_Toc311819009"/>
+      <w:r>
+        <w:t>Weiterentwicklung</w:t>
+      </w:r>
+      <w:bookmarkEnd w:id="60"/>
+    </w:p>
+    <w:p>
+      <w:r>
+        <w:t>Um Project Flip 2.0 weiterentwickeln zu können, müssen folgende Schritte ausgeführt werden</w:t>
+      </w:r>
+    </w:p>
+    <w:p>
+      <w:pPr>
+        <w:pStyle w:val="Heading3"/>
+      </w:pPr>
+      <w:bookmarkStart w:id="61" w:name="_Toc311819010"/>
+      <w:r>
+        <w:t>Entwicklungsumgebung Anforderungen</w:t>
+      </w:r>
+      <w:bookmarkEnd w:id="61"/>
+    </w:p>
+    <w:p>
+      <w:r>
+        <w:t>Die wichtigsten Anforderungen an die Entwicklungsumgebungen sind kurz zusammengefasst:</w:t>
+      </w:r>
+    </w:p>
+    <w:p>
+      <w:pPr>
+        <w:pStyle w:val="ListParagraph"/>
+        <w:numPr>
+          <w:ilvl w:val="0"/>
+          <w:numId w:val="6"/>
+        </w:numPr>
+      </w:pPr>
+      <w:r>
+        <w:t>Visual Studio 2010</w:t>
+      </w:r>
+    </w:p>
+    <w:p>
+      <w:pPr>
+        <w:pStyle w:val="ListParagraph"/>
+        <w:numPr>
+          <w:ilvl w:val="0"/>
+          <w:numId w:val="6"/>
+        </w:numPr>
+      </w:pPr>
+      <w:r>
+        <w:t>.NET, Surface 2 SDK</w:t>
+      </w:r>
+    </w:p>
+    <w:p>
+      <w:pPr>
+        <w:pStyle w:val="ListParagraph"/>
+        <w:numPr>
+          <w:ilvl w:val="0"/>
+          <w:numId w:val="6"/>
+        </w:numPr>
+      </w:pPr>
+      <w:r>
+        <w:t>Adobe Reader X (v10)</w:t>
+      </w:r>
+    </w:p>
+    <w:p>
+      <w:pPr>
+        <w:pStyle w:val="ListParagraph"/>
+        <w:numPr>
+          <w:ilvl w:val="0"/>
+          <w:numId w:val="6"/>
+        </w:numPr>
+      </w:pPr>
+      <w:r>
+        <w:t>Internetverbindung</w:t>
+      </w:r>
+    </w:p>
+    <w:p>
+      <w:pPr>
+        <w:pStyle w:val="Heading3"/>
+      </w:pPr>
+      <w:r>
+        <w:t>SVN Import</w:t>
+      </w:r>
+      <w:bookmarkStart w:id="62" w:name="_GoBack"/>
+      <w:bookmarkEnd w:id="62"/>
     </w:p>
     <w:p>
       <w:r>
@@ -41716,11 +41821,11 @@
       <w:pPr>
         <w:pStyle w:val="Heading3"/>
       </w:pPr>
-      <w:bookmarkStart w:id="65" w:name="_Toc311818828"/>
+      <w:bookmarkStart w:id="63" w:name="_Toc311819012"/>
       <w:r>
         <w:t>Ausführung</w:t>
       </w:r>
-      <w:bookmarkEnd w:id="65"/>
+      <w:bookmarkEnd w:id="63"/>
     </w:p>
     <w:p>
       <w:r>
@@ -41771,7 +41876,19 @@
         <w:rPr>
           <w:lang w:val="en-US"/>
         </w:rPr>
-        <w:t>code/trunk/ProjectFlip/ProjectFlip/bin/Debug/ProjectFlip.exe</w:t>
+        <w:t>ProjectFlip/bin/</w:t>
+      </w:r>
+      <w:r>
+        <w:rPr>
+          <w:lang w:val="en-US"/>
+        </w:rPr>
+        <w:t>Release</w:t>
+      </w:r>
+      <w:r>
+        <w:rPr>
+          <w:lang w:val="en-US"/>
+        </w:rPr>
+        <w:t>/ProjectFlip.exe</w:t>
       </w:r>
     </w:p>
     <w:p>
@@ -41819,7 +41936,19 @@
         <w:rPr>
           <w:lang w:val="en-US"/>
         </w:rPr>
-        <w:t>code/trunk/ProjectFlip/ProjectFlip.Preparer/bin/Debug/ ProjectFlip.Preparer.exe</w:t>
+        <w:t>ProjectFlip.Preparer/bin/</w:t>
+      </w:r>
+      <w:r>
+        <w:rPr>
+          <w:lang w:val="en-US"/>
+        </w:rPr>
+        <w:t>Release</w:t>
+      </w:r>
+      <w:r>
+        <w:rPr>
+          <w:lang w:val="en-US"/>
+        </w:rPr>
+        <w:t>/ ProjectFlip.Preparer.exe</w:t>
       </w:r>
     </w:p>
     <w:p>
@@ -41872,24 +42001,24 @@
       <w:pPr>
         <w:pStyle w:val="Heading1"/>
       </w:pPr>
-      <w:bookmarkStart w:id="66" w:name="_Toc311469942"/>
-      <w:bookmarkStart w:id="67" w:name="_Toc311818829"/>
+      <w:bookmarkStart w:id="64" w:name="_Toc311469942"/>
+      <w:bookmarkStart w:id="65" w:name="_Toc311819013"/>
       <w:r>
         <w:lastRenderedPageBreak/>
         <w:t>Code Dokumentation</w:t>
       </w:r>
-      <w:bookmarkEnd w:id="66"/>
-      <w:bookmarkEnd w:id="67"/>
+      <w:bookmarkEnd w:id="64"/>
+      <w:bookmarkEnd w:id="65"/>
     </w:p>
     <w:p>
       <w:pPr>
         <w:pStyle w:val="Heading2"/>
       </w:pPr>
-      <w:bookmarkStart w:id="68" w:name="_Toc311818830"/>
+      <w:bookmarkStart w:id="66" w:name="_Toc311819014"/>
       <w:r>
         <w:t>Autorenschaft</w:t>
       </w:r>
-      <w:bookmarkEnd w:id="68"/>
+      <w:bookmarkEnd w:id="66"/>
     </w:p>
     <w:p>
       <w:r>
@@ -41900,23 +42029,23 @@
       <w:pPr>
         <w:pStyle w:val="Heading2"/>
       </w:pPr>
-      <w:bookmarkStart w:id="69" w:name="_Toc311469944"/>
-      <w:bookmarkStart w:id="70" w:name="_Toc311818831"/>
+      <w:bookmarkStart w:id="67" w:name="_Toc311469944"/>
+      <w:bookmarkStart w:id="68" w:name="_Toc311819015"/>
       <w:r>
         <w:t>Code Statistik</w:t>
       </w:r>
-      <w:bookmarkEnd w:id="69"/>
-      <w:bookmarkEnd w:id="70"/>
+      <w:bookmarkEnd w:id="67"/>
+      <w:bookmarkEnd w:id="68"/>
     </w:p>
     <w:p>
       <w:pPr>
         <w:pStyle w:val="Heading3"/>
       </w:pPr>
-      <w:bookmarkStart w:id="71" w:name="_Toc311818832"/>
+      <w:bookmarkStart w:id="69" w:name="_Toc311819016"/>
       <w:r>
         <w:t>Testabdeckung</w:t>
       </w:r>
-      <w:bookmarkEnd w:id="71"/>
+      <w:bookmarkEnd w:id="69"/>
     </w:p>
     <w:p>
       <w:r>
@@ -41973,7 +42102,7 @@
       <w:pPr>
         <w:pStyle w:val="Caption"/>
       </w:pPr>
-      <w:bookmarkStart w:id="72" w:name="_Toc311818775"/>
+      <w:bookmarkStart w:id="70" w:name="_Toc311818775"/>
       <w:r>
         <w:t xml:space="preserve">Abbildung </w:t>
       </w:r>
@@ -41988,7 +42117,7 @@
       <w:r>
         <w:t xml:space="preserve"> - Testabdeckung ohne ausgeblendete Klassen</w:t>
       </w:r>
-      <w:bookmarkEnd w:id="72"/>
+      <w:bookmarkEnd w:id="70"/>
     </w:p>
     <w:p>
       <w:r>
@@ -42058,7 +42187,7 @@
       <w:pPr>
         <w:pStyle w:val="Caption"/>
       </w:pPr>
-      <w:bookmarkStart w:id="73" w:name="_Toc311818776"/>
+      <w:bookmarkStart w:id="71" w:name="_Toc311818776"/>
       <w:r>
         <w:t xml:space="preserve">Abbildung </w:t>
       </w:r>
@@ -42082,7 +42211,7 @@
       <w:r>
         <w:t xml:space="preserve"> mit ausgeblendeten Klassen</w:t>
       </w:r>
-      <w:bookmarkEnd w:id="73"/>
+      <w:bookmarkEnd w:id="71"/>
     </w:p>
     <w:p>
       <w:r>
@@ -42129,12 +42258,12 @@
       <w:pPr>
         <w:pStyle w:val="Heading3"/>
       </w:pPr>
-      <w:bookmarkStart w:id="74" w:name="_Toc311818833"/>
+      <w:bookmarkStart w:id="72" w:name="_Toc311819017"/>
       <w:r>
         <w:lastRenderedPageBreak/>
         <w:t>Lines Of Code (LOC)</w:t>
       </w:r>
-      <w:bookmarkEnd w:id="74"/>
+      <w:bookmarkEnd w:id="72"/>
     </w:p>
     <w:p>
       <w:r>
@@ -42242,17 +42371,17 @@
       <w:pPr>
         <w:pStyle w:val="Heading2"/>
       </w:pPr>
-      <w:bookmarkStart w:id="75" w:name="_Toc311469945"/>
-      <w:bookmarkStart w:id="76" w:name="_Ref311818486"/>
-      <w:bookmarkStart w:id="77" w:name="_Ref311818491"/>
-      <w:bookmarkStart w:id="78" w:name="_Toc311818834"/>
+      <w:bookmarkStart w:id="73" w:name="_Toc311469945"/>
+      <w:bookmarkStart w:id="74" w:name="_Ref311818486"/>
+      <w:bookmarkStart w:id="75" w:name="_Ref311818491"/>
+      <w:bookmarkStart w:id="76" w:name="_Toc311819018"/>
       <w:r>
         <w:t>Code Qualität</w:t>
       </w:r>
+      <w:bookmarkEnd w:id="73"/>
+      <w:bookmarkEnd w:id="74"/>
       <w:bookmarkEnd w:id="75"/>
       <w:bookmarkEnd w:id="76"/>
-      <w:bookmarkEnd w:id="77"/>
-      <w:bookmarkEnd w:id="78"/>
     </w:p>
     <w:p>
       <w:pPr>
@@ -42280,11 +42409,11 @@
       <w:pPr>
         <w:pStyle w:val="Heading3"/>
       </w:pPr>
-      <w:bookmarkStart w:id="79" w:name="_Toc311818835"/>
+      <w:bookmarkStart w:id="77" w:name="_Toc311819019"/>
       <w:r>
         <w:t>Visual Studio 2010</w:t>
       </w:r>
-      <w:bookmarkEnd w:id="79"/>
+      <w:bookmarkEnd w:id="77"/>
     </w:p>
     <w:p>
       <w:r>
@@ -42359,7 +42488,7 @@
       <w:pPr>
         <w:pStyle w:val="Caption"/>
       </w:pPr>
-      <w:bookmarkStart w:id="80" w:name="_Toc311818777"/>
+      <w:bookmarkStart w:id="78" w:name="_Toc311818777"/>
       <w:r>
         <w:t xml:space="preserve">Abbildung </w:t>
       </w:r>
@@ -42374,7 +42503,7 @@
       <w:r>
         <w:t xml:space="preserve"> - Übersicht Metriken</w:t>
       </w:r>
-      <w:bookmarkEnd w:id="80"/>
+      <w:bookmarkEnd w:id="78"/>
     </w:p>
     <w:p>
       <w:r>
@@ -42394,9 +42523,9 @@
           <w:lang w:eastAsia="de-CH"/>
         </w:rPr>
       </w:pPr>
-      <w:bookmarkStart w:id="81" w:name="_Ref311817668"/>
-      <w:bookmarkStart w:id="82" w:name="_Ref311817671"/>
-      <w:bookmarkStart w:id="83" w:name="_Toc311818836"/>
+      <w:bookmarkStart w:id="79" w:name="_Ref311817668"/>
+      <w:bookmarkStart w:id="80" w:name="_Ref311817671"/>
+      <w:bookmarkStart w:id="81" w:name="_Toc311819020"/>
       <w:r>
         <w:rPr>
           <w:rFonts w:eastAsia="Times New Roman"/>
@@ -42404,9 +42533,9 @@
         </w:rPr>
         <w:t>NDepend</w:t>
       </w:r>
+      <w:bookmarkEnd w:id="79"/>
+      <w:bookmarkEnd w:id="80"/>
       <w:bookmarkEnd w:id="81"/>
-      <w:bookmarkEnd w:id="82"/>
-      <w:bookmarkEnd w:id="83"/>
     </w:p>
     <w:p>
       <w:pPr>
@@ -42474,7 +42603,7 @@
       <w:pPr>
         <w:pStyle w:val="Caption"/>
       </w:pPr>
-      <w:bookmarkStart w:id="84" w:name="_Toc311818778"/>
+      <w:bookmarkStart w:id="82" w:name="_Toc311818778"/>
       <w:r>
         <w:t xml:space="preserve">Abbildung </w:t>
       </w:r>
@@ -42489,7 +42618,7 @@
       <w:r>
         <w:t xml:space="preserve"> - Metriken Übersicht</w:t>
       </w:r>
-      <w:bookmarkEnd w:id="84"/>
+      <w:bookmarkEnd w:id="82"/>
     </w:p>
     <w:p/>
     <w:p>
@@ -42542,7 +42671,7 @@
       <w:pPr>
         <w:pStyle w:val="Caption"/>
       </w:pPr>
-      <w:bookmarkStart w:id="85" w:name="_Toc311818779"/>
+      <w:bookmarkStart w:id="83" w:name="_Toc311818779"/>
       <w:r>
         <w:t xml:space="preserve">Abbildung </w:t>
       </w:r>
@@ -42557,20 +42686,20 @@
       <w:r>
         <w:t xml:space="preserve"> - Assemblies Metrics</w:t>
       </w:r>
-      <w:bookmarkEnd w:id="85"/>
+      <w:bookmarkEnd w:id="83"/>
     </w:p>
     <w:p>
       <w:pPr>
         <w:pStyle w:val="Heading3"/>
       </w:pPr>
-      <w:bookmarkStart w:id="86" w:name="_Toc311818837"/>
+      <w:bookmarkStart w:id="84" w:name="_Toc311819021"/>
       <w:r>
         <w:t xml:space="preserve">Code </w:t>
       </w:r>
       <w:r>
         <w:t>Warnungen</w:t>
       </w:r>
-      <w:bookmarkEnd w:id="86"/>
+      <w:bookmarkEnd w:id="84"/>
     </w:p>
     <w:p>
       <w:pPr>
@@ -42647,7 +42776,7 @@
       <w:pPr>
         <w:pStyle w:val="Caption"/>
       </w:pPr>
-      <w:bookmarkStart w:id="87" w:name="_Toc311818780"/>
+      <w:bookmarkStart w:id="85" w:name="_Toc311818780"/>
       <w:r>
         <w:t xml:space="preserve">Abbildung </w:t>
       </w:r>
@@ -42668,7 +42797,7 @@
       <w:r>
         <w:t>Warnungen beim Kompilieren</w:t>
       </w:r>
-      <w:bookmarkEnd w:id="87"/>
+      <w:bookmarkEnd w:id="85"/>
     </w:p>
     <w:p>
       <w:r>
@@ -42755,7 +42884,7 @@
       <w:pPr>
         <w:pStyle w:val="Caption"/>
       </w:pPr>
-      <w:bookmarkStart w:id="88" w:name="_Toc311818781"/>
+      <w:bookmarkStart w:id="86" w:name="_Toc311818781"/>
       <w:r>
         <w:t xml:space="preserve">Abbildung </w:t>
       </w:r>
@@ -42770,7 +42899,7 @@
       <w:r>
         <w:t xml:space="preserve"> - Keine Warnungen bei der Ausführung aller User Stories</w:t>
       </w:r>
-      <w:bookmarkEnd w:id="88"/>
+      <w:bookmarkEnd w:id="86"/>
     </w:p>
     <w:p>
       <w:pPr>
@@ -42790,14 +42919,14 @@
       <w:pPr>
         <w:pStyle w:val="Heading2"/>
       </w:pPr>
-      <w:bookmarkStart w:id="89" w:name="_Toc311469946"/>
-      <w:bookmarkStart w:id="90" w:name="_Toc311818838"/>
+      <w:bookmarkStart w:id="87" w:name="_Toc311469946"/>
+      <w:bookmarkStart w:id="88" w:name="_Toc311819022"/>
       <w:r>
         <w:lastRenderedPageBreak/>
         <w:t>Coding Standards</w:t>
       </w:r>
-      <w:bookmarkEnd w:id="89"/>
-      <w:bookmarkEnd w:id="90"/>
+      <w:bookmarkEnd w:id="87"/>
+      <w:bookmarkEnd w:id="88"/>
     </w:p>
     <w:p>
       <w:r>
@@ -42813,16 +42942,16 @@
       <w:pPr>
         <w:pStyle w:val="Heading3"/>
       </w:pPr>
-      <w:bookmarkStart w:id="91" w:name="_Toc311469947"/>
-      <w:bookmarkStart w:id="92" w:name="_Toc311818839"/>
+      <w:bookmarkStart w:id="89" w:name="_Toc311469947"/>
+      <w:bookmarkStart w:id="90" w:name="_Toc311819023"/>
       <w:r>
         <w:t xml:space="preserve">C# </w:t>
       </w:r>
-      <w:bookmarkEnd w:id="91"/>
+      <w:bookmarkEnd w:id="89"/>
       <w:r>
         <w:t>Namenskonventionen</w:t>
       </w:r>
-      <w:bookmarkEnd w:id="92"/>
+      <w:bookmarkEnd w:id="90"/>
     </w:p>
     <w:p>
       <w:r>
@@ -42879,8 +43008,8 @@
       <w:pPr>
         <w:pStyle w:val="Caption"/>
       </w:pPr>
-      <w:bookmarkStart w:id="93" w:name="_Toc311469971"/>
-      <w:bookmarkStart w:id="94" w:name="_Toc311818782"/>
+      <w:bookmarkStart w:id="91" w:name="_Toc311469971"/>
+      <w:bookmarkStart w:id="92" w:name="_Toc311818782"/>
       <w:r>
         <w:t xml:space="preserve">Abbildung </w:t>
       </w:r>
@@ -42895,8 +43024,8 @@
       <w:r>
         <w:t xml:space="preserve"> - Naming Style</w:t>
       </w:r>
-      <w:bookmarkEnd w:id="93"/>
-      <w:bookmarkEnd w:id="94"/>
+      <w:bookmarkEnd w:id="91"/>
+      <w:bookmarkEnd w:id="92"/>
     </w:p>
     <w:p>
       <w:pPr>
@@ -42905,16 +43034,16 @@
           <w:rStyle w:val="Heading3Char"/>
         </w:rPr>
       </w:pPr>
-      <w:bookmarkStart w:id="95" w:name="_Toc311469948"/>
-      <w:bookmarkStart w:id="96" w:name="_Toc311818840"/>
+      <w:bookmarkStart w:id="93" w:name="_Toc311469948"/>
+      <w:bookmarkStart w:id="94" w:name="_Toc311819024"/>
       <w:r>
         <w:t>Formatierungs</w:t>
       </w:r>
-      <w:bookmarkEnd w:id="95"/>
+      <w:bookmarkEnd w:id="93"/>
       <w:r>
         <w:t>stil</w:t>
       </w:r>
-      <w:bookmarkEnd w:id="96"/>
+      <w:bookmarkEnd w:id="94"/>
     </w:p>
     <w:p>
       <w:pPr>
@@ -42995,8 +43124,8 @@
           <w:lang w:val="en-US"/>
         </w:rPr>
       </w:pPr>
-      <w:bookmarkStart w:id="97" w:name="_Toc311469972"/>
-      <w:bookmarkStart w:id="98" w:name="_Toc311818783"/>
+      <w:bookmarkStart w:id="95" w:name="_Toc311469972"/>
+      <w:bookmarkStart w:id="96" w:name="_Toc311818783"/>
       <w:r>
         <w:rPr>
           <w:lang w:val="en-US"/>
@@ -43031,8 +43160,8 @@
         </w:rPr>
         <w:t xml:space="preserve"> - Braces Layout</w:t>
       </w:r>
-      <w:bookmarkEnd w:id="97"/>
-      <w:bookmarkEnd w:id="98"/>
+      <w:bookmarkEnd w:id="95"/>
+      <w:bookmarkEnd w:id="96"/>
     </w:p>
     <w:p>
       <w:pPr>
@@ -43114,7 +43243,7 @@
           <w:lang w:val="en-US"/>
         </w:rPr>
       </w:pPr>
-      <w:bookmarkStart w:id="99" w:name="_Toc311818784"/>
+      <w:bookmarkStart w:id="97" w:name="_Toc311818784"/>
       <w:r>
         <w:rPr>
           <w:lang w:val="en-US"/>
@@ -43152,19 +43281,19 @@
         </w:rPr>
         <w:t xml:space="preserve"> - Line Breaks and Wrapping</w:t>
       </w:r>
-      <w:bookmarkEnd w:id="99"/>
+      <w:bookmarkEnd w:id="97"/>
     </w:p>
     <w:p>
       <w:pPr>
         <w:pStyle w:val="Heading3"/>
       </w:pPr>
-      <w:bookmarkStart w:id="100" w:name="_Toc311469949"/>
-      <w:bookmarkStart w:id="101" w:name="_Toc311818841"/>
+      <w:bookmarkStart w:id="98" w:name="_Toc311469949"/>
+      <w:bookmarkStart w:id="99" w:name="_Toc311819025"/>
       <w:r>
         <w:t>CleanUp</w:t>
       </w:r>
-      <w:bookmarkEnd w:id="100"/>
-      <w:bookmarkEnd w:id="101"/>
+      <w:bookmarkEnd w:id="98"/>
+      <w:bookmarkEnd w:id="99"/>
     </w:p>
     <w:p>
       <w:r>
@@ -43222,8 +43351,8 @@
       <w:pPr>
         <w:pStyle w:val="Caption"/>
       </w:pPr>
-      <w:bookmarkStart w:id="102" w:name="_Toc311469973"/>
-      <w:bookmarkStart w:id="103" w:name="_Toc311818785"/>
+      <w:bookmarkStart w:id="100" w:name="_Toc311469973"/>
+      <w:bookmarkStart w:id="101" w:name="_Toc311818785"/>
       <w:r>
         <w:t xml:space="preserve">Abbildung </w:t>
       </w:r>
@@ -43250,23 +43379,23 @@
       <w:r>
         <w:t>Up</w:t>
       </w:r>
-      <w:bookmarkEnd w:id="102"/>
+      <w:bookmarkEnd w:id="100"/>
       <w:r>
         <w:t xml:space="preserve"> Einstellungen</w:t>
       </w:r>
-      <w:bookmarkEnd w:id="103"/>
+      <w:bookmarkEnd w:id="101"/>
     </w:p>
     <w:p>
       <w:pPr>
         <w:pStyle w:val="Heading2"/>
       </w:pPr>
-      <w:bookmarkStart w:id="104" w:name="_Toc311469950"/>
-      <w:bookmarkStart w:id="105" w:name="_Toc311818842"/>
+      <w:bookmarkStart w:id="102" w:name="_Toc311469950"/>
+      <w:bookmarkStart w:id="103" w:name="_Toc311819026"/>
       <w:r>
         <w:t>Dokumentation Quellcode</w:t>
       </w:r>
-      <w:bookmarkEnd w:id="104"/>
-      <w:bookmarkEnd w:id="105"/>
+      <w:bookmarkEnd w:id="102"/>
+      <w:bookmarkEnd w:id="103"/>
     </w:p>
     <w:p>
       <w:r>
@@ -43293,12 +43422,12 @@
       <w:pPr>
         <w:pStyle w:val="Heading1"/>
       </w:pPr>
-      <w:bookmarkStart w:id="106" w:name="_Toc311818843"/>
+      <w:bookmarkStart w:id="104" w:name="_Toc311819027"/>
       <w:r>
         <w:lastRenderedPageBreak/>
         <w:t>Code Reviews</w:t>
       </w:r>
-      <w:bookmarkEnd w:id="106"/>
+      <w:bookmarkEnd w:id="104"/>
     </w:p>
     <w:p>
       <w:r>
@@ -43314,11 +43443,11 @@
       <w:pPr>
         <w:pStyle w:val="Heading3"/>
       </w:pPr>
-      <w:bookmarkStart w:id="107" w:name="_Toc311818844"/>
+      <w:bookmarkStart w:id="105" w:name="_Toc311819028"/>
       <w:r>
         <w:t>25.11.2011</w:t>
       </w:r>
-      <w:bookmarkEnd w:id="107"/>
+      <w:bookmarkEnd w:id="105"/>
     </w:p>
     <w:p>
       <w:r>
@@ -43391,11 +43520,11 @@
       <w:pPr>
         <w:pStyle w:val="Heading3"/>
       </w:pPr>
-      <w:bookmarkStart w:id="108" w:name="_Toc311818845"/>
+      <w:bookmarkStart w:id="106" w:name="_Toc311819029"/>
       <w:r>
         <w:t>9.12.2011</w:t>
       </w:r>
-      <w:bookmarkEnd w:id="108"/>
+      <w:bookmarkEnd w:id="106"/>
     </w:p>
     <w:p>
       <w:r>
@@ -43518,11 +43647,11 @@
       <w:pPr>
         <w:pStyle w:val="Heading3"/>
       </w:pPr>
-      <w:bookmarkStart w:id="109" w:name="_Toc311818846"/>
+      <w:bookmarkStart w:id="107" w:name="_Toc311819030"/>
       <w:r>
         <w:t>16.12.2011</w:t>
       </w:r>
-      <w:bookmarkEnd w:id="109"/>
+      <w:bookmarkEnd w:id="107"/>
     </w:p>
     <w:p>
       <w:r>
@@ -43674,7 +43803,7 @@
       <w:pPr>
         <w:pStyle w:val="Caption"/>
       </w:pPr>
-      <w:bookmarkStart w:id="110" w:name="_Toc311818786"/>
+      <w:bookmarkStart w:id="108" w:name="_Toc311818786"/>
       <w:r>
         <w:t xml:space="preserve">Abbildung </w:t>
       </w:r>
@@ -43692,7 +43821,7 @@
       <w:r>
         <w:t>Warnungen</w:t>
       </w:r>
-      <w:bookmarkEnd w:id="110"/>
+      <w:bookmarkEnd w:id="108"/>
     </w:p>
     <w:p>
       <w:r>
@@ -43860,7 +43989,7 @@
         <w:noProof/>
         <w:lang w:val="de-DE"/>
       </w:rPr>
-      <w:t>1</w:t>
+      <w:t>27</w:t>
     </w:r>
     <w:r>
       <w:rPr>
@@ -43881,7 +44010,7 @@
           <w:noProof/>
           <w:lang w:val="de-DE"/>
         </w:rPr>
-        <w:t>36</w:t>
+        <w:t>35</w:t>
       </w:r>
     </w:fldSimple>
   </w:p>
@@ -49461,11 +49590,11 @@
         </c:dLbls>
         <c:gapWidth val="150"/>
         <c:overlap val="100"/>
-        <c:axId val="69850624"/>
-        <c:axId val="69852160"/>
+        <c:axId val="166363520"/>
+        <c:axId val="166365056"/>
       </c:barChart>
       <c:catAx>
-        <c:axId val="69850624"/>
+        <c:axId val="166363520"/>
         <c:scaling>
           <c:orientation val="minMax"/>
         </c:scaling>
@@ -49474,7 +49603,7 @@
         <c:majorTickMark val="out"/>
         <c:minorTickMark val="none"/>
         <c:tickLblPos val="nextTo"/>
-        <c:crossAx val="69852160"/>
+        <c:crossAx val="166365056"/>
         <c:crosses val="autoZero"/>
         <c:auto val="1"/>
         <c:lblAlgn val="ctr"/>
@@ -49482,7 +49611,7 @@
         <c:noMultiLvlLbl val="0"/>
       </c:catAx>
       <c:valAx>
-        <c:axId val="69852160"/>
+        <c:axId val="166365056"/>
         <c:scaling>
           <c:orientation val="minMax"/>
           <c:max val="1"/>
@@ -49494,7 +49623,7 @@
         <c:majorTickMark val="out"/>
         <c:minorTickMark val="none"/>
         <c:tickLblPos val="nextTo"/>
-        <c:crossAx val="69850624"/>
+        <c:crossAx val="166363520"/>
         <c:crosses val="autoZero"/>
         <c:crossBetween val="between"/>
       </c:valAx>
@@ -49810,11 +49939,11 @@
         </c:dLbls>
         <c:gapWidth val="150"/>
         <c:overlap val="100"/>
-        <c:axId val="86558208"/>
-        <c:axId val="86559744"/>
+        <c:axId val="163946880"/>
+        <c:axId val="163948416"/>
       </c:barChart>
       <c:catAx>
-        <c:axId val="86558208"/>
+        <c:axId val="163946880"/>
         <c:scaling>
           <c:orientation val="minMax"/>
         </c:scaling>
@@ -49823,7 +49952,7 @@
         <c:majorTickMark val="out"/>
         <c:minorTickMark val="none"/>
         <c:tickLblPos val="nextTo"/>
-        <c:crossAx val="86559744"/>
+        <c:crossAx val="163948416"/>
         <c:crosses val="autoZero"/>
         <c:auto val="1"/>
         <c:lblAlgn val="ctr"/>
@@ -49831,7 +49960,7 @@
         <c:noMultiLvlLbl val="0"/>
       </c:catAx>
       <c:valAx>
-        <c:axId val="86559744"/>
+        <c:axId val="163948416"/>
         <c:scaling>
           <c:orientation val="minMax"/>
           <c:max val="1"/>
@@ -49843,7 +49972,7 @@
         <c:majorTickMark val="out"/>
         <c:minorTickMark val="none"/>
         <c:tickLblPos val="nextTo"/>
-        <c:crossAx val="86558208"/>
+        <c:crossAx val="163946880"/>
         <c:crosses val="autoZero"/>
         <c:crossBetween val="between"/>
       </c:valAx>
@@ -50088,11 +50217,11 @@
         </c:dLbls>
         <c:gapWidth val="150"/>
         <c:overlap val="100"/>
-        <c:axId val="87446272"/>
-        <c:axId val="87447808"/>
+        <c:axId val="166616448"/>
+        <c:axId val="166622336"/>
       </c:barChart>
       <c:catAx>
-        <c:axId val="87446272"/>
+        <c:axId val="166616448"/>
         <c:scaling>
           <c:orientation val="minMax"/>
         </c:scaling>
@@ -50101,7 +50230,7 @@
         <c:majorTickMark val="out"/>
         <c:minorTickMark val="none"/>
         <c:tickLblPos val="nextTo"/>
-        <c:crossAx val="87447808"/>
+        <c:crossAx val="166622336"/>
         <c:crosses val="autoZero"/>
         <c:auto val="1"/>
         <c:lblAlgn val="ctr"/>
@@ -50109,7 +50238,7 @@
         <c:noMultiLvlLbl val="0"/>
       </c:catAx>
       <c:valAx>
-        <c:axId val="87447808"/>
+        <c:axId val="166622336"/>
         <c:scaling>
           <c:orientation val="minMax"/>
           <c:max val="1"/>
@@ -50121,7 +50250,7 @@
         <c:majorTickMark val="out"/>
         <c:minorTickMark val="none"/>
         <c:tickLblPos val="nextTo"/>
-        <c:crossAx val="87446272"/>
+        <c:crossAx val="166616448"/>
         <c:crosses val="autoZero"/>
         <c:crossBetween val="between"/>
       </c:valAx>
@@ -50381,11 +50510,11 @@
         </c:dLbls>
         <c:gapWidth val="150"/>
         <c:overlap val="100"/>
-        <c:axId val="164016128"/>
-        <c:axId val="164017664"/>
+        <c:axId val="166500992"/>
+        <c:axId val="166502784"/>
       </c:barChart>
       <c:catAx>
-        <c:axId val="164016128"/>
+        <c:axId val="166500992"/>
         <c:scaling>
           <c:orientation val="minMax"/>
         </c:scaling>
@@ -50394,7 +50523,7 @@
         <c:majorTickMark val="out"/>
         <c:minorTickMark val="none"/>
         <c:tickLblPos val="nextTo"/>
-        <c:crossAx val="164017664"/>
+        <c:crossAx val="166502784"/>
         <c:crosses val="autoZero"/>
         <c:auto val="1"/>
         <c:lblAlgn val="ctr"/>
@@ -50402,7 +50531,7 @@
         <c:noMultiLvlLbl val="0"/>
       </c:catAx>
       <c:valAx>
-        <c:axId val="164017664"/>
+        <c:axId val="166502784"/>
         <c:scaling>
           <c:orientation val="minMax"/>
           <c:max val="1"/>
@@ -50414,7 +50543,7 @@
         <c:majorTickMark val="out"/>
         <c:minorTickMark val="none"/>
         <c:tickLblPos val="nextTo"/>
-        <c:crossAx val="164016128"/>
+        <c:crossAx val="166500992"/>
         <c:crosses val="autoZero"/>
         <c:crossBetween val="between"/>
       </c:valAx>
@@ -50668,11 +50797,11 @@
         </c:dLbls>
         <c:gapWidth val="150"/>
         <c:overlap val="100"/>
-        <c:axId val="166976512"/>
-        <c:axId val="166994688"/>
+        <c:axId val="166934016"/>
+        <c:axId val="166935552"/>
       </c:barChart>
       <c:catAx>
-        <c:axId val="166976512"/>
+        <c:axId val="166934016"/>
         <c:scaling>
           <c:orientation val="minMax"/>
         </c:scaling>
@@ -50681,7 +50810,7 @@
         <c:majorTickMark val="out"/>
         <c:minorTickMark val="none"/>
         <c:tickLblPos val="nextTo"/>
-        <c:crossAx val="166994688"/>
+        <c:crossAx val="166935552"/>
         <c:crosses val="autoZero"/>
         <c:auto val="1"/>
         <c:lblAlgn val="ctr"/>
@@ -50689,7 +50818,7 @@
         <c:noMultiLvlLbl val="0"/>
       </c:catAx>
       <c:valAx>
-        <c:axId val="166994688"/>
+        <c:axId val="166935552"/>
         <c:scaling>
           <c:orientation val="minMax"/>
           <c:max val="1"/>
@@ -50701,7 +50830,7 @@
         <c:majorTickMark val="out"/>
         <c:minorTickMark val="none"/>
         <c:tickLblPos val="nextTo"/>
-        <c:crossAx val="166976512"/>
+        <c:crossAx val="166934016"/>
         <c:crosses val="autoZero"/>
         <c:crossBetween val="between"/>
       </c:valAx>
@@ -51014,11 +51143,11 @@
         </c:dLbls>
         <c:gapWidth val="150"/>
         <c:overlap val="100"/>
-        <c:axId val="166775808"/>
-        <c:axId val="167039744"/>
+        <c:axId val="166606336"/>
+        <c:axId val="166607872"/>
       </c:barChart>
       <c:catAx>
-        <c:axId val="166775808"/>
+        <c:axId val="166606336"/>
         <c:scaling>
           <c:orientation val="minMax"/>
         </c:scaling>
@@ -51027,7 +51156,7 @@
         <c:majorTickMark val="out"/>
         <c:minorTickMark val="none"/>
         <c:tickLblPos val="nextTo"/>
-        <c:crossAx val="167039744"/>
+        <c:crossAx val="166607872"/>
         <c:crosses val="autoZero"/>
         <c:auto val="1"/>
         <c:lblAlgn val="ctr"/>
@@ -51035,7 +51164,7 @@
         <c:noMultiLvlLbl val="0"/>
       </c:catAx>
       <c:valAx>
-        <c:axId val="167039744"/>
+        <c:axId val="166607872"/>
         <c:scaling>
           <c:orientation val="minMax"/>
           <c:max val="1"/>
@@ -51047,7 +51176,7 @@
         <c:majorTickMark val="out"/>
         <c:minorTickMark val="none"/>
         <c:tickLblPos val="nextTo"/>
-        <c:crossAx val="166775808"/>
+        <c:crossAx val="166606336"/>
         <c:crosses val="autoZero"/>
         <c:crossBetween val="between"/>
       </c:valAx>
@@ -52397,44 +52526,44 @@
   </dgm:ptLst>
   <dgm:cxnLst>
     <dgm:cxn modelId="{42DD57A2-2B67-4EBF-A8B0-E0F889252214}" srcId="{E9AB4042-5B14-4466-B764-99D193D8637C}" destId="{E231B255-403C-433F-94FB-F79E4F73A84B}" srcOrd="4" destOrd="0" parTransId="{AF984D73-4D39-40C7-8143-6911FAC0236B}" sibTransId="{6D6B64F5-2AD0-4702-8C16-738CC2C4C3A2}"/>
-    <dgm:cxn modelId="{5210F4DC-06D6-430F-B23C-FEF2FF2BD0D9}" type="presOf" srcId="{AC2E6B50-5446-427D-A374-B5D0B9777DB9}" destId="{9BBB0D5E-EE1A-440C-9112-567F0DF89638}" srcOrd="0" destOrd="0" presId="urn:microsoft.com/office/officeart/2005/8/layout/radial1"/>
-    <dgm:cxn modelId="{0ED3415A-9C3A-4A34-AB8B-B70388BF0D49}" type="presOf" srcId="{7E3B3794-5A6D-4BF8-92C0-EE0F410078CF}" destId="{720499F4-74F8-4D43-944A-3BC7672158CB}" srcOrd="1" destOrd="0" presId="urn:microsoft.com/office/officeart/2005/8/layout/radial1"/>
-    <dgm:cxn modelId="{16D8A0EF-5A93-4380-928A-9FEED5E00B9B}" type="presOf" srcId="{3CF68BBD-CA3D-4584-893A-09624D4EA933}" destId="{C18B3486-2024-4580-B6BF-9A5C474253EF}" srcOrd="0" destOrd="0" presId="urn:microsoft.com/office/officeart/2005/8/layout/radial1"/>
-    <dgm:cxn modelId="{694A11F0-BE80-4E16-9221-7635CF2CE1E8}" type="presOf" srcId="{7AEC719E-5B1B-49FF-8663-E21CDB44D8EB}" destId="{4BDBFFBC-CC47-4B10-88D4-D1D3B8D01305}" srcOrd="0" destOrd="0" presId="urn:microsoft.com/office/officeart/2005/8/layout/radial1"/>
-    <dgm:cxn modelId="{4ACB3BCD-C414-432B-AAE1-E82168969149}" type="presOf" srcId="{E231B255-403C-433F-94FB-F79E4F73A84B}" destId="{005A70BC-43E5-464F-923F-0C035181F2D0}" srcOrd="0" destOrd="0" presId="urn:microsoft.com/office/officeart/2005/8/layout/radial1"/>
-    <dgm:cxn modelId="{96C21889-B8FB-4BD0-800E-CC7051D0B209}" type="presOf" srcId="{639112F8-336A-456C-998A-D38E534FE472}" destId="{68097001-E8AA-40BE-9FB0-BD03425DF1DC}" srcOrd="0" destOrd="0" presId="urn:microsoft.com/office/officeart/2005/8/layout/radial1"/>
-    <dgm:cxn modelId="{7626F731-E77E-4AEE-8568-DBC5A625D71F}" type="presOf" srcId="{101F4317-3430-4426-94F5-802085099F17}" destId="{7451AC9A-2038-4CA1-82DA-6F7B2FBF7E73}" srcOrd="0" destOrd="0" presId="urn:microsoft.com/office/officeart/2005/8/layout/radial1"/>
-    <dgm:cxn modelId="{4CFAB191-0FBA-4A11-9948-C89B841D8370}" type="presOf" srcId="{A9DDB178-81E9-4B85-A304-BBE8C6416A45}" destId="{89D5F5D4-7153-4108-AFBD-7DCCC3F4B094}" srcOrd="0" destOrd="0" presId="urn:microsoft.com/office/officeart/2005/8/layout/radial1"/>
-    <dgm:cxn modelId="{D2B97E82-5C60-49E9-B418-0DDBA9C656C3}" type="presOf" srcId="{E9AB4042-5B14-4466-B764-99D193D8637C}" destId="{6846C535-EEBE-4A04-BCEA-F9D68B9831CD}" srcOrd="0" destOrd="0" presId="urn:microsoft.com/office/officeart/2005/8/layout/radial1"/>
+    <dgm:cxn modelId="{10EBF5F2-16EF-488C-BD81-1C60CE50FDB2}" type="presOf" srcId="{CF1FD670-4494-47E5-AD34-AC2AFEB2038F}" destId="{143137AE-D05B-4175-8A9E-5B6A52BDE5BB}" srcOrd="1" destOrd="0" presId="urn:microsoft.com/office/officeart/2005/8/layout/radial1"/>
+    <dgm:cxn modelId="{32B9FD05-72AE-400F-AE58-4807BAA6FBE3}" type="presOf" srcId="{101F4317-3430-4426-94F5-802085099F17}" destId="{7451AC9A-2038-4CA1-82DA-6F7B2FBF7E73}" srcOrd="0" destOrd="0" presId="urn:microsoft.com/office/officeart/2005/8/layout/radial1"/>
+    <dgm:cxn modelId="{EC154EA5-EEA2-4932-9ADF-6696A31F3D5C}" type="presOf" srcId="{3C274CA4-0B5F-4EDB-A90C-1723D3716243}" destId="{C224DE0D-8961-4274-ABD0-478C851137C7}" srcOrd="1" destOrd="0" presId="urn:microsoft.com/office/officeart/2005/8/layout/radial1"/>
     <dgm:cxn modelId="{A11C0DE3-3640-43E2-AEAE-0AA88FC4D8B2}" srcId="{7AEC719E-5B1B-49FF-8663-E21CDB44D8EB}" destId="{E9AB4042-5B14-4466-B764-99D193D8637C}" srcOrd="0" destOrd="0" parTransId="{89CE2173-BE74-48B3-99F6-EEE18D38F0AE}" sibTransId="{234DE994-FA73-4261-A8E2-AE8DF20BA9E7}"/>
-    <dgm:cxn modelId="{038D037D-7486-4178-A95D-62CA4A60918E}" type="presOf" srcId="{3CF68BBD-CA3D-4584-893A-09624D4EA933}" destId="{FF9714EE-32C8-4758-B607-C8BE8CA03FD2}" srcOrd="1" destOrd="0" presId="urn:microsoft.com/office/officeart/2005/8/layout/radial1"/>
-    <dgm:cxn modelId="{B99C89F3-AA73-470A-BCC4-EBE5E467522D}" type="presOf" srcId="{7E3B3794-5A6D-4BF8-92C0-EE0F410078CF}" destId="{CAA65A0C-69A6-4C84-8669-EBCAF296CB08}" srcOrd="0" destOrd="0" presId="urn:microsoft.com/office/officeart/2005/8/layout/radial1"/>
+    <dgm:cxn modelId="{8DD00615-CCC8-4377-92D0-83B7857BCC3D}" type="presOf" srcId="{7AEC719E-5B1B-49FF-8663-E21CDB44D8EB}" destId="{4BDBFFBC-CC47-4B10-88D4-D1D3B8D01305}" srcOrd="0" destOrd="0" presId="urn:microsoft.com/office/officeart/2005/8/layout/radial1"/>
+    <dgm:cxn modelId="{7ADCD91C-1169-4C2C-89E4-404C4BDC4989}" type="presOf" srcId="{7E3B3794-5A6D-4BF8-92C0-EE0F410078CF}" destId="{CAA65A0C-69A6-4C84-8669-EBCAF296CB08}" srcOrd="0" destOrd="0" presId="urn:microsoft.com/office/officeart/2005/8/layout/radial1"/>
+    <dgm:cxn modelId="{26A170F5-2E8E-4D96-AC11-D98920F94E28}" type="presOf" srcId="{E9AB4042-5B14-4466-B764-99D193D8637C}" destId="{6846C535-EEBE-4A04-BCEA-F9D68B9831CD}" srcOrd="0" destOrd="0" presId="urn:microsoft.com/office/officeart/2005/8/layout/radial1"/>
     <dgm:cxn modelId="{6D06C58E-906F-41B3-BA19-2E8DE5D3686A}" srcId="{E9AB4042-5B14-4466-B764-99D193D8637C}" destId="{101F4317-3430-4426-94F5-802085099F17}" srcOrd="1" destOrd="0" parTransId="{3CF68BBD-CA3D-4584-893A-09624D4EA933}" sibTransId="{0B1D878A-A510-4A0B-A296-49579007781D}"/>
     <dgm:cxn modelId="{C84E003D-7E80-4239-B087-D1CD83D6233A}" srcId="{E9AB4042-5B14-4466-B764-99D193D8637C}" destId="{AC2E6B50-5446-427D-A374-B5D0B9777DB9}" srcOrd="2" destOrd="0" parTransId="{7E3B3794-5A6D-4BF8-92C0-EE0F410078CF}" sibTransId="{A5637B9C-DBA0-4060-B673-CFA9C524CB20}"/>
-    <dgm:cxn modelId="{E371A24A-477D-4235-807D-70233BD58A72}" type="presOf" srcId="{3C274CA4-0B5F-4EDB-A90C-1723D3716243}" destId="{C224DE0D-8961-4274-ABD0-478C851137C7}" srcOrd="1" destOrd="0" presId="urn:microsoft.com/office/officeart/2005/8/layout/radial1"/>
-    <dgm:cxn modelId="{7D1425C8-2E93-4543-97C4-A92A236B0EB6}" type="presOf" srcId="{CF1FD670-4494-47E5-AD34-AC2AFEB2038F}" destId="{572931F3-729D-44CB-9B9B-ED95DA635A33}" srcOrd="0" destOrd="0" presId="urn:microsoft.com/office/officeart/2005/8/layout/radial1"/>
-    <dgm:cxn modelId="{98B62E2C-27A0-461A-AF53-E534BD664901}" type="presOf" srcId="{3C274CA4-0B5F-4EDB-A90C-1723D3716243}" destId="{DD0BB130-580A-485E-B69B-79AED6CF078A}" srcOrd="0" destOrd="0" presId="urn:microsoft.com/office/officeart/2005/8/layout/radial1"/>
+    <dgm:cxn modelId="{3087E81B-CA65-4D4D-8B67-16DB932473E8}" type="presOf" srcId="{E231B255-403C-433F-94FB-F79E4F73A84B}" destId="{005A70BC-43E5-464F-923F-0C035181F2D0}" srcOrd="0" destOrd="0" presId="urn:microsoft.com/office/officeart/2005/8/layout/radial1"/>
+    <dgm:cxn modelId="{A07C2390-5271-47E2-85A9-5B9940162081}" type="presOf" srcId="{3C274CA4-0B5F-4EDB-A90C-1723D3716243}" destId="{DD0BB130-580A-485E-B69B-79AED6CF078A}" srcOrd="0" destOrd="0" presId="urn:microsoft.com/office/officeart/2005/8/layout/radial1"/>
     <dgm:cxn modelId="{E4CE0CBE-2AF8-4E52-8CB1-729D19B0C910}" srcId="{E9AB4042-5B14-4466-B764-99D193D8637C}" destId="{639112F8-336A-456C-998A-D38E534FE472}" srcOrd="3" destOrd="0" parTransId="{3C274CA4-0B5F-4EDB-A90C-1723D3716243}" sibTransId="{C3D4CE7B-247A-4E0A-892A-C91BF999601F}"/>
-    <dgm:cxn modelId="{29883FF8-CF87-480E-979D-89767C9C6EC0}" type="presOf" srcId="{AF984D73-4D39-40C7-8143-6911FAC0236B}" destId="{FAE49765-1ED3-41C6-A270-6667F1BA84D0}" srcOrd="0" destOrd="0" presId="urn:microsoft.com/office/officeart/2005/8/layout/radial1"/>
+    <dgm:cxn modelId="{FFE33E24-E0EE-454C-A521-AD54CF535F18}" type="presOf" srcId="{AF984D73-4D39-40C7-8143-6911FAC0236B}" destId="{FAE49765-1ED3-41C6-A270-6667F1BA84D0}" srcOrd="0" destOrd="0" presId="urn:microsoft.com/office/officeart/2005/8/layout/radial1"/>
+    <dgm:cxn modelId="{808D7172-C269-48C3-824C-E9BEBB693BD9}" type="presOf" srcId="{A9DDB178-81E9-4B85-A304-BBE8C6416A45}" destId="{89D5F5D4-7153-4108-AFBD-7DCCC3F4B094}" srcOrd="0" destOrd="0" presId="urn:microsoft.com/office/officeart/2005/8/layout/radial1"/>
+    <dgm:cxn modelId="{051E3BC8-7E65-4955-946D-90C216DAD814}" type="presOf" srcId="{3CF68BBD-CA3D-4584-893A-09624D4EA933}" destId="{C18B3486-2024-4580-B6BF-9A5C474253EF}" srcOrd="0" destOrd="0" presId="urn:microsoft.com/office/officeart/2005/8/layout/radial1"/>
+    <dgm:cxn modelId="{33743350-3606-418D-9F06-FC4EB31426E9}" type="presOf" srcId="{7E3B3794-5A6D-4BF8-92C0-EE0F410078CF}" destId="{720499F4-74F8-4D43-944A-3BC7672158CB}" srcOrd="1" destOrd="0" presId="urn:microsoft.com/office/officeart/2005/8/layout/radial1"/>
+    <dgm:cxn modelId="{6E413724-BAEB-48C3-A381-CE6819F0E79B}" type="presOf" srcId="{3CF68BBD-CA3D-4584-893A-09624D4EA933}" destId="{FF9714EE-32C8-4758-B607-C8BE8CA03FD2}" srcOrd="1" destOrd="0" presId="urn:microsoft.com/office/officeart/2005/8/layout/radial1"/>
     <dgm:cxn modelId="{527DCCD7-A1A4-4DCA-BA98-3753534158A9}" srcId="{E9AB4042-5B14-4466-B764-99D193D8637C}" destId="{A9DDB178-81E9-4B85-A304-BBE8C6416A45}" srcOrd="0" destOrd="0" parTransId="{CF1FD670-4494-47E5-AD34-AC2AFEB2038F}" sibTransId="{E92CFB15-3421-4942-A8A0-A12A8396CB22}"/>
-    <dgm:cxn modelId="{7FD66D1E-2F38-4CE8-91D1-7131F812CEAC}" type="presOf" srcId="{CF1FD670-4494-47E5-AD34-AC2AFEB2038F}" destId="{143137AE-D05B-4175-8A9E-5B6A52BDE5BB}" srcOrd="1" destOrd="0" presId="urn:microsoft.com/office/officeart/2005/8/layout/radial1"/>
-    <dgm:cxn modelId="{8DE37369-D2E3-4B65-A56E-409E9A8928B4}" type="presOf" srcId="{AF984D73-4D39-40C7-8143-6911FAC0236B}" destId="{5DA735EF-48DB-4755-9106-9E5FDBA17AA8}" srcOrd="1" destOrd="0" presId="urn:microsoft.com/office/officeart/2005/8/layout/radial1"/>
-    <dgm:cxn modelId="{A89EB494-E6DC-4B68-90D3-CD453FC68CB9}" type="presParOf" srcId="{4BDBFFBC-CC47-4B10-88D4-D1D3B8D01305}" destId="{6846C535-EEBE-4A04-BCEA-F9D68B9831CD}" srcOrd="0" destOrd="0" presId="urn:microsoft.com/office/officeart/2005/8/layout/radial1"/>
-    <dgm:cxn modelId="{D027F205-CB97-4067-9209-2F642B87317F}" type="presParOf" srcId="{4BDBFFBC-CC47-4B10-88D4-D1D3B8D01305}" destId="{572931F3-729D-44CB-9B9B-ED95DA635A33}" srcOrd="1" destOrd="0" presId="urn:microsoft.com/office/officeart/2005/8/layout/radial1"/>
-    <dgm:cxn modelId="{4DE020E7-079B-4D09-B73D-CD3CA9050CDF}" type="presParOf" srcId="{572931F3-729D-44CB-9B9B-ED95DA635A33}" destId="{143137AE-D05B-4175-8A9E-5B6A52BDE5BB}" srcOrd="0" destOrd="0" presId="urn:microsoft.com/office/officeart/2005/8/layout/radial1"/>
-    <dgm:cxn modelId="{D42A3805-1E2E-4182-8F42-C67C0930E723}" type="presParOf" srcId="{4BDBFFBC-CC47-4B10-88D4-D1D3B8D01305}" destId="{89D5F5D4-7153-4108-AFBD-7DCCC3F4B094}" srcOrd="2" destOrd="0" presId="urn:microsoft.com/office/officeart/2005/8/layout/radial1"/>
-    <dgm:cxn modelId="{5207BB35-F5DF-4D35-817A-F0262DA56A57}" type="presParOf" srcId="{4BDBFFBC-CC47-4B10-88D4-D1D3B8D01305}" destId="{C18B3486-2024-4580-B6BF-9A5C474253EF}" srcOrd="3" destOrd="0" presId="urn:microsoft.com/office/officeart/2005/8/layout/radial1"/>
-    <dgm:cxn modelId="{ACCE1F3F-1D8A-47A0-BD13-CAB88A26444C}" type="presParOf" srcId="{C18B3486-2024-4580-B6BF-9A5C474253EF}" destId="{FF9714EE-32C8-4758-B607-C8BE8CA03FD2}" srcOrd="0" destOrd="0" presId="urn:microsoft.com/office/officeart/2005/8/layout/radial1"/>
-    <dgm:cxn modelId="{DB9F7E5F-F712-484E-9808-BD4DD5932CD3}" type="presParOf" srcId="{4BDBFFBC-CC47-4B10-88D4-D1D3B8D01305}" destId="{7451AC9A-2038-4CA1-82DA-6F7B2FBF7E73}" srcOrd="4" destOrd="0" presId="urn:microsoft.com/office/officeart/2005/8/layout/radial1"/>
-    <dgm:cxn modelId="{7A447F35-15CF-4A62-AF4D-370FAC62650D}" type="presParOf" srcId="{4BDBFFBC-CC47-4B10-88D4-D1D3B8D01305}" destId="{CAA65A0C-69A6-4C84-8669-EBCAF296CB08}" srcOrd="5" destOrd="0" presId="urn:microsoft.com/office/officeart/2005/8/layout/radial1"/>
-    <dgm:cxn modelId="{E7CC3C3C-A074-4326-BD90-F82CB6702379}" type="presParOf" srcId="{CAA65A0C-69A6-4C84-8669-EBCAF296CB08}" destId="{720499F4-74F8-4D43-944A-3BC7672158CB}" srcOrd="0" destOrd="0" presId="urn:microsoft.com/office/officeart/2005/8/layout/radial1"/>
-    <dgm:cxn modelId="{0B5AEA14-BFE3-42A7-891B-D110FD4C7341}" type="presParOf" srcId="{4BDBFFBC-CC47-4B10-88D4-D1D3B8D01305}" destId="{9BBB0D5E-EE1A-440C-9112-567F0DF89638}" srcOrd="6" destOrd="0" presId="urn:microsoft.com/office/officeart/2005/8/layout/radial1"/>
-    <dgm:cxn modelId="{9688F1EF-9311-4243-B9FE-8E0400A87094}" type="presParOf" srcId="{4BDBFFBC-CC47-4B10-88D4-D1D3B8D01305}" destId="{DD0BB130-580A-485E-B69B-79AED6CF078A}" srcOrd="7" destOrd="0" presId="urn:microsoft.com/office/officeart/2005/8/layout/radial1"/>
-    <dgm:cxn modelId="{1AD29B1C-ACB1-46EE-8C94-3C93BA96208D}" type="presParOf" srcId="{DD0BB130-580A-485E-B69B-79AED6CF078A}" destId="{C224DE0D-8961-4274-ABD0-478C851137C7}" srcOrd="0" destOrd="0" presId="urn:microsoft.com/office/officeart/2005/8/layout/radial1"/>
-    <dgm:cxn modelId="{7B560518-7B6A-4DE6-9402-EF2254601FB0}" type="presParOf" srcId="{4BDBFFBC-CC47-4B10-88D4-D1D3B8D01305}" destId="{68097001-E8AA-40BE-9FB0-BD03425DF1DC}" srcOrd="8" destOrd="0" presId="urn:microsoft.com/office/officeart/2005/8/layout/radial1"/>
-    <dgm:cxn modelId="{E8FD8DA8-B0EC-43FC-9520-11AE2ED3C223}" type="presParOf" srcId="{4BDBFFBC-CC47-4B10-88D4-D1D3B8D01305}" destId="{FAE49765-1ED3-41C6-A270-6667F1BA84D0}" srcOrd="9" destOrd="0" presId="urn:microsoft.com/office/officeart/2005/8/layout/radial1"/>
-    <dgm:cxn modelId="{CE30DBB4-7015-41CD-BD34-59D5ABFBA056}" type="presParOf" srcId="{FAE49765-1ED3-41C6-A270-6667F1BA84D0}" destId="{5DA735EF-48DB-4755-9106-9E5FDBA17AA8}" srcOrd="0" destOrd="0" presId="urn:microsoft.com/office/officeart/2005/8/layout/radial1"/>
-    <dgm:cxn modelId="{B57E6B73-B4A4-4A2A-899B-F861A95324E3}" type="presParOf" srcId="{4BDBFFBC-CC47-4B10-88D4-D1D3B8D01305}" destId="{005A70BC-43E5-464F-923F-0C035181F2D0}" srcOrd="10" destOrd="0" presId="urn:microsoft.com/office/officeart/2005/8/layout/radial1"/>
+    <dgm:cxn modelId="{BF62A2D0-FE25-4072-B4D5-5A9CCAD7C537}" type="presOf" srcId="{AC2E6B50-5446-427D-A374-B5D0B9777DB9}" destId="{9BBB0D5E-EE1A-440C-9112-567F0DF89638}" srcOrd="0" destOrd="0" presId="urn:microsoft.com/office/officeart/2005/8/layout/radial1"/>
+    <dgm:cxn modelId="{D4DEDE58-E9F4-4D79-8C6E-14D1C8C466EC}" type="presOf" srcId="{AF984D73-4D39-40C7-8143-6911FAC0236B}" destId="{5DA735EF-48DB-4755-9106-9E5FDBA17AA8}" srcOrd="1" destOrd="0" presId="urn:microsoft.com/office/officeart/2005/8/layout/radial1"/>
+    <dgm:cxn modelId="{5E9D9098-AF96-4C2F-884F-694FA00E2479}" type="presOf" srcId="{CF1FD670-4494-47E5-AD34-AC2AFEB2038F}" destId="{572931F3-729D-44CB-9B9B-ED95DA635A33}" srcOrd="0" destOrd="0" presId="urn:microsoft.com/office/officeart/2005/8/layout/radial1"/>
+    <dgm:cxn modelId="{D7EC4F48-B42B-45BC-8E25-F2570E7AD2B7}" type="presOf" srcId="{639112F8-336A-456C-998A-D38E534FE472}" destId="{68097001-E8AA-40BE-9FB0-BD03425DF1DC}" srcOrd="0" destOrd="0" presId="urn:microsoft.com/office/officeart/2005/8/layout/radial1"/>
+    <dgm:cxn modelId="{B7333816-213C-4F23-B12E-698FB8FC9A4A}" type="presParOf" srcId="{4BDBFFBC-CC47-4B10-88D4-D1D3B8D01305}" destId="{6846C535-EEBE-4A04-BCEA-F9D68B9831CD}" srcOrd="0" destOrd="0" presId="urn:microsoft.com/office/officeart/2005/8/layout/radial1"/>
+    <dgm:cxn modelId="{1AD08319-B56B-4678-B20C-F5FE09CF3AFF}" type="presParOf" srcId="{4BDBFFBC-CC47-4B10-88D4-D1D3B8D01305}" destId="{572931F3-729D-44CB-9B9B-ED95DA635A33}" srcOrd="1" destOrd="0" presId="urn:microsoft.com/office/officeart/2005/8/layout/radial1"/>
+    <dgm:cxn modelId="{B60BC3D9-5B5D-43BB-894C-0335D36A1103}" type="presParOf" srcId="{572931F3-729D-44CB-9B9B-ED95DA635A33}" destId="{143137AE-D05B-4175-8A9E-5B6A52BDE5BB}" srcOrd="0" destOrd="0" presId="urn:microsoft.com/office/officeart/2005/8/layout/radial1"/>
+    <dgm:cxn modelId="{3F8E8E73-0D56-42A8-B5B2-2B80A5A6A614}" type="presParOf" srcId="{4BDBFFBC-CC47-4B10-88D4-D1D3B8D01305}" destId="{89D5F5D4-7153-4108-AFBD-7DCCC3F4B094}" srcOrd="2" destOrd="0" presId="urn:microsoft.com/office/officeart/2005/8/layout/radial1"/>
+    <dgm:cxn modelId="{F5CCA89B-1487-4DC9-A9D0-C6C2ADFDA23B}" type="presParOf" srcId="{4BDBFFBC-CC47-4B10-88D4-D1D3B8D01305}" destId="{C18B3486-2024-4580-B6BF-9A5C474253EF}" srcOrd="3" destOrd="0" presId="urn:microsoft.com/office/officeart/2005/8/layout/radial1"/>
+    <dgm:cxn modelId="{73975299-424D-4DE0-ABA7-EF1382347EC5}" type="presParOf" srcId="{C18B3486-2024-4580-B6BF-9A5C474253EF}" destId="{FF9714EE-32C8-4758-B607-C8BE8CA03FD2}" srcOrd="0" destOrd="0" presId="urn:microsoft.com/office/officeart/2005/8/layout/radial1"/>
+    <dgm:cxn modelId="{8A264C1A-446D-4A5F-9569-1DFEC7410A28}" type="presParOf" srcId="{4BDBFFBC-CC47-4B10-88D4-D1D3B8D01305}" destId="{7451AC9A-2038-4CA1-82DA-6F7B2FBF7E73}" srcOrd="4" destOrd="0" presId="urn:microsoft.com/office/officeart/2005/8/layout/radial1"/>
+    <dgm:cxn modelId="{8C824149-BB50-4432-A7E7-DF18F9DE80EA}" type="presParOf" srcId="{4BDBFFBC-CC47-4B10-88D4-D1D3B8D01305}" destId="{CAA65A0C-69A6-4C84-8669-EBCAF296CB08}" srcOrd="5" destOrd="0" presId="urn:microsoft.com/office/officeart/2005/8/layout/radial1"/>
+    <dgm:cxn modelId="{F1F538EB-B97E-4ADB-845E-87AB489AC0DA}" type="presParOf" srcId="{CAA65A0C-69A6-4C84-8669-EBCAF296CB08}" destId="{720499F4-74F8-4D43-944A-3BC7672158CB}" srcOrd="0" destOrd="0" presId="urn:microsoft.com/office/officeart/2005/8/layout/radial1"/>
+    <dgm:cxn modelId="{4715A327-F245-4169-9E00-737FD1900770}" type="presParOf" srcId="{4BDBFFBC-CC47-4B10-88D4-D1D3B8D01305}" destId="{9BBB0D5E-EE1A-440C-9112-567F0DF89638}" srcOrd="6" destOrd="0" presId="urn:microsoft.com/office/officeart/2005/8/layout/radial1"/>
+    <dgm:cxn modelId="{031A4BA4-1647-44AD-B048-7C6A7993A01D}" type="presParOf" srcId="{4BDBFFBC-CC47-4B10-88D4-D1D3B8D01305}" destId="{DD0BB130-580A-485E-B69B-79AED6CF078A}" srcOrd="7" destOrd="0" presId="urn:microsoft.com/office/officeart/2005/8/layout/radial1"/>
+    <dgm:cxn modelId="{0F426BAF-4EC9-4168-A38A-75C7ED3771BD}" type="presParOf" srcId="{DD0BB130-580A-485E-B69B-79AED6CF078A}" destId="{C224DE0D-8961-4274-ABD0-478C851137C7}" srcOrd="0" destOrd="0" presId="urn:microsoft.com/office/officeart/2005/8/layout/radial1"/>
+    <dgm:cxn modelId="{DA4554FA-1C4A-4172-B635-379BEC377823}" type="presParOf" srcId="{4BDBFFBC-CC47-4B10-88D4-D1D3B8D01305}" destId="{68097001-E8AA-40BE-9FB0-BD03425DF1DC}" srcOrd="8" destOrd="0" presId="urn:microsoft.com/office/officeart/2005/8/layout/radial1"/>
+    <dgm:cxn modelId="{C7D2928E-30DD-4029-9CC1-EC35AE77E68A}" type="presParOf" srcId="{4BDBFFBC-CC47-4B10-88D4-D1D3B8D01305}" destId="{FAE49765-1ED3-41C6-A270-6667F1BA84D0}" srcOrd="9" destOrd="0" presId="urn:microsoft.com/office/officeart/2005/8/layout/radial1"/>
+    <dgm:cxn modelId="{6C6EDB44-849E-460C-A1B5-A695AD3AF5DC}" type="presParOf" srcId="{FAE49765-1ED3-41C6-A270-6667F1BA84D0}" destId="{5DA735EF-48DB-4755-9106-9E5FDBA17AA8}" srcOrd="0" destOrd="0" presId="urn:microsoft.com/office/officeart/2005/8/layout/radial1"/>
+    <dgm:cxn modelId="{052F8737-CAD3-40EA-B9A0-F8263D716206}" type="presParOf" srcId="{4BDBFFBC-CC47-4B10-88D4-D1D3B8D01305}" destId="{005A70BC-43E5-464F-923F-0C035181F2D0}" srcOrd="10" destOrd="0" presId="urn:microsoft.com/office/officeart/2005/8/layout/radial1"/>
   </dgm:cxnLst>
   <dgm:bg/>
   <dgm:whole/>
@@ -54851,7 +54980,7 @@
 </file>
 
 <file path=customXml/itemProps1.xml><?xml version="1.0" encoding="utf-8"?>
-<ds:datastoreItem xmlns:ds="http://schemas.openxmlformats.org/officeDocument/2006/customXml" ds:itemID="{737DBE19-B119-47DB-A0B0-7EF62429F690}">
+<ds:datastoreItem xmlns:ds="http://schemas.openxmlformats.org/officeDocument/2006/customXml" ds:itemID="{7A8E8BDF-DBA9-4734-AB6A-94622C8CA35E}">
   <ds:schemaRefs>
     <ds:schemaRef ds:uri="http://schemas.openxmlformats.org/officeDocument/2006/bibliography"/>
   </ds:schemaRefs>

</xml_diff>